<commit_message>
Definição da Lógica de Negócio
</commit_message>
<xml_diff>
--- a/Relatórios/IPL-TeSP-PSI-PSI-Template_Analise_v1.0.docx
+++ b/Relatórios/IPL-TeSP-PSI-PSI-Template_Analise_v1.0.docx
@@ -152,7 +152,6 @@
                 <w:sz w:val="20"/>
               </w:rPr>
             </w:pPr>
-            <w:proofErr w:type="spellStart"/>
             <w:r>
               <w:rPr>
                 <w:rFonts w:asciiTheme="minorHAnsi" w:hAnsiTheme="minorHAnsi" w:cstheme="minorHAnsi"/>
@@ -160,17 +159,7 @@
                 <w:bCs/>
                 <w:sz w:val="20"/>
               </w:rPr>
-              <w:t>TeSP</w:t>
-            </w:r>
-            <w:proofErr w:type="spellEnd"/>
-            <w:r>
-              <w:rPr>
-                <w:rFonts w:asciiTheme="minorHAnsi" w:hAnsiTheme="minorHAnsi" w:cstheme="minorHAnsi"/>
-                <w:b/>
-                <w:bCs/>
-                <w:sz w:val="20"/>
-              </w:rPr>
-              <w:t xml:space="preserve"> - PSI</w:t>
+              <w:t>TeSP - PSI</w:t>
             </w:r>
           </w:p>
         </w:tc>
@@ -910,16 +899,15 @@
                 <w:b/>
                 <w:sz w:val="20"/>
               </w:rPr>
-              <w:t xml:space="preserve">Nº </w:t>
+              <w:t>Nº</w:t>
             </w:r>
             <w:r>
               <w:rPr>
                 <w:rFonts w:asciiTheme="minorHAnsi" w:hAnsiTheme="minorHAnsi" w:cstheme="minorHAnsi"/>
                 <w:b/>
                 <w:sz w:val="20"/>
-                <w:highlight w:val="yellow"/>
-              </w:rPr>
-              <w:t>2190000</w:t>
+              </w:rPr>
+              <w:t xml:space="preserve"> 2180601</w:t>
             </w:r>
           </w:p>
         </w:tc>
@@ -946,9 +934,8 @@
                 <w:rFonts w:asciiTheme="minorHAnsi" w:hAnsiTheme="minorHAnsi" w:cstheme="minorHAnsi"/>
                 <w:bCs/>
                 <w:sz w:val="20"/>
-                <w:highlight w:val="yellow"/>
-              </w:rPr>
-              <w:t>&lt;Nome aluno 1&gt;</w:t>
+              </w:rPr>
+              <w:t>Jason Mendes</w:t>
             </w:r>
           </w:p>
         </w:tc>
@@ -993,9 +980,8 @@
                 <w:rFonts w:asciiTheme="minorHAnsi" w:hAnsiTheme="minorHAnsi" w:cstheme="minorHAnsi"/>
                 <w:b/>
                 <w:sz w:val="20"/>
-                <w:highlight w:val="yellow"/>
-              </w:rPr>
-              <w:t>2190000</w:t>
+              </w:rPr>
+              <w:t>2180602</w:t>
             </w:r>
           </w:p>
         </w:tc>
@@ -1022,27 +1008,8 @@
                 <w:rFonts w:asciiTheme="minorHAnsi" w:hAnsiTheme="minorHAnsi" w:cstheme="minorHAnsi"/>
                 <w:bCs/>
                 <w:sz w:val="20"/>
-                <w:highlight w:val="yellow"/>
-              </w:rPr>
-              <w:t xml:space="preserve">&lt;Nome aluno </w:t>
-            </w:r>
-            <w:r>
-              <w:rPr>
-                <w:rFonts w:asciiTheme="minorHAnsi" w:hAnsiTheme="minorHAnsi" w:cstheme="minorHAnsi"/>
-                <w:bCs/>
-                <w:sz w:val="20"/>
-                <w:highlight w:val="yellow"/>
-              </w:rPr>
-              <w:t>2</w:t>
-            </w:r>
-            <w:r>
-              <w:rPr>
-                <w:rFonts w:asciiTheme="minorHAnsi" w:hAnsiTheme="minorHAnsi" w:cstheme="minorHAnsi"/>
-                <w:bCs/>
-                <w:sz w:val="20"/>
-                <w:highlight w:val="yellow"/>
-              </w:rPr>
-              <w:t>&gt;</w:t>
+              </w:rPr>
+              <w:t>Tiago Antunes</w:t>
             </w:r>
           </w:p>
         </w:tc>
@@ -1081,16 +1048,15 @@
                 <w:b/>
                 <w:sz w:val="20"/>
               </w:rPr>
-              <w:t xml:space="preserve">Nº </w:t>
+              <w:t>Nº</w:t>
             </w:r>
             <w:r>
               <w:rPr>
                 <w:rFonts w:asciiTheme="minorHAnsi" w:hAnsiTheme="minorHAnsi" w:cstheme="minorHAnsi"/>
                 <w:b/>
                 <w:sz w:val="20"/>
-                <w:highlight w:val="yellow"/>
-              </w:rPr>
-              <w:t>2190000</w:t>
+              </w:rPr>
+              <w:t xml:space="preserve"> 2180689</w:t>
             </w:r>
           </w:p>
         </w:tc>
@@ -1109,7 +1075,7 @@
               <w:spacing w:before="40" w:after="40"/>
               <w:rPr>
                 <w:rFonts w:asciiTheme="minorHAnsi" w:hAnsiTheme="minorHAnsi" w:cstheme="minorHAnsi"/>
-                <w:b/>
+                <w:bCs/>
                 <w:sz w:val="20"/>
               </w:rPr>
             </w:pPr>
@@ -1118,46 +1084,13 @@
                 <w:rFonts w:asciiTheme="minorHAnsi" w:hAnsiTheme="minorHAnsi" w:cstheme="minorHAnsi"/>
                 <w:bCs/>
                 <w:sz w:val="20"/>
-                <w:highlight w:val="yellow"/>
-              </w:rPr>
-              <w:t xml:space="preserve">&lt;Nome aluno </w:t>
-            </w:r>
-            <w:r>
-              <w:rPr>
-                <w:rFonts w:asciiTheme="minorHAnsi" w:hAnsiTheme="minorHAnsi" w:cstheme="minorHAnsi"/>
-                <w:bCs/>
-                <w:sz w:val="20"/>
-                <w:highlight w:val="yellow"/>
-              </w:rPr>
-              <w:t>3</w:t>
-            </w:r>
-            <w:r>
-              <w:rPr>
-                <w:rFonts w:asciiTheme="minorHAnsi" w:hAnsiTheme="minorHAnsi" w:cstheme="minorHAnsi"/>
-                <w:bCs/>
-                <w:sz w:val="20"/>
-                <w:highlight w:val="yellow"/>
-              </w:rPr>
-              <w:t>&gt;</w:t>
+              </w:rPr>
+              <w:t>Tiago Ramos</w:t>
             </w:r>
           </w:p>
         </w:tc>
       </w:tr>
     </w:tbl>
-    <w:p>
-      <w:pPr>
-        <w:rPr>
-          <w:sz w:val="11"/>
-        </w:rPr>
-      </w:pPr>
-    </w:p>
-    <w:p>
-      <w:pPr>
-        <w:rPr>
-          <w:sz w:val="11"/>
-        </w:rPr>
-      </w:pPr>
-    </w:p>
     <w:p>
       <w:pPr>
         <w:rPr>
@@ -1179,99 +1112,1204 @@
     <w:p>
       <w:pPr>
         <w:rPr>
-          <w:sz w:val="11"/>
-        </w:rPr>
-      </w:pPr>
+          <w:b/>
+          <w:bCs/>
+          <w:caps/>
+          <w:color w:val="C00000"/>
+          <w:sz w:val="40"/>
+          <w:szCs w:val="40"/>
+        </w:rPr>
+      </w:pPr>
+      <w:r>
+        <w:rPr>
+          <w:b/>
+          <w:bCs/>
+          <w:caps/>
+          <w:color w:val="C00000"/>
+          <w:sz w:val="40"/>
+          <w:szCs w:val="40"/>
+        </w:rPr>
+        <w:lastRenderedPageBreak/>
+        <w:t>Índice</w:t>
+      </w:r>
     </w:p>
     <w:p>
       <w:pPr>
-        <w:rPr>
-          <w:sz w:val="11"/>
-        </w:rPr>
-      </w:pPr>
+        <w:pStyle w:val="ndice1"/>
+        <w:tabs>
+          <w:tab w:val="left" w:pos="440"/>
+          <w:tab w:val="right" w:pos="9394"/>
+        </w:tabs>
+        <w:rPr>
+          <w:rFonts w:asciiTheme="minorHAnsi" w:eastAsiaTheme="minorEastAsia" w:hAnsiTheme="minorHAnsi" w:cstheme="minorBidi"/>
+          <w:b w:val="0"/>
+          <w:bCs w:val="0"/>
+          <w:caps w:val="0"/>
+          <w:noProof/>
+          <w:color w:val="auto"/>
+          <w:lang w:eastAsia="en-GB"/>
+        </w:rPr>
+      </w:pPr>
+      <w:r>
+        <w:rPr>
+          <w:rFonts w:asciiTheme="minorHAnsi" w:hAnsiTheme="minorHAnsi" w:cstheme="minorHAnsi"/>
+          <w:sz w:val="22"/>
+          <w:szCs w:val="22"/>
+        </w:rPr>
+        <w:fldChar w:fldCharType="begin"/>
+      </w:r>
+      <w:r>
+        <w:rPr>
+          <w:rFonts w:asciiTheme="minorHAnsi" w:hAnsiTheme="minorHAnsi" w:cstheme="minorHAnsi"/>
+          <w:sz w:val="22"/>
+          <w:szCs w:val="22"/>
+        </w:rPr>
+        <w:instrText xml:space="preserve"> TOC \o "1-3" \h \z \u </w:instrText>
+      </w:r>
+      <w:r>
+        <w:rPr>
+          <w:rFonts w:asciiTheme="minorHAnsi" w:hAnsiTheme="minorHAnsi" w:cstheme="minorHAnsi"/>
+          <w:sz w:val="22"/>
+          <w:szCs w:val="22"/>
+        </w:rPr>
+        <w:fldChar w:fldCharType="separate"/>
+      </w:r>
+      <w:hyperlink w:anchor="_Toc51941922" w:history="1">
+        <w:r>
+          <w:rPr>
+            <w:rStyle w:val="Hiperligao"/>
+            <w:noProof/>
+          </w:rPr>
+          <w:t>1</w:t>
+        </w:r>
+        <w:r>
+          <w:rPr>
+            <w:rFonts w:asciiTheme="minorHAnsi" w:eastAsiaTheme="minorEastAsia" w:hAnsiTheme="minorHAnsi" w:cstheme="minorBidi"/>
+            <w:b w:val="0"/>
+            <w:bCs w:val="0"/>
+            <w:caps w:val="0"/>
+            <w:noProof/>
+            <w:color w:val="auto"/>
+            <w:lang w:eastAsia="en-GB"/>
+          </w:rPr>
+          <w:tab/>
+        </w:r>
+        <w:r>
+          <w:rPr>
+            <w:rStyle w:val="Hiperligao"/>
+            <w:noProof/>
+          </w:rPr>
+          <w:t>Definição da Lógica de Negócio</w:t>
+        </w:r>
+        <w:r>
+          <w:rPr>
+            <w:noProof/>
+            <w:webHidden/>
+          </w:rPr>
+          <w:tab/>
+        </w:r>
+        <w:r>
+          <w:rPr>
+            <w:noProof/>
+            <w:webHidden/>
+          </w:rPr>
+          <w:fldChar w:fldCharType="begin"/>
+        </w:r>
+        <w:r>
+          <w:rPr>
+            <w:noProof/>
+            <w:webHidden/>
+          </w:rPr>
+          <w:instrText xml:space="preserve"> PAGEREF _Toc51941922 \h </w:instrText>
+        </w:r>
+        <w:r>
+          <w:rPr>
+            <w:noProof/>
+            <w:webHidden/>
+          </w:rPr>
+        </w:r>
+        <w:r>
+          <w:rPr>
+            <w:noProof/>
+            <w:webHidden/>
+          </w:rPr>
+          <w:fldChar w:fldCharType="separate"/>
+        </w:r>
+        <w:r>
+          <w:rPr>
+            <w:noProof/>
+            <w:webHidden/>
+          </w:rPr>
+          <w:t>6</w:t>
+        </w:r>
+        <w:r>
+          <w:rPr>
+            <w:noProof/>
+            <w:webHidden/>
+          </w:rPr>
+          <w:fldChar w:fldCharType="end"/>
+        </w:r>
+      </w:hyperlink>
     </w:p>
     <w:p>
       <w:pPr>
-        <w:rPr>
-          <w:sz w:val="11"/>
-        </w:rPr>
-      </w:pPr>
+        <w:pStyle w:val="ndice1"/>
+        <w:tabs>
+          <w:tab w:val="left" w:pos="440"/>
+          <w:tab w:val="right" w:pos="9394"/>
+        </w:tabs>
+        <w:rPr>
+          <w:rFonts w:asciiTheme="minorHAnsi" w:eastAsiaTheme="minorEastAsia" w:hAnsiTheme="minorHAnsi" w:cstheme="minorBidi"/>
+          <w:b w:val="0"/>
+          <w:bCs w:val="0"/>
+          <w:caps w:val="0"/>
+          <w:noProof/>
+          <w:color w:val="auto"/>
+          <w:lang w:eastAsia="en-GB"/>
+        </w:rPr>
+      </w:pPr>
+      <w:hyperlink w:anchor="_Toc51941923" w:history="1">
+        <w:r>
+          <w:rPr>
+            <w:rStyle w:val="Hiperligao"/>
+            <w:noProof/>
+          </w:rPr>
+          <w:t>2</w:t>
+        </w:r>
+        <w:r>
+          <w:rPr>
+            <w:rFonts w:asciiTheme="minorHAnsi" w:eastAsiaTheme="minorEastAsia" w:hAnsiTheme="minorHAnsi" w:cstheme="minorBidi"/>
+            <w:b w:val="0"/>
+            <w:bCs w:val="0"/>
+            <w:caps w:val="0"/>
+            <w:noProof/>
+            <w:color w:val="auto"/>
+            <w:lang w:eastAsia="en-GB"/>
+          </w:rPr>
+          <w:tab/>
+        </w:r>
+        <w:r>
+          <w:rPr>
+            <w:rStyle w:val="Hiperligao"/>
+            <w:noProof/>
+          </w:rPr>
+          <w:t>Análise de Impacto</w:t>
+        </w:r>
+        <w:r>
+          <w:rPr>
+            <w:noProof/>
+            <w:webHidden/>
+          </w:rPr>
+          <w:tab/>
+        </w:r>
+        <w:r>
+          <w:rPr>
+            <w:noProof/>
+            <w:webHidden/>
+          </w:rPr>
+          <w:fldChar w:fldCharType="begin"/>
+        </w:r>
+        <w:r>
+          <w:rPr>
+            <w:noProof/>
+            <w:webHidden/>
+          </w:rPr>
+          <w:instrText xml:space="preserve"> PAGEREF _Toc51941923 \h </w:instrText>
+        </w:r>
+        <w:r>
+          <w:rPr>
+            <w:noProof/>
+            <w:webHidden/>
+          </w:rPr>
+        </w:r>
+        <w:r>
+          <w:rPr>
+            <w:noProof/>
+            <w:webHidden/>
+          </w:rPr>
+          <w:fldChar w:fldCharType="separate"/>
+        </w:r>
+        <w:r>
+          <w:rPr>
+            <w:noProof/>
+            <w:webHidden/>
+          </w:rPr>
+          <w:t>6</w:t>
+        </w:r>
+        <w:r>
+          <w:rPr>
+            <w:noProof/>
+            <w:webHidden/>
+          </w:rPr>
+          <w:fldChar w:fldCharType="end"/>
+        </w:r>
+      </w:hyperlink>
     </w:p>
     <w:p>
       <w:pPr>
-        <w:rPr>
-          <w:sz w:val="11"/>
-        </w:rPr>
-      </w:pPr>
+        <w:pStyle w:val="ndice2"/>
+        <w:tabs>
+          <w:tab w:val="left" w:pos="660"/>
+          <w:tab w:val="right" w:pos="9394"/>
+        </w:tabs>
+        <w:rPr>
+          <w:rFonts w:eastAsiaTheme="minorEastAsia" w:cstheme="minorBidi"/>
+          <w:b w:val="0"/>
+          <w:bCs w:val="0"/>
+          <w:noProof/>
+          <w:color w:val="auto"/>
+          <w:sz w:val="24"/>
+          <w:szCs w:val="24"/>
+          <w:lang w:eastAsia="en-GB"/>
+        </w:rPr>
+      </w:pPr>
+      <w:hyperlink w:anchor="_Toc51941924" w:history="1">
+        <w:r>
+          <w:rPr>
+            <w:rStyle w:val="Hiperligao"/>
+            <w:noProof/>
+          </w:rPr>
+          <w:t>2.1</w:t>
+        </w:r>
+        <w:r>
+          <w:rPr>
+            <w:rFonts w:eastAsiaTheme="minorEastAsia" w:cstheme="minorBidi"/>
+            <w:b w:val="0"/>
+            <w:bCs w:val="0"/>
+            <w:noProof/>
+            <w:color w:val="auto"/>
+            <w:sz w:val="24"/>
+            <w:szCs w:val="24"/>
+            <w:lang w:eastAsia="en-GB"/>
+          </w:rPr>
+          <w:tab/>
+        </w:r>
+        <w:r>
+          <w:rPr>
+            <w:rStyle w:val="Hiperligao"/>
+            <w:noProof/>
+          </w:rPr>
+          <w:t>Análise Concorrencial</w:t>
+        </w:r>
+        <w:r>
+          <w:rPr>
+            <w:noProof/>
+            <w:webHidden/>
+          </w:rPr>
+          <w:tab/>
+        </w:r>
+        <w:r>
+          <w:rPr>
+            <w:noProof/>
+            <w:webHidden/>
+          </w:rPr>
+          <w:fldChar w:fldCharType="begin"/>
+        </w:r>
+        <w:r>
+          <w:rPr>
+            <w:noProof/>
+            <w:webHidden/>
+          </w:rPr>
+          <w:instrText xml:space="preserve"> PAGEREF _Toc51941924 \h </w:instrText>
+        </w:r>
+        <w:r>
+          <w:rPr>
+            <w:noProof/>
+            <w:webHidden/>
+          </w:rPr>
+        </w:r>
+        <w:r>
+          <w:rPr>
+            <w:noProof/>
+            <w:webHidden/>
+          </w:rPr>
+          <w:fldChar w:fldCharType="separate"/>
+        </w:r>
+        <w:r>
+          <w:rPr>
+            <w:noProof/>
+            <w:webHidden/>
+          </w:rPr>
+          <w:t>6</w:t>
+        </w:r>
+        <w:r>
+          <w:rPr>
+            <w:noProof/>
+            <w:webHidden/>
+          </w:rPr>
+          <w:fldChar w:fldCharType="end"/>
+        </w:r>
+      </w:hyperlink>
     </w:p>
     <w:p>
       <w:pPr>
-        <w:rPr>
-          <w:sz w:val="11"/>
-        </w:rPr>
-      </w:pPr>
+        <w:pStyle w:val="ndice3"/>
+        <w:tabs>
+          <w:tab w:val="left" w:pos="880"/>
+          <w:tab w:val="right" w:pos="9394"/>
+        </w:tabs>
+        <w:rPr>
+          <w:rFonts w:eastAsiaTheme="minorEastAsia" w:cstheme="minorBidi"/>
+          <w:noProof/>
+          <w:color w:val="auto"/>
+          <w:sz w:val="24"/>
+          <w:szCs w:val="24"/>
+          <w:lang w:eastAsia="en-GB"/>
+        </w:rPr>
+      </w:pPr>
+      <w:hyperlink w:anchor="_Toc51941925" w:history="1">
+        <w:r>
+          <w:rPr>
+            <w:rStyle w:val="Hiperligao"/>
+            <w:noProof/>
+          </w:rPr>
+          <w:t>2.1.1</w:t>
+        </w:r>
+        <w:r>
+          <w:rPr>
+            <w:rFonts w:eastAsiaTheme="minorEastAsia" w:cstheme="minorBidi"/>
+            <w:noProof/>
+            <w:color w:val="auto"/>
+            <w:sz w:val="24"/>
+            <w:szCs w:val="24"/>
+            <w:lang w:eastAsia="en-GB"/>
+          </w:rPr>
+          <w:tab/>
+        </w:r>
+        <w:r>
+          <w:rPr>
+            <w:rStyle w:val="Hiperligao"/>
+            <w:noProof/>
+            <w:highlight w:val="yellow"/>
+          </w:rPr>
+          <w:t>&lt;Sistema 1&gt;</w:t>
+        </w:r>
+        <w:r>
+          <w:rPr>
+            <w:noProof/>
+            <w:webHidden/>
+          </w:rPr>
+          <w:tab/>
+        </w:r>
+        <w:r>
+          <w:rPr>
+            <w:noProof/>
+            <w:webHidden/>
+          </w:rPr>
+          <w:fldChar w:fldCharType="begin"/>
+        </w:r>
+        <w:r>
+          <w:rPr>
+            <w:noProof/>
+            <w:webHidden/>
+          </w:rPr>
+          <w:instrText xml:space="preserve"> PAGEREF _Toc51941925 \h </w:instrText>
+        </w:r>
+        <w:r>
+          <w:rPr>
+            <w:noProof/>
+            <w:webHidden/>
+          </w:rPr>
+        </w:r>
+        <w:r>
+          <w:rPr>
+            <w:noProof/>
+            <w:webHidden/>
+          </w:rPr>
+          <w:fldChar w:fldCharType="separate"/>
+        </w:r>
+        <w:r>
+          <w:rPr>
+            <w:noProof/>
+            <w:webHidden/>
+          </w:rPr>
+          <w:t>6</w:t>
+        </w:r>
+        <w:r>
+          <w:rPr>
+            <w:noProof/>
+            <w:webHidden/>
+          </w:rPr>
+          <w:fldChar w:fldCharType="end"/>
+        </w:r>
+      </w:hyperlink>
     </w:p>
     <w:p>
       <w:pPr>
-        <w:rPr>
-          <w:sz w:val="11"/>
-        </w:rPr>
-      </w:pPr>
+        <w:pStyle w:val="ndice3"/>
+        <w:tabs>
+          <w:tab w:val="left" w:pos="880"/>
+          <w:tab w:val="right" w:pos="9394"/>
+        </w:tabs>
+        <w:rPr>
+          <w:rFonts w:eastAsiaTheme="minorEastAsia" w:cstheme="minorBidi"/>
+          <w:noProof/>
+          <w:color w:val="auto"/>
+          <w:sz w:val="24"/>
+          <w:szCs w:val="24"/>
+          <w:lang w:eastAsia="en-GB"/>
+        </w:rPr>
+      </w:pPr>
+      <w:hyperlink w:anchor="_Toc51941926" w:history="1">
+        <w:r>
+          <w:rPr>
+            <w:rStyle w:val="Hiperligao"/>
+            <w:noProof/>
+          </w:rPr>
+          <w:t>2.1.2</w:t>
+        </w:r>
+        <w:r>
+          <w:rPr>
+            <w:rFonts w:eastAsiaTheme="minorEastAsia" w:cstheme="minorBidi"/>
+            <w:noProof/>
+            <w:color w:val="auto"/>
+            <w:sz w:val="24"/>
+            <w:szCs w:val="24"/>
+            <w:lang w:eastAsia="en-GB"/>
+          </w:rPr>
+          <w:tab/>
+        </w:r>
+        <w:r>
+          <w:rPr>
+            <w:rStyle w:val="Hiperligao"/>
+            <w:noProof/>
+            <w:highlight w:val="yellow"/>
+          </w:rPr>
+          <w:t>&lt;Sistema 2&gt;</w:t>
+        </w:r>
+        <w:r>
+          <w:rPr>
+            <w:noProof/>
+            <w:webHidden/>
+          </w:rPr>
+          <w:tab/>
+        </w:r>
+        <w:r>
+          <w:rPr>
+            <w:noProof/>
+            <w:webHidden/>
+          </w:rPr>
+          <w:fldChar w:fldCharType="begin"/>
+        </w:r>
+        <w:r>
+          <w:rPr>
+            <w:noProof/>
+            <w:webHidden/>
+          </w:rPr>
+          <w:instrText xml:space="preserve"> PAGEREF _Toc51941926 \h </w:instrText>
+        </w:r>
+        <w:r>
+          <w:rPr>
+            <w:noProof/>
+            <w:webHidden/>
+          </w:rPr>
+        </w:r>
+        <w:r>
+          <w:rPr>
+            <w:noProof/>
+            <w:webHidden/>
+          </w:rPr>
+          <w:fldChar w:fldCharType="separate"/>
+        </w:r>
+        <w:r>
+          <w:rPr>
+            <w:noProof/>
+            <w:webHidden/>
+          </w:rPr>
+          <w:t>6</w:t>
+        </w:r>
+        <w:r>
+          <w:rPr>
+            <w:noProof/>
+            <w:webHidden/>
+          </w:rPr>
+          <w:fldChar w:fldCharType="end"/>
+        </w:r>
+      </w:hyperlink>
     </w:p>
     <w:p>
       <w:pPr>
-        <w:rPr>
-          <w:sz w:val="11"/>
-        </w:rPr>
-      </w:pPr>
+        <w:pStyle w:val="ndice3"/>
+        <w:tabs>
+          <w:tab w:val="left" w:pos="880"/>
+          <w:tab w:val="right" w:pos="9394"/>
+        </w:tabs>
+        <w:rPr>
+          <w:rFonts w:eastAsiaTheme="minorEastAsia" w:cstheme="minorBidi"/>
+          <w:noProof/>
+          <w:color w:val="auto"/>
+          <w:sz w:val="24"/>
+          <w:szCs w:val="24"/>
+          <w:lang w:eastAsia="en-GB"/>
+        </w:rPr>
+      </w:pPr>
+      <w:hyperlink w:anchor="_Toc51941927" w:history="1">
+        <w:r>
+          <w:rPr>
+            <w:rStyle w:val="Hiperligao"/>
+            <w:noProof/>
+          </w:rPr>
+          <w:t>2.1.3</w:t>
+        </w:r>
+        <w:r>
+          <w:rPr>
+            <w:rFonts w:eastAsiaTheme="minorEastAsia" w:cstheme="minorBidi"/>
+            <w:noProof/>
+            <w:color w:val="auto"/>
+            <w:sz w:val="24"/>
+            <w:szCs w:val="24"/>
+            <w:lang w:eastAsia="en-GB"/>
+          </w:rPr>
+          <w:tab/>
+        </w:r>
+        <w:r>
+          <w:rPr>
+            <w:rStyle w:val="Hiperligao"/>
+            <w:noProof/>
+            <w:highlight w:val="yellow"/>
+          </w:rPr>
+          <w:t xml:space="preserve">&lt;Sistema </w:t>
+        </w:r>
+        <w:r>
+          <w:rPr>
+            <w:rStyle w:val="Hiperligao"/>
+            <w:i/>
+            <w:iCs/>
+            <w:noProof/>
+            <w:highlight w:val="yellow"/>
+          </w:rPr>
+          <w:t>n</w:t>
+        </w:r>
+        <w:r>
+          <w:rPr>
+            <w:rStyle w:val="Hiperligao"/>
+            <w:noProof/>
+            <w:highlight w:val="yellow"/>
+          </w:rPr>
+          <w:t>&gt;</w:t>
+        </w:r>
+        <w:r>
+          <w:rPr>
+            <w:noProof/>
+            <w:webHidden/>
+          </w:rPr>
+          <w:tab/>
+        </w:r>
+        <w:r>
+          <w:rPr>
+            <w:noProof/>
+            <w:webHidden/>
+          </w:rPr>
+          <w:fldChar w:fldCharType="begin"/>
+        </w:r>
+        <w:r>
+          <w:rPr>
+            <w:noProof/>
+            <w:webHidden/>
+          </w:rPr>
+          <w:instrText xml:space="preserve"> PAGEREF _Toc51941927 \h </w:instrText>
+        </w:r>
+        <w:r>
+          <w:rPr>
+            <w:noProof/>
+            <w:webHidden/>
+          </w:rPr>
+        </w:r>
+        <w:r>
+          <w:rPr>
+            <w:noProof/>
+            <w:webHidden/>
+          </w:rPr>
+          <w:fldChar w:fldCharType="separate"/>
+        </w:r>
+        <w:r>
+          <w:rPr>
+            <w:noProof/>
+            <w:webHidden/>
+          </w:rPr>
+          <w:t>6</w:t>
+        </w:r>
+        <w:r>
+          <w:rPr>
+            <w:noProof/>
+            <w:webHidden/>
+          </w:rPr>
+          <w:fldChar w:fldCharType="end"/>
+        </w:r>
+      </w:hyperlink>
     </w:p>
     <w:p>
       <w:pPr>
-        <w:rPr>
-          <w:sz w:val="11"/>
-        </w:rPr>
-      </w:pPr>
+        <w:pStyle w:val="ndice3"/>
+        <w:tabs>
+          <w:tab w:val="left" w:pos="880"/>
+          <w:tab w:val="right" w:pos="9394"/>
+        </w:tabs>
+        <w:rPr>
+          <w:rFonts w:eastAsiaTheme="minorEastAsia" w:cstheme="minorBidi"/>
+          <w:noProof/>
+          <w:color w:val="auto"/>
+          <w:sz w:val="24"/>
+          <w:szCs w:val="24"/>
+          <w:lang w:eastAsia="en-GB"/>
+        </w:rPr>
+      </w:pPr>
+      <w:hyperlink w:anchor="_Toc51941928" w:history="1">
+        <w:r>
+          <w:rPr>
+            <w:rStyle w:val="Hiperligao"/>
+            <w:noProof/>
+          </w:rPr>
+          <w:t>2.1.4</w:t>
+        </w:r>
+        <w:r>
+          <w:rPr>
+            <w:rFonts w:eastAsiaTheme="minorEastAsia" w:cstheme="minorBidi"/>
+            <w:noProof/>
+            <w:color w:val="auto"/>
+            <w:sz w:val="24"/>
+            <w:szCs w:val="24"/>
+            <w:lang w:eastAsia="en-GB"/>
+          </w:rPr>
+          <w:tab/>
+        </w:r>
+        <w:r>
+          <w:rPr>
+            <w:rStyle w:val="Hiperligao"/>
+            <w:noProof/>
+          </w:rPr>
+          <w:t>Comparação dos Sistemas</w:t>
+        </w:r>
+        <w:r>
+          <w:rPr>
+            <w:noProof/>
+            <w:webHidden/>
+          </w:rPr>
+          <w:tab/>
+        </w:r>
+        <w:r>
+          <w:rPr>
+            <w:noProof/>
+            <w:webHidden/>
+          </w:rPr>
+          <w:fldChar w:fldCharType="begin"/>
+        </w:r>
+        <w:r>
+          <w:rPr>
+            <w:noProof/>
+            <w:webHidden/>
+          </w:rPr>
+          <w:instrText xml:space="preserve"> PAGEREF _Toc51941928 \h </w:instrText>
+        </w:r>
+        <w:r>
+          <w:rPr>
+            <w:noProof/>
+            <w:webHidden/>
+          </w:rPr>
+        </w:r>
+        <w:r>
+          <w:rPr>
+            <w:noProof/>
+            <w:webHidden/>
+          </w:rPr>
+          <w:fldChar w:fldCharType="separate"/>
+        </w:r>
+        <w:r>
+          <w:rPr>
+            <w:noProof/>
+            <w:webHidden/>
+          </w:rPr>
+          <w:t>6</w:t>
+        </w:r>
+        <w:r>
+          <w:rPr>
+            <w:noProof/>
+            <w:webHidden/>
+          </w:rPr>
+          <w:fldChar w:fldCharType="end"/>
+        </w:r>
+      </w:hyperlink>
     </w:p>
     <w:p>
       <w:pPr>
-        <w:rPr>
-          <w:sz w:val="11"/>
-        </w:rPr>
-      </w:pPr>
+        <w:pStyle w:val="ndice1"/>
+        <w:tabs>
+          <w:tab w:val="left" w:pos="440"/>
+          <w:tab w:val="right" w:pos="9394"/>
+        </w:tabs>
+        <w:rPr>
+          <w:rFonts w:asciiTheme="minorHAnsi" w:eastAsiaTheme="minorEastAsia" w:hAnsiTheme="minorHAnsi" w:cstheme="minorBidi"/>
+          <w:b w:val="0"/>
+          <w:bCs w:val="0"/>
+          <w:caps w:val="0"/>
+          <w:noProof/>
+          <w:color w:val="auto"/>
+          <w:lang w:eastAsia="en-GB"/>
+        </w:rPr>
+      </w:pPr>
+      <w:hyperlink w:anchor="_Toc51941929" w:history="1">
+        <w:r>
+          <w:rPr>
+            <w:rStyle w:val="Hiperligao"/>
+            <w:noProof/>
+          </w:rPr>
+          <w:t>3</w:t>
+        </w:r>
+        <w:r>
+          <w:rPr>
+            <w:rFonts w:asciiTheme="minorHAnsi" w:eastAsiaTheme="minorEastAsia" w:hAnsiTheme="minorHAnsi" w:cstheme="minorBidi"/>
+            <w:b w:val="0"/>
+            <w:bCs w:val="0"/>
+            <w:caps w:val="0"/>
+            <w:noProof/>
+            <w:color w:val="auto"/>
+            <w:lang w:eastAsia="en-GB"/>
+          </w:rPr>
+          <w:tab/>
+        </w:r>
+        <w:r>
+          <w:rPr>
+            <w:rStyle w:val="Hiperligao"/>
+            <w:noProof/>
+          </w:rPr>
+          <w:t>Requisitos do Sistema</w:t>
+        </w:r>
+        <w:r>
+          <w:rPr>
+            <w:noProof/>
+            <w:webHidden/>
+          </w:rPr>
+          <w:tab/>
+        </w:r>
+        <w:r>
+          <w:rPr>
+            <w:noProof/>
+            <w:webHidden/>
+          </w:rPr>
+          <w:fldChar w:fldCharType="begin"/>
+        </w:r>
+        <w:r>
+          <w:rPr>
+            <w:noProof/>
+            <w:webHidden/>
+          </w:rPr>
+          <w:instrText xml:space="preserve"> PAGEREF _Toc51941929 \h </w:instrText>
+        </w:r>
+        <w:r>
+          <w:rPr>
+            <w:noProof/>
+            <w:webHidden/>
+          </w:rPr>
+        </w:r>
+        <w:r>
+          <w:rPr>
+            <w:noProof/>
+            <w:webHidden/>
+          </w:rPr>
+          <w:fldChar w:fldCharType="separate"/>
+        </w:r>
+        <w:r>
+          <w:rPr>
+            <w:noProof/>
+            <w:webHidden/>
+          </w:rPr>
+          <w:t>7</w:t>
+        </w:r>
+        <w:r>
+          <w:rPr>
+            <w:noProof/>
+            <w:webHidden/>
+          </w:rPr>
+          <w:fldChar w:fldCharType="end"/>
+        </w:r>
+      </w:hyperlink>
     </w:p>
     <w:p>
       <w:pPr>
-        <w:rPr>
-          <w:sz w:val="11"/>
-        </w:rPr>
-      </w:pPr>
+        <w:pStyle w:val="ndice1"/>
+        <w:tabs>
+          <w:tab w:val="left" w:pos="440"/>
+          <w:tab w:val="right" w:pos="9394"/>
+        </w:tabs>
+        <w:rPr>
+          <w:rFonts w:asciiTheme="minorHAnsi" w:eastAsiaTheme="minorEastAsia" w:hAnsiTheme="minorHAnsi" w:cstheme="minorBidi"/>
+          <w:b w:val="0"/>
+          <w:bCs w:val="0"/>
+          <w:caps w:val="0"/>
+          <w:noProof/>
+          <w:color w:val="auto"/>
+          <w:lang w:eastAsia="en-GB"/>
+        </w:rPr>
+      </w:pPr>
+      <w:hyperlink w:anchor="_Toc51941930" w:history="1">
+        <w:r>
+          <w:rPr>
+            <w:rStyle w:val="Hiperligao"/>
+            <w:noProof/>
+          </w:rPr>
+          <w:t>4</w:t>
+        </w:r>
+        <w:r>
+          <w:rPr>
+            <w:rFonts w:asciiTheme="minorHAnsi" w:eastAsiaTheme="minorEastAsia" w:hAnsiTheme="minorHAnsi" w:cstheme="minorBidi"/>
+            <w:b w:val="0"/>
+            <w:bCs w:val="0"/>
+            <w:caps w:val="0"/>
+            <w:noProof/>
+            <w:color w:val="auto"/>
+            <w:lang w:eastAsia="en-GB"/>
+          </w:rPr>
+          <w:tab/>
+        </w:r>
+        <w:r>
+          <w:rPr>
+            <w:rStyle w:val="Hiperligao"/>
+            <w:noProof/>
+          </w:rPr>
+          <w:t>User Stories</w:t>
+        </w:r>
+        <w:r>
+          <w:rPr>
+            <w:noProof/>
+            <w:webHidden/>
+          </w:rPr>
+          <w:tab/>
+        </w:r>
+        <w:r>
+          <w:rPr>
+            <w:noProof/>
+            <w:webHidden/>
+          </w:rPr>
+          <w:fldChar w:fldCharType="begin"/>
+        </w:r>
+        <w:r>
+          <w:rPr>
+            <w:noProof/>
+            <w:webHidden/>
+          </w:rPr>
+          <w:instrText xml:space="preserve"> PAGEREF _Toc51941930 \h </w:instrText>
+        </w:r>
+        <w:r>
+          <w:rPr>
+            <w:noProof/>
+            <w:webHidden/>
+          </w:rPr>
+        </w:r>
+        <w:r>
+          <w:rPr>
+            <w:noProof/>
+            <w:webHidden/>
+          </w:rPr>
+          <w:fldChar w:fldCharType="separate"/>
+        </w:r>
+        <w:r>
+          <w:rPr>
+            <w:noProof/>
+            <w:webHidden/>
+          </w:rPr>
+          <w:t>7</w:t>
+        </w:r>
+        <w:r>
+          <w:rPr>
+            <w:noProof/>
+            <w:webHidden/>
+          </w:rPr>
+          <w:fldChar w:fldCharType="end"/>
+        </w:r>
+      </w:hyperlink>
     </w:p>
     <w:p>
       <w:pPr>
-        <w:rPr>
-          <w:sz w:val="11"/>
-        </w:rPr>
-      </w:pPr>
+        <w:pStyle w:val="ndice1"/>
+        <w:tabs>
+          <w:tab w:val="left" w:pos="440"/>
+          <w:tab w:val="right" w:pos="9394"/>
+        </w:tabs>
+        <w:rPr>
+          <w:rFonts w:asciiTheme="minorHAnsi" w:eastAsiaTheme="minorEastAsia" w:hAnsiTheme="minorHAnsi" w:cstheme="minorBidi"/>
+          <w:b w:val="0"/>
+          <w:bCs w:val="0"/>
+          <w:caps w:val="0"/>
+          <w:noProof/>
+          <w:color w:val="auto"/>
+          <w:lang w:eastAsia="en-GB"/>
+        </w:rPr>
+      </w:pPr>
+      <w:hyperlink w:anchor="_Toc51941931" w:history="1">
+        <w:r>
+          <w:rPr>
+            <w:rStyle w:val="Hiperligao"/>
+            <w:noProof/>
+          </w:rPr>
+          <w:t>5</w:t>
+        </w:r>
+        <w:r>
+          <w:rPr>
+            <w:rFonts w:asciiTheme="minorHAnsi" w:eastAsiaTheme="minorEastAsia" w:hAnsiTheme="minorHAnsi" w:cstheme="minorBidi"/>
+            <w:b w:val="0"/>
+            <w:bCs w:val="0"/>
+            <w:caps w:val="0"/>
+            <w:noProof/>
+            <w:color w:val="auto"/>
+            <w:lang w:eastAsia="en-GB"/>
+          </w:rPr>
+          <w:tab/>
+        </w:r>
+        <w:r>
+          <w:rPr>
+            <w:rStyle w:val="Hiperligao"/>
+            <w:noProof/>
+          </w:rPr>
+          <w:t>Use Cases</w:t>
+        </w:r>
+        <w:r>
+          <w:rPr>
+            <w:noProof/>
+            <w:webHidden/>
+          </w:rPr>
+          <w:tab/>
+        </w:r>
+        <w:r>
+          <w:rPr>
+            <w:noProof/>
+            <w:webHidden/>
+          </w:rPr>
+          <w:fldChar w:fldCharType="begin"/>
+        </w:r>
+        <w:r>
+          <w:rPr>
+            <w:noProof/>
+            <w:webHidden/>
+          </w:rPr>
+          <w:instrText xml:space="preserve"> PAGEREF _Toc51941931 \h </w:instrText>
+        </w:r>
+        <w:r>
+          <w:rPr>
+            <w:noProof/>
+            <w:webHidden/>
+          </w:rPr>
+        </w:r>
+        <w:r>
+          <w:rPr>
+            <w:noProof/>
+            <w:webHidden/>
+          </w:rPr>
+          <w:fldChar w:fldCharType="separate"/>
+        </w:r>
+        <w:r>
+          <w:rPr>
+            <w:noProof/>
+            <w:webHidden/>
+          </w:rPr>
+          <w:t>9</w:t>
+        </w:r>
+        <w:r>
+          <w:rPr>
+            <w:noProof/>
+            <w:webHidden/>
+          </w:rPr>
+          <w:fldChar w:fldCharType="end"/>
+        </w:r>
+      </w:hyperlink>
     </w:p>
     <w:p>
       <w:pPr>
-        <w:rPr>
-          <w:sz w:val="11"/>
-        </w:rPr>
-      </w:pPr>
+        <w:pStyle w:val="ndice1"/>
+        <w:tabs>
+          <w:tab w:val="left" w:pos="440"/>
+          <w:tab w:val="right" w:pos="9394"/>
+        </w:tabs>
+        <w:rPr>
+          <w:rFonts w:asciiTheme="minorHAnsi" w:eastAsiaTheme="minorEastAsia" w:hAnsiTheme="minorHAnsi" w:cstheme="minorBidi"/>
+          <w:b w:val="0"/>
+          <w:bCs w:val="0"/>
+          <w:caps w:val="0"/>
+          <w:noProof/>
+          <w:color w:val="auto"/>
+          <w:lang w:eastAsia="en-GB"/>
+        </w:rPr>
+      </w:pPr>
+      <w:hyperlink w:anchor="_Toc51941932" w:history="1">
+        <w:r>
+          <w:rPr>
+            <w:rStyle w:val="Hiperligao"/>
+            <w:noProof/>
+          </w:rPr>
+          <w:t>6</w:t>
+        </w:r>
+        <w:r>
+          <w:rPr>
+            <w:rFonts w:asciiTheme="minorHAnsi" w:eastAsiaTheme="minorEastAsia" w:hAnsiTheme="minorHAnsi" w:cstheme="minorBidi"/>
+            <w:b w:val="0"/>
+            <w:bCs w:val="0"/>
+            <w:caps w:val="0"/>
+            <w:noProof/>
+            <w:color w:val="auto"/>
+            <w:lang w:eastAsia="en-GB"/>
+          </w:rPr>
+          <w:tab/>
+        </w:r>
+        <w:r>
+          <w:rPr>
+            <w:rStyle w:val="Hiperligao"/>
+            <w:noProof/>
+          </w:rPr>
+          <w:t>Diagrama de Classes e Modelo de Dados</w:t>
+        </w:r>
+        <w:r>
+          <w:rPr>
+            <w:noProof/>
+            <w:webHidden/>
+          </w:rPr>
+          <w:tab/>
+        </w:r>
+        <w:r>
+          <w:rPr>
+            <w:noProof/>
+            <w:webHidden/>
+          </w:rPr>
+          <w:fldChar w:fldCharType="begin"/>
+        </w:r>
+        <w:r>
+          <w:rPr>
+            <w:noProof/>
+            <w:webHidden/>
+          </w:rPr>
+          <w:instrText xml:space="preserve"> PAGEREF _Toc51941932 \h </w:instrText>
+        </w:r>
+        <w:r>
+          <w:rPr>
+            <w:noProof/>
+            <w:webHidden/>
+          </w:rPr>
+        </w:r>
+        <w:r>
+          <w:rPr>
+            <w:noProof/>
+            <w:webHidden/>
+          </w:rPr>
+          <w:fldChar w:fldCharType="separate"/>
+        </w:r>
+        <w:r>
+          <w:rPr>
+            <w:noProof/>
+            <w:webHidden/>
+          </w:rPr>
+          <w:t>10</w:t>
+        </w:r>
+        <w:r>
+          <w:rPr>
+            <w:noProof/>
+            <w:webHidden/>
+          </w:rPr>
+          <w:fldChar w:fldCharType="end"/>
+        </w:r>
+      </w:hyperlink>
     </w:p>
     <w:p>
       <w:pPr>
-        <w:rPr>
-          <w:sz w:val="11"/>
-        </w:rPr>
-      </w:pPr>
+        <w:pStyle w:val="ndice1"/>
+        <w:tabs>
+          <w:tab w:val="left" w:pos="440"/>
+          <w:tab w:val="right" w:pos="9394"/>
+        </w:tabs>
+        <w:rPr>
+          <w:rFonts w:asciiTheme="minorHAnsi" w:eastAsiaTheme="minorEastAsia" w:hAnsiTheme="minorHAnsi" w:cstheme="minorBidi"/>
+          <w:b w:val="0"/>
+          <w:bCs w:val="0"/>
+          <w:caps w:val="0"/>
+          <w:noProof/>
+          <w:color w:val="auto"/>
+          <w:lang w:eastAsia="en-GB"/>
+        </w:rPr>
+      </w:pPr>
+      <w:hyperlink w:anchor="_Toc51941933" w:history="1">
+        <w:r>
+          <w:rPr>
+            <w:rStyle w:val="Hiperligao"/>
+            <w:noProof/>
+          </w:rPr>
+          <w:t>7</w:t>
+        </w:r>
+        <w:r>
+          <w:rPr>
+            <w:rFonts w:asciiTheme="minorHAnsi" w:eastAsiaTheme="minorEastAsia" w:hAnsiTheme="minorHAnsi" w:cstheme="minorBidi"/>
+            <w:b w:val="0"/>
+            <w:bCs w:val="0"/>
+            <w:caps w:val="0"/>
+            <w:noProof/>
+            <w:color w:val="auto"/>
+            <w:lang w:eastAsia="en-GB"/>
+          </w:rPr>
+          <w:tab/>
+        </w:r>
+        <w:r>
+          <w:rPr>
+            <w:rStyle w:val="Hiperligao"/>
+            <w:noProof/>
+          </w:rPr>
+          <w:t>Wireframes/Mockups</w:t>
+        </w:r>
+        <w:r>
+          <w:rPr>
+            <w:noProof/>
+            <w:webHidden/>
+          </w:rPr>
+          <w:tab/>
+        </w:r>
+        <w:r>
+          <w:rPr>
+            <w:noProof/>
+            <w:webHidden/>
+          </w:rPr>
+          <w:fldChar w:fldCharType="begin"/>
+        </w:r>
+        <w:r>
+          <w:rPr>
+            <w:noProof/>
+            <w:webHidden/>
+          </w:rPr>
+          <w:instrText xml:space="preserve"> PAGEREF _Toc51941933 \h </w:instrText>
+        </w:r>
+        <w:r>
+          <w:rPr>
+            <w:noProof/>
+            <w:webHidden/>
+          </w:rPr>
+        </w:r>
+        <w:r>
+          <w:rPr>
+            <w:noProof/>
+            <w:webHidden/>
+          </w:rPr>
+          <w:fldChar w:fldCharType="separate"/>
+        </w:r>
+        <w:r>
+          <w:rPr>
+            <w:noProof/>
+            <w:webHidden/>
+          </w:rPr>
+          <w:t>11</w:t>
+        </w:r>
+        <w:r>
+          <w:rPr>
+            <w:noProof/>
+            <w:webHidden/>
+          </w:rPr>
+          <w:fldChar w:fldCharType="end"/>
+        </w:r>
+      </w:hyperlink>
     </w:p>
     <w:p>
-      <w:pPr>
-        <w:rPr>
-          <w:sz w:val="11"/>
-        </w:rPr>
+      <w:r>
+        <w:fldChar w:fldCharType="end"/>
+      </w:r>
+    </w:p>
+    <w:p/>
+    <w:p/>
+    <w:p/>
+    <w:p>
+      <w:pPr>
         <w:sectPr>
           <w:pgSz w:w="12240" w:h="15840"/>
           <w:pgMar w:top="1134" w:right="1418" w:bottom="912" w:left="1418" w:header="709" w:footer="709" w:gutter="0"/>
@@ -1284,6 +2322,12 @@
     </w:p>
     <w:p>
       <w:pPr>
+        <w:pStyle w:val="ndicedeilustraes"/>
+        <w:tabs>
+          <w:tab w:val="right" w:leader="dot" w:pos="9394"/>
+        </w:tabs>
+      </w:pPr>
+      <w:r>
         <w:rPr>
           <w:b/>
           <w:bCs/>
@@ -1292,7 +2336,8 @@
           <w:sz w:val="40"/>
           <w:szCs w:val="40"/>
         </w:rPr>
-      </w:pPr>
+        <w:t>Índice</w:t>
+      </w:r>
       <w:r>
         <w:rPr>
           <w:b/>
@@ -1302,118 +2347,88 @@
           <w:sz w:val="40"/>
           <w:szCs w:val="40"/>
         </w:rPr>
-        <w:lastRenderedPageBreak/>
-        <w:t>Índice</w:t>
+        <w:t xml:space="preserve"> de figuras</w:t>
       </w:r>
     </w:p>
     <w:p>
       <w:pPr>
-        <w:pStyle w:val="TOC1"/>
+        <w:pStyle w:val="ndicedeilustraes"/>
         <w:tabs>
-          <w:tab w:val="left" w:pos="440"/>
-          <w:tab w:val="right" w:pos="9394"/>
+          <w:tab w:val="right" w:leader="dot" w:pos="9394"/>
         </w:tabs>
+      </w:pPr>
+    </w:p>
+    <w:p>
+      <w:pPr>
+        <w:pStyle w:val="ndicedeilustraes"/>
+        <w:tabs>
+          <w:tab w:val="right" w:leader="dot" w:pos="9394"/>
+        </w:tabs>
         <w:rPr>
           <w:rFonts w:asciiTheme="minorHAnsi" w:eastAsiaTheme="minorEastAsia" w:hAnsiTheme="minorHAnsi" w:cstheme="minorBidi"/>
-          <w:b w:val="0"/>
-          <w:bCs w:val="0"/>
-          <w:caps w:val="0"/>
           <w:noProof/>
           <w:color w:val="auto"/>
-          <w:lang w:val="en-PT" w:eastAsia="en-GB"/>
-        </w:rPr>
-      </w:pPr>
-      <w:r>
-        <w:rPr>
-          <w:rFonts w:asciiTheme="minorHAnsi" w:hAnsiTheme="minorHAnsi" w:cstheme="minorHAnsi"/>
-          <w:sz w:val="22"/>
-          <w:szCs w:val="22"/>
-        </w:rPr>
+          <w:lang w:eastAsia="en-GB"/>
+        </w:rPr>
+      </w:pPr>
+      <w:r>
         <w:fldChar w:fldCharType="begin"/>
       </w:r>
       <w:r>
-        <w:rPr>
-          <w:rFonts w:asciiTheme="minorHAnsi" w:hAnsiTheme="minorHAnsi" w:cstheme="minorHAnsi"/>
-          <w:sz w:val="22"/>
-          <w:szCs w:val="22"/>
-        </w:rPr>
-        <w:instrText xml:space="preserve"> TOC \o "1-3" \h \z \u </w:instrText>
-      </w:r>
-      <w:r>
-        <w:rPr>
-          <w:rFonts w:asciiTheme="minorHAnsi" w:hAnsiTheme="minorHAnsi" w:cstheme="minorHAnsi"/>
-          <w:sz w:val="22"/>
-          <w:szCs w:val="22"/>
-        </w:rPr>
+        <w:instrText xml:space="preserve"> TOC \h \z \c "Figura" </w:instrText>
+      </w:r>
+      <w:r>
         <w:fldChar w:fldCharType="separate"/>
       </w:r>
-      <w:hyperlink w:anchor="_Toc51941922" w:history="1">
-        <w:r>
-          <w:rPr>
-            <w:rStyle w:val="Hyperlink"/>
-            <w:noProof/>
-          </w:rPr>
-          <w:t>1</w:t>
-        </w:r>
-        <w:r>
-          <w:rPr>
-            <w:rFonts w:asciiTheme="minorHAnsi" w:eastAsiaTheme="minorEastAsia" w:hAnsiTheme="minorHAnsi" w:cstheme="minorBidi"/>
-            <w:b w:val="0"/>
-            <w:bCs w:val="0"/>
-            <w:caps w:val="0"/>
-            <w:noProof/>
-            <w:color w:val="auto"/>
-            <w:lang w:val="en-PT" w:eastAsia="en-GB"/>
+      <w:hyperlink w:anchor="_Toc51941841" w:history="1">
+        <w:r>
+          <w:rPr>
+            <w:rStyle w:val="Hiperligao"/>
+            <w:noProof/>
+            <w:lang w:val="en-US"/>
+          </w:rPr>
+          <w:t>Figura 1 – Use Case main diagram</w:t>
+        </w:r>
+        <w:r>
+          <w:rPr>
+            <w:noProof/>
+            <w:webHidden/>
           </w:rPr>
           <w:tab/>
         </w:r>
         <w:r>
           <w:rPr>
-            <w:rStyle w:val="Hyperlink"/>
-            <w:noProof/>
-          </w:rPr>
-          <w:t>Definição da Lógica de Negócio</w:t>
-        </w:r>
-        <w:r>
-          <w:rPr>
             <w:noProof/>
             <w:webHidden/>
           </w:rPr>
-          <w:tab/>
+          <w:fldChar w:fldCharType="begin"/>
         </w:r>
         <w:r>
           <w:rPr>
             <w:noProof/>
             <w:webHidden/>
           </w:rPr>
-          <w:fldChar w:fldCharType="begin"/>
+          <w:instrText xml:space="preserve"> PAGEREF _Toc51941841 \h </w:instrText>
         </w:r>
         <w:r>
           <w:rPr>
             <w:noProof/>
             <w:webHidden/>
           </w:rPr>
-          <w:instrText xml:space="preserve"> PAGEREF _Toc51941922 \h </w:instrText>
         </w:r>
         <w:r>
           <w:rPr>
             <w:noProof/>
             <w:webHidden/>
           </w:rPr>
+          <w:fldChar w:fldCharType="separate"/>
         </w:r>
         <w:r>
           <w:rPr>
             <w:noProof/>
             <w:webHidden/>
           </w:rPr>
-          <w:fldChar w:fldCharType="separate"/>
-        </w:r>
-        <w:r>
-          <w:rPr>
-            <w:noProof/>
-            <w:webHidden/>
-          </w:rPr>
-          <w:t>6</w:t>
+          <w:t>9</w:t>
         </w:r>
         <w:r>
           <w:rPr>
@@ -1426,1210 +2441,21 @@
     </w:p>
     <w:p>
       <w:pPr>
-        <w:pStyle w:val="TOC1"/>
-        <w:tabs>
-          <w:tab w:val="left" w:pos="440"/>
-          <w:tab w:val="right" w:pos="9394"/>
-        </w:tabs>
-        <w:rPr>
-          <w:rFonts w:asciiTheme="minorHAnsi" w:eastAsiaTheme="minorEastAsia" w:hAnsiTheme="minorHAnsi" w:cstheme="minorBidi"/>
-          <w:b w:val="0"/>
-          <w:bCs w:val="0"/>
-          <w:caps w:val="0"/>
-          <w:noProof/>
-          <w:color w:val="auto"/>
-          <w:lang w:val="en-PT" w:eastAsia="en-GB"/>
-        </w:rPr>
-      </w:pPr>
-      <w:hyperlink w:anchor="_Toc51941923" w:history="1">
-        <w:r>
-          <w:rPr>
-            <w:rStyle w:val="Hyperlink"/>
-            <w:noProof/>
-          </w:rPr>
-          <w:t>2</w:t>
-        </w:r>
-        <w:r>
-          <w:rPr>
-            <w:rFonts w:asciiTheme="minorHAnsi" w:eastAsiaTheme="minorEastAsia" w:hAnsiTheme="minorHAnsi" w:cstheme="minorBidi"/>
-            <w:b w:val="0"/>
-            <w:bCs w:val="0"/>
-            <w:caps w:val="0"/>
-            <w:noProof/>
-            <w:color w:val="auto"/>
-            <w:lang w:val="en-PT" w:eastAsia="en-GB"/>
-          </w:rPr>
-          <w:tab/>
-        </w:r>
-        <w:r>
-          <w:rPr>
-            <w:rStyle w:val="Hyperlink"/>
-            <w:noProof/>
-          </w:rPr>
-          <w:t>Análise de Impacto</w:t>
-        </w:r>
-        <w:r>
-          <w:rPr>
-            <w:noProof/>
-            <w:webHidden/>
-          </w:rPr>
-          <w:tab/>
-        </w:r>
-        <w:r>
-          <w:rPr>
-            <w:noProof/>
-            <w:webHidden/>
-          </w:rPr>
-          <w:fldChar w:fldCharType="begin"/>
-        </w:r>
-        <w:r>
-          <w:rPr>
-            <w:noProof/>
-            <w:webHidden/>
-          </w:rPr>
-          <w:instrText xml:space="preserve"> PAGEREF _Toc51941923 \h </w:instrText>
-        </w:r>
-        <w:r>
-          <w:rPr>
-            <w:noProof/>
-            <w:webHidden/>
-          </w:rPr>
-        </w:r>
-        <w:r>
-          <w:rPr>
-            <w:noProof/>
-            <w:webHidden/>
-          </w:rPr>
-          <w:fldChar w:fldCharType="separate"/>
-        </w:r>
-        <w:r>
-          <w:rPr>
-            <w:noProof/>
-            <w:webHidden/>
-          </w:rPr>
-          <w:t>6</w:t>
-        </w:r>
-        <w:r>
-          <w:rPr>
-            <w:noProof/>
-            <w:webHidden/>
-          </w:rPr>
-          <w:fldChar w:fldCharType="end"/>
-        </w:r>
-      </w:hyperlink>
-    </w:p>
-    <w:p>
-      <w:pPr>
-        <w:pStyle w:val="TOC2"/>
-        <w:tabs>
-          <w:tab w:val="left" w:pos="660"/>
-          <w:tab w:val="right" w:pos="9394"/>
-        </w:tabs>
-        <w:rPr>
-          <w:rFonts w:eastAsiaTheme="minorEastAsia" w:cstheme="minorBidi"/>
-          <w:b w:val="0"/>
-          <w:bCs w:val="0"/>
-          <w:noProof/>
-          <w:color w:val="auto"/>
-          <w:sz w:val="24"/>
-          <w:szCs w:val="24"/>
-          <w:lang w:val="en-PT" w:eastAsia="en-GB"/>
-        </w:rPr>
-      </w:pPr>
-      <w:hyperlink w:anchor="_Toc51941924" w:history="1">
-        <w:r>
-          <w:rPr>
-            <w:rStyle w:val="Hyperlink"/>
-            <w:noProof/>
-          </w:rPr>
-          <w:t>2.1</w:t>
-        </w:r>
-        <w:r>
-          <w:rPr>
-            <w:rFonts w:eastAsiaTheme="minorEastAsia" w:cstheme="minorBidi"/>
-            <w:b w:val="0"/>
-            <w:bCs w:val="0"/>
-            <w:noProof/>
-            <w:color w:val="auto"/>
-            <w:sz w:val="24"/>
-            <w:szCs w:val="24"/>
-            <w:lang w:val="en-PT" w:eastAsia="en-GB"/>
-          </w:rPr>
-          <w:tab/>
-        </w:r>
-        <w:r>
-          <w:rPr>
-            <w:rStyle w:val="Hyperlink"/>
-            <w:noProof/>
-          </w:rPr>
-          <w:t>Análise Concorrencial</w:t>
-        </w:r>
-        <w:r>
-          <w:rPr>
-            <w:noProof/>
-            <w:webHidden/>
-          </w:rPr>
-          <w:tab/>
-        </w:r>
-        <w:r>
-          <w:rPr>
-            <w:noProof/>
-            <w:webHidden/>
-          </w:rPr>
-          <w:fldChar w:fldCharType="begin"/>
-        </w:r>
-        <w:r>
-          <w:rPr>
-            <w:noProof/>
-            <w:webHidden/>
-          </w:rPr>
-          <w:instrText xml:space="preserve"> PAGEREF _Toc51941924 \h </w:instrText>
-        </w:r>
-        <w:r>
-          <w:rPr>
-            <w:noProof/>
-            <w:webHidden/>
-          </w:rPr>
-        </w:r>
-        <w:r>
-          <w:rPr>
-            <w:noProof/>
-            <w:webHidden/>
-          </w:rPr>
-          <w:fldChar w:fldCharType="separate"/>
-        </w:r>
-        <w:r>
-          <w:rPr>
-            <w:noProof/>
-            <w:webHidden/>
-          </w:rPr>
-          <w:t>6</w:t>
-        </w:r>
-        <w:r>
-          <w:rPr>
-            <w:noProof/>
-            <w:webHidden/>
-          </w:rPr>
-          <w:fldChar w:fldCharType="end"/>
-        </w:r>
-      </w:hyperlink>
-    </w:p>
-    <w:p>
-      <w:pPr>
-        <w:pStyle w:val="TOC3"/>
-        <w:tabs>
-          <w:tab w:val="left" w:pos="880"/>
-          <w:tab w:val="right" w:pos="9394"/>
-        </w:tabs>
-        <w:rPr>
-          <w:rFonts w:eastAsiaTheme="minorEastAsia" w:cstheme="minorBidi"/>
-          <w:noProof/>
-          <w:color w:val="auto"/>
-          <w:sz w:val="24"/>
-          <w:szCs w:val="24"/>
-          <w:lang w:val="en-PT" w:eastAsia="en-GB"/>
-        </w:rPr>
-      </w:pPr>
-      <w:hyperlink w:anchor="_Toc51941925" w:history="1">
-        <w:r>
-          <w:rPr>
-            <w:rStyle w:val="Hyperlink"/>
-            <w:noProof/>
-          </w:rPr>
-          <w:t>2.1.1</w:t>
-        </w:r>
-        <w:r>
-          <w:rPr>
-            <w:rFonts w:eastAsiaTheme="minorEastAsia" w:cstheme="minorBidi"/>
-            <w:noProof/>
-            <w:color w:val="auto"/>
-            <w:sz w:val="24"/>
-            <w:szCs w:val="24"/>
-            <w:lang w:val="en-PT" w:eastAsia="en-GB"/>
-          </w:rPr>
-          <w:tab/>
-        </w:r>
-        <w:r>
-          <w:rPr>
-            <w:rStyle w:val="Hyperlink"/>
-            <w:noProof/>
-            <w:highlight w:val="yellow"/>
-          </w:rPr>
-          <w:t>&lt;Sistema 1&gt;</w:t>
-        </w:r>
-        <w:r>
-          <w:rPr>
-            <w:noProof/>
-            <w:webHidden/>
-          </w:rPr>
-          <w:tab/>
-        </w:r>
-        <w:r>
-          <w:rPr>
-            <w:noProof/>
-            <w:webHidden/>
-          </w:rPr>
-          <w:fldChar w:fldCharType="begin"/>
-        </w:r>
-        <w:r>
-          <w:rPr>
-            <w:noProof/>
-            <w:webHidden/>
-          </w:rPr>
-          <w:instrText xml:space="preserve"> PAGEREF _Toc51941925 \h </w:instrText>
-        </w:r>
-        <w:r>
-          <w:rPr>
-            <w:noProof/>
-            <w:webHidden/>
-          </w:rPr>
-        </w:r>
-        <w:r>
-          <w:rPr>
-            <w:noProof/>
-            <w:webHidden/>
-          </w:rPr>
-          <w:fldChar w:fldCharType="separate"/>
-        </w:r>
-        <w:r>
-          <w:rPr>
-            <w:noProof/>
-            <w:webHidden/>
-          </w:rPr>
-          <w:t>6</w:t>
-        </w:r>
-        <w:r>
-          <w:rPr>
-            <w:noProof/>
-            <w:webHidden/>
-          </w:rPr>
-          <w:fldChar w:fldCharType="end"/>
-        </w:r>
-      </w:hyperlink>
-    </w:p>
-    <w:p>
-      <w:pPr>
-        <w:pStyle w:val="TOC3"/>
-        <w:tabs>
-          <w:tab w:val="left" w:pos="880"/>
-          <w:tab w:val="right" w:pos="9394"/>
-        </w:tabs>
-        <w:rPr>
-          <w:rFonts w:eastAsiaTheme="minorEastAsia" w:cstheme="minorBidi"/>
-          <w:noProof/>
-          <w:color w:val="auto"/>
-          <w:sz w:val="24"/>
-          <w:szCs w:val="24"/>
-          <w:lang w:val="en-PT" w:eastAsia="en-GB"/>
-        </w:rPr>
-      </w:pPr>
-      <w:hyperlink w:anchor="_Toc51941926" w:history="1">
-        <w:r>
-          <w:rPr>
-            <w:rStyle w:val="Hyperlink"/>
-            <w:noProof/>
-          </w:rPr>
-          <w:t>2.1.2</w:t>
-        </w:r>
-        <w:r>
-          <w:rPr>
-            <w:rFonts w:eastAsiaTheme="minorEastAsia" w:cstheme="minorBidi"/>
-            <w:noProof/>
-            <w:color w:val="auto"/>
-            <w:sz w:val="24"/>
-            <w:szCs w:val="24"/>
-            <w:lang w:val="en-PT" w:eastAsia="en-GB"/>
-          </w:rPr>
-          <w:tab/>
-        </w:r>
-        <w:r>
-          <w:rPr>
-            <w:rStyle w:val="Hyperlink"/>
-            <w:noProof/>
-            <w:highlight w:val="yellow"/>
-          </w:rPr>
-          <w:t>&lt;Sistema 2&gt;</w:t>
-        </w:r>
-        <w:r>
-          <w:rPr>
-            <w:noProof/>
-            <w:webHidden/>
-          </w:rPr>
-          <w:tab/>
-        </w:r>
-        <w:r>
-          <w:rPr>
-            <w:noProof/>
-            <w:webHidden/>
-          </w:rPr>
-          <w:fldChar w:fldCharType="begin"/>
-        </w:r>
-        <w:r>
-          <w:rPr>
-            <w:noProof/>
-            <w:webHidden/>
-          </w:rPr>
-          <w:instrText xml:space="preserve"> PAGEREF _Toc51941926 \h </w:instrText>
-        </w:r>
-        <w:r>
-          <w:rPr>
-            <w:noProof/>
-            <w:webHidden/>
-          </w:rPr>
-        </w:r>
-        <w:r>
-          <w:rPr>
-            <w:noProof/>
-            <w:webHidden/>
-          </w:rPr>
-          <w:fldChar w:fldCharType="separate"/>
-        </w:r>
-        <w:r>
-          <w:rPr>
-            <w:noProof/>
-            <w:webHidden/>
-          </w:rPr>
-          <w:t>6</w:t>
-        </w:r>
-        <w:r>
-          <w:rPr>
-            <w:noProof/>
-            <w:webHidden/>
-          </w:rPr>
-          <w:fldChar w:fldCharType="end"/>
-        </w:r>
-      </w:hyperlink>
-    </w:p>
-    <w:p>
-      <w:pPr>
-        <w:pStyle w:val="TOC3"/>
-        <w:tabs>
-          <w:tab w:val="left" w:pos="880"/>
-          <w:tab w:val="right" w:pos="9394"/>
-        </w:tabs>
-        <w:rPr>
-          <w:rFonts w:eastAsiaTheme="minorEastAsia" w:cstheme="minorBidi"/>
-          <w:noProof/>
-          <w:color w:val="auto"/>
-          <w:sz w:val="24"/>
-          <w:szCs w:val="24"/>
-          <w:lang w:val="en-PT" w:eastAsia="en-GB"/>
-        </w:rPr>
-      </w:pPr>
-      <w:hyperlink w:anchor="_Toc51941927" w:history="1">
-        <w:r>
-          <w:rPr>
-            <w:rStyle w:val="Hyperlink"/>
-            <w:noProof/>
-          </w:rPr>
-          <w:t>2.1.3</w:t>
-        </w:r>
-        <w:r>
-          <w:rPr>
-            <w:rFonts w:eastAsiaTheme="minorEastAsia" w:cstheme="minorBidi"/>
-            <w:noProof/>
-            <w:color w:val="auto"/>
-            <w:sz w:val="24"/>
-            <w:szCs w:val="24"/>
-            <w:lang w:val="en-PT" w:eastAsia="en-GB"/>
-          </w:rPr>
-          <w:tab/>
-        </w:r>
-        <w:r>
-          <w:rPr>
-            <w:rStyle w:val="Hyperlink"/>
-            <w:noProof/>
-            <w:highlight w:val="yellow"/>
-          </w:rPr>
-          <w:t xml:space="preserve">&lt;Sistema </w:t>
-        </w:r>
-        <w:r>
-          <w:rPr>
-            <w:rStyle w:val="Hyperlink"/>
-            <w:i/>
-            <w:iCs/>
-            <w:noProof/>
-            <w:highlight w:val="yellow"/>
-          </w:rPr>
-          <w:t>n</w:t>
-        </w:r>
-        <w:r>
-          <w:rPr>
-            <w:rStyle w:val="Hyperlink"/>
-            <w:noProof/>
-            <w:highlight w:val="yellow"/>
-          </w:rPr>
-          <w:t>&gt;</w:t>
-        </w:r>
-        <w:r>
-          <w:rPr>
-            <w:noProof/>
-            <w:webHidden/>
-          </w:rPr>
-          <w:tab/>
-        </w:r>
-        <w:r>
-          <w:rPr>
-            <w:noProof/>
-            <w:webHidden/>
-          </w:rPr>
-          <w:fldChar w:fldCharType="begin"/>
-        </w:r>
-        <w:r>
-          <w:rPr>
-            <w:noProof/>
-            <w:webHidden/>
-          </w:rPr>
-          <w:instrText xml:space="preserve"> PAGEREF _Toc51941927 \h </w:instrText>
-        </w:r>
-        <w:r>
-          <w:rPr>
-            <w:noProof/>
-            <w:webHidden/>
-          </w:rPr>
-        </w:r>
-        <w:r>
-          <w:rPr>
-            <w:noProof/>
-            <w:webHidden/>
-          </w:rPr>
-          <w:fldChar w:fldCharType="separate"/>
-        </w:r>
-        <w:r>
-          <w:rPr>
-            <w:noProof/>
-            <w:webHidden/>
-          </w:rPr>
-          <w:t>6</w:t>
-        </w:r>
-        <w:r>
-          <w:rPr>
-            <w:noProof/>
-            <w:webHidden/>
-          </w:rPr>
-          <w:fldChar w:fldCharType="end"/>
-        </w:r>
-      </w:hyperlink>
-    </w:p>
-    <w:p>
-      <w:pPr>
-        <w:pStyle w:val="TOC3"/>
-        <w:tabs>
-          <w:tab w:val="left" w:pos="880"/>
-          <w:tab w:val="right" w:pos="9394"/>
-        </w:tabs>
-        <w:rPr>
-          <w:rFonts w:eastAsiaTheme="minorEastAsia" w:cstheme="minorBidi"/>
-          <w:noProof/>
-          <w:color w:val="auto"/>
-          <w:sz w:val="24"/>
-          <w:szCs w:val="24"/>
-          <w:lang w:val="en-PT" w:eastAsia="en-GB"/>
-        </w:rPr>
-      </w:pPr>
-      <w:hyperlink w:anchor="_Toc51941928" w:history="1">
-        <w:r>
-          <w:rPr>
-            <w:rStyle w:val="Hyperlink"/>
-            <w:noProof/>
-          </w:rPr>
-          <w:t>2.1.4</w:t>
-        </w:r>
-        <w:r>
-          <w:rPr>
-            <w:rFonts w:eastAsiaTheme="minorEastAsia" w:cstheme="minorBidi"/>
-            <w:noProof/>
-            <w:color w:val="auto"/>
-            <w:sz w:val="24"/>
-            <w:szCs w:val="24"/>
-            <w:lang w:val="en-PT" w:eastAsia="en-GB"/>
-          </w:rPr>
-          <w:tab/>
-        </w:r>
-        <w:r>
-          <w:rPr>
-            <w:rStyle w:val="Hyperlink"/>
-            <w:noProof/>
-          </w:rPr>
-          <w:t>Comparação dos Sistemas</w:t>
-        </w:r>
-        <w:r>
-          <w:rPr>
-            <w:noProof/>
-            <w:webHidden/>
-          </w:rPr>
-          <w:tab/>
-        </w:r>
-        <w:r>
-          <w:rPr>
-            <w:noProof/>
-            <w:webHidden/>
-          </w:rPr>
-          <w:fldChar w:fldCharType="begin"/>
-        </w:r>
-        <w:r>
-          <w:rPr>
-            <w:noProof/>
-            <w:webHidden/>
-          </w:rPr>
-          <w:instrText xml:space="preserve"> PAGEREF _Toc51941928 \h </w:instrText>
-        </w:r>
-        <w:r>
-          <w:rPr>
-            <w:noProof/>
-            <w:webHidden/>
-          </w:rPr>
-        </w:r>
-        <w:r>
-          <w:rPr>
-            <w:noProof/>
-            <w:webHidden/>
-          </w:rPr>
-          <w:fldChar w:fldCharType="separate"/>
-        </w:r>
-        <w:r>
-          <w:rPr>
-            <w:noProof/>
-            <w:webHidden/>
-          </w:rPr>
-          <w:t>6</w:t>
-        </w:r>
-        <w:r>
-          <w:rPr>
-            <w:noProof/>
-            <w:webHidden/>
-          </w:rPr>
-          <w:fldChar w:fldCharType="end"/>
-        </w:r>
-      </w:hyperlink>
-    </w:p>
-    <w:p>
-      <w:pPr>
-        <w:pStyle w:val="TOC1"/>
-        <w:tabs>
-          <w:tab w:val="left" w:pos="440"/>
-          <w:tab w:val="right" w:pos="9394"/>
-        </w:tabs>
-        <w:rPr>
-          <w:rFonts w:asciiTheme="minorHAnsi" w:eastAsiaTheme="minorEastAsia" w:hAnsiTheme="minorHAnsi" w:cstheme="minorBidi"/>
-          <w:b w:val="0"/>
-          <w:bCs w:val="0"/>
-          <w:caps w:val="0"/>
-          <w:noProof/>
-          <w:color w:val="auto"/>
-          <w:lang w:val="en-PT" w:eastAsia="en-GB"/>
-        </w:rPr>
-      </w:pPr>
-      <w:hyperlink w:anchor="_Toc51941929" w:history="1">
-        <w:r>
-          <w:rPr>
-            <w:rStyle w:val="Hyperlink"/>
-            <w:noProof/>
-          </w:rPr>
-          <w:t>3</w:t>
-        </w:r>
-        <w:r>
-          <w:rPr>
-            <w:rFonts w:asciiTheme="minorHAnsi" w:eastAsiaTheme="minorEastAsia" w:hAnsiTheme="minorHAnsi" w:cstheme="minorBidi"/>
-            <w:b w:val="0"/>
-            <w:bCs w:val="0"/>
-            <w:caps w:val="0"/>
-            <w:noProof/>
-            <w:color w:val="auto"/>
-            <w:lang w:val="en-PT" w:eastAsia="en-GB"/>
-          </w:rPr>
-          <w:tab/>
-        </w:r>
-        <w:r>
-          <w:rPr>
-            <w:rStyle w:val="Hyperlink"/>
-            <w:noProof/>
-          </w:rPr>
-          <w:t>Requisitos do Sistema</w:t>
-        </w:r>
-        <w:r>
-          <w:rPr>
-            <w:noProof/>
-            <w:webHidden/>
-          </w:rPr>
-          <w:tab/>
-        </w:r>
-        <w:r>
-          <w:rPr>
-            <w:noProof/>
-            <w:webHidden/>
-          </w:rPr>
-          <w:fldChar w:fldCharType="begin"/>
-        </w:r>
-        <w:r>
-          <w:rPr>
-            <w:noProof/>
-            <w:webHidden/>
-          </w:rPr>
-          <w:instrText xml:space="preserve"> PAGEREF _Toc51941929 \h </w:instrText>
-        </w:r>
-        <w:r>
-          <w:rPr>
-            <w:noProof/>
-            <w:webHidden/>
-          </w:rPr>
-        </w:r>
-        <w:r>
-          <w:rPr>
-            <w:noProof/>
-            <w:webHidden/>
-          </w:rPr>
-          <w:fldChar w:fldCharType="separate"/>
-        </w:r>
-        <w:r>
-          <w:rPr>
-            <w:noProof/>
-            <w:webHidden/>
-          </w:rPr>
-          <w:t>7</w:t>
-        </w:r>
-        <w:r>
-          <w:rPr>
-            <w:noProof/>
-            <w:webHidden/>
-          </w:rPr>
-          <w:fldChar w:fldCharType="end"/>
-        </w:r>
-      </w:hyperlink>
-    </w:p>
-    <w:p>
-      <w:pPr>
-        <w:pStyle w:val="TOC1"/>
-        <w:tabs>
-          <w:tab w:val="left" w:pos="440"/>
-          <w:tab w:val="right" w:pos="9394"/>
-        </w:tabs>
-        <w:rPr>
-          <w:rFonts w:asciiTheme="minorHAnsi" w:eastAsiaTheme="minorEastAsia" w:hAnsiTheme="minorHAnsi" w:cstheme="minorBidi"/>
-          <w:b w:val="0"/>
-          <w:bCs w:val="0"/>
-          <w:caps w:val="0"/>
-          <w:noProof/>
-          <w:color w:val="auto"/>
-          <w:lang w:val="en-PT" w:eastAsia="en-GB"/>
-        </w:rPr>
-      </w:pPr>
-      <w:hyperlink w:anchor="_Toc51941930" w:history="1">
-        <w:r>
-          <w:rPr>
-            <w:rStyle w:val="Hyperlink"/>
-            <w:noProof/>
-          </w:rPr>
-          <w:t>4</w:t>
-        </w:r>
-        <w:r>
-          <w:rPr>
-            <w:rFonts w:asciiTheme="minorHAnsi" w:eastAsiaTheme="minorEastAsia" w:hAnsiTheme="minorHAnsi" w:cstheme="minorBidi"/>
-            <w:b w:val="0"/>
-            <w:bCs w:val="0"/>
-            <w:caps w:val="0"/>
-            <w:noProof/>
-            <w:color w:val="auto"/>
-            <w:lang w:val="en-PT" w:eastAsia="en-GB"/>
-          </w:rPr>
-          <w:tab/>
-        </w:r>
-        <w:r>
-          <w:rPr>
-            <w:rStyle w:val="Hyperlink"/>
-            <w:noProof/>
-          </w:rPr>
-          <w:t>User Stories</w:t>
-        </w:r>
-        <w:r>
-          <w:rPr>
-            <w:noProof/>
-            <w:webHidden/>
-          </w:rPr>
-          <w:tab/>
-        </w:r>
-        <w:r>
-          <w:rPr>
-            <w:noProof/>
-            <w:webHidden/>
-          </w:rPr>
-          <w:fldChar w:fldCharType="begin"/>
-        </w:r>
-        <w:r>
-          <w:rPr>
-            <w:noProof/>
-            <w:webHidden/>
-          </w:rPr>
-          <w:instrText xml:space="preserve"> PAGEREF _Toc51941930 \h </w:instrText>
-        </w:r>
-        <w:r>
-          <w:rPr>
-            <w:noProof/>
-            <w:webHidden/>
-          </w:rPr>
-        </w:r>
-        <w:r>
-          <w:rPr>
-            <w:noProof/>
-            <w:webHidden/>
-          </w:rPr>
-          <w:fldChar w:fldCharType="separate"/>
-        </w:r>
-        <w:r>
-          <w:rPr>
-            <w:noProof/>
-            <w:webHidden/>
-          </w:rPr>
-          <w:t>7</w:t>
-        </w:r>
-        <w:r>
-          <w:rPr>
-            <w:noProof/>
-            <w:webHidden/>
-          </w:rPr>
-          <w:fldChar w:fldCharType="end"/>
-        </w:r>
-      </w:hyperlink>
-    </w:p>
-    <w:p>
-      <w:pPr>
-        <w:pStyle w:val="TOC1"/>
-        <w:tabs>
-          <w:tab w:val="left" w:pos="440"/>
-          <w:tab w:val="right" w:pos="9394"/>
-        </w:tabs>
-        <w:rPr>
-          <w:rFonts w:asciiTheme="minorHAnsi" w:eastAsiaTheme="minorEastAsia" w:hAnsiTheme="minorHAnsi" w:cstheme="minorBidi"/>
-          <w:b w:val="0"/>
-          <w:bCs w:val="0"/>
-          <w:caps w:val="0"/>
-          <w:noProof/>
-          <w:color w:val="auto"/>
-          <w:lang w:val="en-PT" w:eastAsia="en-GB"/>
-        </w:rPr>
-      </w:pPr>
-      <w:hyperlink w:anchor="_Toc51941931" w:history="1">
-        <w:r>
-          <w:rPr>
-            <w:rStyle w:val="Hyperlink"/>
-            <w:noProof/>
-          </w:rPr>
-          <w:t>5</w:t>
-        </w:r>
-        <w:r>
-          <w:rPr>
-            <w:rFonts w:asciiTheme="minorHAnsi" w:eastAsiaTheme="minorEastAsia" w:hAnsiTheme="minorHAnsi" w:cstheme="minorBidi"/>
-            <w:b w:val="0"/>
-            <w:bCs w:val="0"/>
-            <w:caps w:val="0"/>
-            <w:noProof/>
-            <w:color w:val="auto"/>
-            <w:lang w:val="en-PT" w:eastAsia="en-GB"/>
-          </w:rPr>
-          <w:tab/>
-        </w:r>
-        <w:r>
-          <w:rPr>
-            <w:rStyle w:val="Hyperlink"/>
-            <w:noProof/>
-          </w:rPr>
-          <w:t>Use Cases</w:t>
-        </w:r>
-        <w:r>
-          <w:rPr>
-            <w:noProof/>
-            <w:webHidden/>
-          </w:rPr>
-          <w:tab/>
-        </w:r>
-        <w:r>
-          <w:rPr>
-            <w:noProof/>
-            <w:webHidden/>
-          </w:rPr>
-          <w:fldChar w:fldCharType="begin"/>
-        </w:r>
-        <w:r>
-          <w:rPr>
-            <w:noProof/>
-            <w:webHidden/>
-          </w:rPr>
-          <w:instrText xml:space="preserve"> PAGEREF _Toc51941931 \h </w:instrText>
-        </w:r>
-        <w:r>
-          <w:rPr>
-            <w:noProof/>
-            <w:webHidden/>
-          </w:rPr>
-        </w:r>
-        <w:r>
-          <w:rPr>
-            <w:noProof/>
-            <w:webHidden/>
-          </w:rPr>
-          <w:fldChar w:fldCharType="separate"/>
-        </w:r>
-        <w:r>
-          <w:rPr>
-            <w:noProof/>
-            <w:webHidden/>
-          </w:rPr>
-          <w:t>9</w:t>
-        </w:r>
-        <w:r>
-          <w:rPr>
-            <w:noProof/>
-            <w:webHidden/>
-          </w:rPr>
-          <w:fldChar w:fldCharType="end"/>
-        </w:r>
-      </w:hyperlink>
-    </w:p>
-    <w:p>
-      <w:pPr>
-        <w:pStyle w:val="TOC1"/>
-        <w:tabs>
-          <w:tab w:val="left" w:pos="440"/>
-          <w:tab w:val="right" w:pos="9394"/>
-        </w:tabs>
-        <w:rPr>
-          <w:rFonts w:asciiTheme="minorHAnsi" w:eastAsiaTheme="minorEastAsia" w:hAnsiTheme="minorHAnsi" w:cstheme="minorBidi"/>
-          <w:b w:val="0"/>
-          <w:bCs w:val="0"/>
-          <w:caps w:val="0"/>
-          <w:noProof/>
-          <w:color w:val="auto"/>
-          <w:lang w:val="en-PT" w:eastAsia="en-GB"/>
-        </w:rPr>
-      </w:pPr>
-      <w:hyperlink w:anchor="_Toc51941932" w:history="1">
-        <w:r>
-          <w:rPr>
-            <w:rStyle w:val="Hyperlink"/>
-            <w:noProof/>
-          </w:rPr>
-          <w:t>6</w:t>
-        </w:r>
-        <w:r>
-          <w:rPr>
-            <w:rFonts w:asciiTheme="minorHAnsi" w:eastAsiaTheme="minorEastAsia" w:hAnsiTheme="minorHAnsi" w:cstheme="minorBidi"/>
-            <w:b w:val="0"/>
-            <w:bCs w:val="0"/>
-            <w:caps w:val="0"/>
-            <w:noProof/>
-            <w:color w:val="auto"/>
-            <w:lang w:val="en-PT" w:eastAsia="en-GB"/>
-          </w:rPr>
-          <w:tab/>
-        </w:r>
-        <w:r>
-          <w:rPr>
-            <w:rStyle w:val="Hyperlink"/>
-            <w:noProof/>
-          </w:rPr>
-          <w:t>Diagrama de Classes e Modelo de Dados</w:t>
-        </w:r>
-        <w:r>
-          <w:rPr>
-            <w:noProof/>
-            <w:webHidden/>
-          </w:rPr>
-          <w:tab/>
-        </w:r>
-        <w:r>
-          <w:rPr>
-            <w:noProof/>
-            <w:webHidden/>
-          </w:rPr>
-          <w:fldChar w:fldCharType="begin"/>
-        </w:r>
-        <w:r>
-          <w:rPr>
-            <w:noProof/>
-            <w:webHidden/>
-          </w:rPr>
-          <w:instrText xml:space="preserve"> PAGEREF _Toc51941932 \h </w:instrText>
-        </w:r>
-        <w:r>
-          <w:rPr>
-            <w:noProof/>
-            <w:webHidden/>
-          </w:rPr>
-        </w:r>
-        <w:r>
-          <w:rPr>
-            <w:noProof/>
-            <w:webHidden/>
-          </w:rPr>
-          <w:fldChar w:fldCharType="separate"/>
-        </w:r>
-        <w:r>
-          <w:rPr>
-            <w:noProof/>
-            <w:webHidden/>
-          </w:rPr>
-          <w:t>10</w:t>
-        </w:r>
-        <w:r>
-          <w:rPr>
-            <w:noProof/>
-            <w:webHidden/>
-          </w:rPr>
-          <w:fldChar w:fldCharType="end"/>
-        </w:r>
-      </w:hyperlink>
-    </w:p>
-    <w:p>
-      <w:pPr>
-        <w:pStyle w:val="TOC1"/>
-        <w:tabs>
-          <w:tab w:val="left" w:pos="440"/>
-          <w:tab w:val="right" w:pos="9394"/>
-        </w:tabs>
-        <w:rPr>
-          <w:rFonts w:asciiTheme="minorHAnsi" w:eastAsiaTheme="minorEastAsia" w:hAnsiTheme="minorHAnsi" w:cstheme="minorBidi"/>
-          <w:b w:val="0"/>
-          <w:bCs w:val="0"/>
-          <w:caps w:val="0"/>
-          <w:noProof/>
-          <w:color w:val="auto"/>
-          <w:lang w:val="en-PT" w:eastAsia="en-GB"/>
-        </w:rPr>
-      </w:pPr>
-      <w:hyperlink w:anchor="_Toc51941933" w:history="1">
-        <w:r>
-          <w:rPr>
-            <w:rStyle w:val="Hyperlink"/>
-            <w:noProof/>
-          </w:rPr>
-          <w:t>7</w:t>
-        </w:r>
-        <w:r>
-          <w:rPr>
-            <w:rFonts w:asciiTheme="minorHAnsi" w:eastAsiaTheme="minorEastAsia" w:hAnsiTheme="minorHAnsi" w:cstheme="minorBidi"/>
-            <w:b w:val="0"/>
-            <w:bCs w:val="0"/>
-            <w:caps w:val="0"/>
-            <w:noProof/>
-            <w:color w:val="auto"/>
-            <w:lang w:val="en-PT" w:eastAsia="en-GB"/>
-          </w:rPr>
-          <w:tab/>
-        </w:r>
-        <w:r>
-          <w:rPr>
-            <w:rStyle w:val="Hyperlink"/>
-            <w:noProof/>
-          </w:rPr>
-          <w:t>Wireframes/Mockups</w:t>
-        </w:r>
-        <w:r>
-          <w:rPr>
-            <w:noProof/>
-            <w:webHidden/>
-          </w:rPr>
-          <w:tab/>
-        </w:r>
-        <w:r>
-          <w:rPr>
-            <w:noProof/>
-            <w:webHidden/>
-          </w:rPr>
-          <w:fldChar w:fldCharType="begin"/>
-        </w:r>
-        <w:r>
-          <w:rPr>
-            <w:noProof/>
-            <w:webHidden/>
-          </w:rPr>
-          <w:instrText xml:space="preserve"> PAGEREF _Toc51941933 \h </w:instrText>
-        </w:r>
-        <w:r>
-          <w:rPr>
-            <w:noProof/>
-            <w:webHidden/>
-          </w:rPr>
-        </w:r>
-        <w:r>
-          <w:rPr>
-            <w:noProof/>
-            <w:webHidden/>
-          </w:rPr>
-          <w:fldChar w:fldCharType="separate"/>
-        </w:r>
-        <w:r>
-          <w:rPr>
-            <w:noProof/>
-            <w:webHidden/>
-          </w:rPr>
-          <w:t>11</w:t>
-        </w:r>
-        <w:r>
-          <w:rPr>
-            <w:noProof/>
-            <w:webHidden/>
-          </w:rPr>
-          <w:fldChar w:fldCharType="end"/>
-        </w:r>
-      </w:hyperlink>
-    </w:p>
-    <w:p>
-      <w:r>
-        <w:fldChar w:fldCharType="end"/>
-      </w:r>
-    </w:p>
-    <w:p/>
-    <w:p/>
-    <w:p/>
-    <w:p>
-      <w:pPr>
-        <w:sectPr>
-          <w:pgSz w:w="12240" w:h="15840"/>
-          <w:pgMar w:top="1134" w:right="1418" w:bottom="912" w:left="1418" w:header="709" w:footer="709" w:gutter="0"/>
-          <w:cols w:space="720"/>
-          <w:formProt w:val="0"/>
-          <w:titlePg/>
-          <w:docGrid w:linePitch="360" w:charSpace="2047"/>
-        </w:sectPr>
-      </w:pPr>
-    </w:p>
-    <w:p>
-      <w:pPr>
-        <w:pStyle w:val="TableofFigures"/>
+        <w:pStyle w:val="ndicedeilustraes"/>
         <w:tabs>
           <w:tab w:val="right" w:leader="dot" w:pos="9394"/>
         </w:tabs>
-      </w:pPr>
-      <w:r>
-        <w:rPr>
-          <w:b/>
-          <w:bCs/>
-          <w:caps/>
-          <w:color w:val="C00000"/>
-          <w:sz w:val="40"/>
-          <w:szCs w:val="40"/>
-        </w:rPr>
-        <w:lastRenderedPageBreak/>
-        <w:t>Índice</w:t>
-      </w:r>
-      <w:r>
-        <w:rPr>
-          <w:b/>
-          <w:bCs/>
-          <w:caps/>
-          <w:color w:val="C00000"/>
-          <w:sz w:val="40"/>
-          <w:szCs w:val="40"/>
-        </w:rPr>
-        <w:t xml:space="preserve"> de figuras</w:t>
-      </w:r>
-    </w:p>
-    <w:p>
-      <w:pPr>
-        <w:pStyle w:val="TableofFigures"/>
-        <w:tabs>
-          <w:tab w:val="right" w:leader="dot" w:pos="9394"/>
-        </w:tabs>
-      </w:pPr>
-    </w:p>
-    <w:p>
-      <w:pPr>
-        <w:pStyle w:val="TableofFigures"/>
-        <w:tabs>
-          <w:tab w:val="right" w:leader="dot" w:pos="9394"/>
-        </w:tabs>
         <w:rPr>
           <w:rFonts w:asciiTheme="minorHAnsi" w:eastAsiaTheme="minorEastAsia" w:hAnsiTheme="minorHAnsi" w:cstheme="minorBidi"/>
           <w:noProof/>
           <w:color w:val="auto"/>
-          <w:lang w:val="en-PT" w:eastAsia="en-GB"/>
-        </w:rPr>
-      </w:pPr>
-      <w:r>
-        <w:fldChar w:fldCharType="begin"/>
-      </w:r>
-      <w:r>
-        <w:instrText xml:space="preserve"> TOC \h \z \c "Figura" </w:instrText>
-      </w:r>
-      <w:r>
-        <w:fldChar w:fldCharType="separate"/>
-      </w:r>
-      <w:hyperlink w:anchor="_Toc51941841" w:history="1">
-        <w:r>
-          <w:rPr>
-            <w:rStyle w:val="Hyperlink"/>
-            <w:noProof/>
-            <w:lang w:val="en-US"/>
-          </w:rPr>
-          <w:t>Figura 1 – Use Case main diagram</w:t>
-        </w:r>
-        <w:r>
-          <w:rPr>
-            <w:noProof/>
-            <w:webHidden/>
-          </w:rPr>
-          <w:tab/>
-        </w:r>
-        <w:r>
-          <w:rPr>
-            <w:noProof/>
-            <w:webHidden/>
-          </w:rPr>
-          <w:fldChar w:fldCharType="begin"/>
-        </w:r>
-        <w:r>
-          <w:rPr>
-            <w:noProof/>
-            <w:webHidden/>
-          </w:rPr>
-          <w:instrText xml:space="preserve"> PAGEREF _Toc51941841 \h </w:instrText>
-        </w:r>
-        <w:r>
-          <w:rPr>
-            <w:noProof/>
-            <w:webHidden/>
-          </w:rPr>
-        </w:r>
-        <w:r>
-          <w:rPr>
-            <w:noProof/>
-            <w:webHidden/>
-          </w:rPr>
-          <w:fldChar w:fldCharType="separate"/>
-        </w:r>
-        <w:r>
-          <w:rPr>
-            <w:noProof/>
-            <w:webHidden/>
-          </w:rPr>
-          <w:t>9</w:t>
-        </w:r>
-        <w:r>
-          <w:rPr>
-            <w:noProof/>
-            <w:webHidden/>
-          </w:rPr>
-          <w:fldChar w:fldCharType="end"/>
-        </w:r>
-      </w:hyperlink>
-    </w:p>
-    <w:p>
-      <w:pPr>
-        <w:pStyle w:val="TableofFigures"/>
-        <w:tabs>
-          <w:tab w:val="right" w:leader="dot" w:pos="9394"/>
-        </w:tabs>
-        <w:rPr>
-          <w:rFonts w:asciiTheme="minorHAnsi" w:eastAsiaTheme="minorEastAsia" w:hAnsiTheme="minorHAnsi" w:cstheme="minorBidi"/>
-          <w:noProof/>
-          <w:color w:val="auto"/>
-          <w:lang w:val="en-PT" w:eastAsia="en-GB"/>
+          <w:lang w:eastAsia="en-GB"/>
         </w:rPr>
       </w:pPr>
       <w:hyperlink w:anchor="_Toc51941842" w:history="1">
         <w:r>
           <w:rPr>
-            <w:rStyle w:val="Hyperlink"/>
+            <w:rStyle w:val="Hiperligao"/>
             <w:noProof/>
           </w:rPr>
           <w:t>Figura 2 – Diagrama de classes do projeto</w:t>
@@ -2735,7 +2561,6 @@
           <w:sz w:val="40"/>
           <w:szCs w:val="40"/>
         </w:rPr>
-        <w:lastRenderedPageBreak/>
         <w:t>Índice</w:t>
       </w:r>
       <w:r>
@@ -2753,7 +2578,7 @@
     <w:p/>
     <w:p>
       <w:pPr>
-        <w:pStyle w:val="TableofFigures"/>
+        <w:pStyle w:val="ndicedeilustraes"/>
         <w:tabs>
           <w:tab w:val="right" w:leader="dot" w:pos="9394"/>
         </w:tabs>
@@ -2761,7 +2586,7 @@
           <w:rFonts w:asciiTheme="minorHAnsi" w:eastAsiaTheme="minorEastAsia" w:hAnsiTheme="minorHAnsi" w:cstheme="minorBidi"/>
           <w:noProof/>
           <w:color w:val="auto"/>
-          <w:lang w:val="en-PT" w:eastAsia="en-GB"/>
+          <w:lang w:eastAsia="en-GB"/>
         </w:rPr>
       </w:pPr>
       <w:r>
@@ -2776,7 +2601,7 @@
       <w:hyperlink w:anchor="_Toc51941862" w:history="1">
         <w:r>
           <w:rPr>
-            <w:rStyle w:val="Hyperlink"/>
+            <w:rStyle w:val="Hiperligao"/>
             <w:noProof/>
           </w:rPr>
           <w:t>Tabela 1 – Comparação entre os sistemas concorrenciais</w:t>
@@ -2833,7 +2658,7 @@
     </w:p>
     <w:p>
       <w:pPr>
-        <w:pStyle w:val="TableofFigures"/>
+        <w:pStyle w:val="ndicedeilustraes"/>
         <w:tabs>
           <w:tab w:val="right" w:leader="dot" w:pos="9394"/>
         </w:tabs>
@@ -2841,13 +2666,13 @@
           <w:rFonts w:asciiTheme="minorHAnsi" w:eastAsiaTheme="minorEastAsia" w:hAnsiTheme="minorHAnsi" w:cstheme="minorBidi"/>
           <w:noProof/>
           <w:color w:val="auto"/>
-          <w:lang w:val="en-PT" w:eastAsia="en-GB"/>
+          <w:lang w:eastAsia="en-GB"/>
         </w:rPr>
       </w:pPr>
       <w:hyperlink w:anchor="_Toc51941863" w:history="1">
         <w:r>
           <w:rPr>
-            <w:rStyle w:val="Hyperlink"/>
+            <w:rStyle w:val="Hiperligao"/>
             <w:noProof/>
           </w:rPr>
           <w:t>Tabela 2 – Requisitos Não Funcionais</w:t>
@@ -2904,7 +2729,7 @@
     </w:p>
     <w:p>
       <w:pPr>
-        <w:pStyle w:val="TableofFigures"/>
+        <w:pStyle w:val="ndicedeilustraes"/>
         <w:tabs>
           <w:tab w:val="right" w:leader="dot" w:pos="9394"/>
         </w:tabs>
@@ -2912,13 +2737,13 @@
           <w:rFonts w:asciiTheme="minorHAnsi" w:eastAsiaTheme="minorEastAsia" w:hAnsiTheme="minorHAnsi" w:cstheme="minorBidi"/>
           <w:noProof/>
           <w:color w:val="auto"/>
-          <w:lang w:val="en-PT" w:eastAsia="en-GB"/>
+          <w:lang w:eastAsia="en-GB"/>
         </w:rPr>
       </w:pPr>
       <w:hyperlink w:anchor="_Toc51941864" w:history="1">
         <w:r>
           <w:rPr>
-            <w:rStyle w:val="Hyperlink"/>
+            <w:rStyle w:val="Hiperligao"/>
             <w:noProof/>
           </w:rPr>
           <w:t>Tabela 3 – User Stories e respetivos critérios de aceitação</w:t>
@@ -2992,11 +2817,10 @@
     </w:p>
     <w:p>
       <w:pPr>
-        <w:pStyle w:val="Heading1"/>
+        <w:pStyle w:val="Ttulo1"/>
       </w:pPr>
       <w:bookmarkStart w:id="0" w:name="_Toc51941922"/>
       <w:r>
-        <w:lastRenderedPageBreak/>
         <w:t>Definição da Lógica de Negócio</w:t>
       </w:r>
       <w:bookmarkEnd w:id="0"/>
@@ -3073,6 +2897,279 @@
           <w:highlight w:val="yellow"/>
         </w:rPr>
         <w:t>&gt;</w:t>
+      </w:r>
+    </w:p>
+    <w:p>
+      <w:r>
+        <w:t xml:space="preserve">A aplicação apresentada será uma aplicação terá como âmbito principal o lado do </w:t>
+      </w:r>
+      <w:proofErr w:type="gramStart"/>
+      <w:r>
+        <w:t>Fitness</w:t>
+      </w:r>
+      <w:proofErr w:type="gramEnd"/>
+      <w:r>
+        <w:t xml:space="preserve"> mas também terá o lado de Saúde e Bem Estar. Será uma aplicação para pessoas mais viradas para essa área que necessitem de motivação ou que precisem de planos de treino com ou sem acompanhamento ou que precisem de planos de nutrição dependendo do objetivo do cliente. </w:t>
+      </w:r>
+    </w:p>
+    <w:p>
+      <w:r>
+        <w:t>Será</w:t>
+      </w:r>
+      <w:r>
+        <w:t xml:space="preserve"> somente para clientes inscritos de um ginásio “fictício” com uma subscrição mensal com vários contratos como por exemplo se é com fidelização ou não tendo toda a gestão da mesma no </w:t>
+      </w:r>
+      <w:proofErr w:type="spellStart"/>
+      <w:r>
+        <w:t>Backend</w:t>
+      </w:r>
+      <w:proofErr w:type="spellEnd"/>
+      <w:r>
+        <w:t>.</w:t>
+      </w:r>
+    </w:p>
+    <w:p>
+      <w:r>
+        <w:t>Teremos 3 cargos administrativos que serão o ‘</w:t>
+      </w:r>
+      <w:proofErr w:type="spellStart"/>
+      <w:r>
+        <w:rPr>
+          <w:i/>
+          <w:iCs/>
+        </w:rPr>
+        <w:t>Admin</w:t>
+      </w:r>
+      <w:proofErr w:type="spellEnd"/>
+      <w:r>
+        <w:rPr>
+          <w:i/>
+          <w:iCs/>
+        </w:rPr>
+        <w:t>’</w:t>
+      </w:r>
+      <w:r>
+        <w:t xml:space="preserve"> que gerirá todos os utilizadores registados na plataforma e de fazer alterações quer no </w:t>
+      </w:r>
+      <w:proofErr w:type="spellStart"/>
+      <w:r>
+        <w:t>Backend</w:t>
+      </w:r>
+      <w:proofErr w:type="spellEnd"/>
+      <w:r>
+        <w:t xml:space="preserve"> Quer no </w:t>
+      </w:r>
+      <w:proofErr w:type="spellStart"/>
+      <w:r>
+        <w:t>Frontend</w:t>
+      </w:r>
+      <w:proofErr w:type="spellEnd"/>
+      <w:r>
+        <w:t>. O ‘</w:t>
+      </w:r>
+      <w:proofErr w:type="spellStart"/>
+      <w:r>
+        <w:rPr>
+          <w:i/>
+          <w:iCs/>
+        </w:rPr>
+        <w:t>Personal</w:t>
+      </w:r>
+      <w:proofErr w:type="spellEnd"/>
+      <w:r>
+        <w:rPr>
+          <w:i/>
+          <w:iCs/>
+        </w:rPr>
+        <w:t xml:space="preserve"> </w:t>
+      </w:r>
+      <w:proofErr w:type="spellStart"/>
+      <w:r>
+        <w:rPr>
+          <w:i/>
+          <w:iCs/>
+        </w:rPr>
+        <w:t>Trainer</w:t>
+      </w:r>
+      <w:proofErr w:type="spellEnd"/>
+      <w:r>
+        <w:rPr>
+          <w:i/>
+          <w:iCs/>
+        </w:rPr>
+        <w:t>’</w:t>
+      </w:r>
+      <w:r>
+        <w:t xml:space="preserve"> terá a função de poder criar planos de treino caso o cliente queira ou não, aumentando o valor da subscrição mensal. Não será obrigatório, poderá ser com acompanhamento durante o treino atribuindo um ‘</w:t>
+      </w:r>
+      <w:r>
+        <w:rPr>
+          <w:i/>
+          <w:iCs/>
+        </w:rPr>
+        <w:t xml:space="preserve">PT’ a um </w:t>
+      </w:r>
+      <w:r>
+        <w:t>‘</w:t>
+      </w:r>
+      <w:r>
+        <w:rPr>
+          <w:i/>
+          <w:iCs/>
+        </w:rPr>
+        <w:t>Cliente</w:t>
+      </w:r>
+      <w:r>
+        <w:t>’.  Teremos também o ‘</w:t>
+      </w:r>
+      <w:r>
+        <w:rPr>
+          <w:i/>
+          <w:iCs/>
+        </w:rPr>
+        <w:t>Nutricionista</w:t>
+      </w:r>
+      <w:r>
+        <w:t>’ que terá como objetivo de gerir planos nutricionais que incluirá o tipo de alimento que o cliente deverá comer, a que horas, dependendo do que o cliente quererá alcançar estando no ginásio, se é por questões de saúde etc. Terão acesso também em gerir uma tabela de alimentos com seus carboidratos para o cliente ter acesso completamente grátis na aplicação. Depois teremos um cargo de ‘</w:t>
+      </w:r>
+      <w:r>
+        <w:rPr>
+          <w:i/>
+          <w:iCs/>
+        </w:rPr>
+        <w:t>Cliente’</w:t>
+      </w:r>
+      <w:r>
+        <w:t xml:space="preserve"> que são os utilizadores que se registarem no website e que façam a subscrição do mesmo dependendo do que quer incluir no seu orçamento ou não, podendo também mudar o mesmo a qualquer momento.</w:t>
+      </w:r>
+      <w:r>
+        <w:t xml:space="preserve"> Terá acesso aos seus planos de treino e aos seus planos nutricionais (se tiver). Terá acesso também a páginas informativas sobre a mesma área. O cliente pode ter um Nutricionista e não ter um </w:t>
+      </w:r>
+      <w:proofErr w:type="spellStart"/>
+      <w:r>
+        <w:rPr>
+          <w:i/>
+          <w:iCs/>
+        </w:rPr>
+        <w:t>Personal</w:t>
+      </w:r>
+      <w:proofErr w:type="spellEnd"/>
+      <w:r>
+        <w:rPr>
+          <w:i/>
+          <w:iCs/>
+        </w:rPr>
+        <w:t xml:space="preserve"> </w:t>
+      </w:r>
+      <w:proofErr w:type="spellStart"/>
+      <w:r>
+        <w:rPr>
+          <w:i/>
+          <w:iCs/>
+        </w:rPr>
+        <w:t>Trainer</w:t>
+      </w:r>
+      <w:proofErr w:type="spellEnd"/>
+      <w:r>
+        <w:t xml:space="preserve">, ou vice-versa. </w:t>
+      </w:r>
+    </w:p>
+    <w:p>
+      <w:r>
+        <w:t>A app móvel será algo mais prático para se usar pré-treino, durante ou até mesmo pós-treino podendo consultar o seu plano de treino, como fazer os exercícios tendo imagens ilustrativas e tendo também o número de cada máquina para o cliente concluir o seu plano de treino com mais facilidade.</w:t>
+      </w:r>
+    </w:p>
+    <w:p>
+      <w:r>
+        <w:t xml:space="preserve">Na aplicação web terá no </w:t>
+      </w:r>
+      <w:proofErr w:type="spellStart"/>
+      <w:r>
+        <w:t>Backend</w:t>
+      </w:r>
+      <w:proofErr w:type="spellEnd"/>
+      <w:r>
+        <w:t xml:space="preserve"> a gestão da aplicação toda em geral, podendo fazer alteração a todos os cargos, adicionar e remover funcionários, alteração de orçamentos, etc… </w:t>
+      </w:r>
+      <w:r>
+        <w:t xml:space="preserve">Os </w:t>
+      </w:r>
+      <w:proofErr w:type="spellStart"/>
+      <w:r>
+        <w:t>PT’s</w:t>
+      </w:r>
+      <w:proofErr w:type="spellEnd"/>
+      <w:r>
+        <w:t xml:space="preserve"> poderão gerir os seus planos de treino lá, os Nutricionistas poderão também gerir os planos nutricionais. </w:t>
+      </w:r>
+      <w:r>
+        <w:t>Na</w:t>
+      </w:r>
+      <w:r>
+        <w:t xml:space="preserve"> parte do </w:t>
+      </w:r>
+      <w:proofErr w:type="spellStart"/>
+      <w:r>
+        <w:t>Frontend</w:t>
+      </w:r>
+      <w:proofErr w:type="spellEnd"/>
+      <w:r>
+        <w:t xml:space="preserve"> o cliente terá acesso também aos seus planos de treino e nutricionais</w:t>
+      </w:r>
+      <w:r>
+        <w:t xml:space="preserve"> (se tiver)</w:t>
+      </w:r>
+      <w:r>
+        <w:t>, ter acesso a calendários de aulas de grupo e horário dos mesmos podendo fazer pré-inscrição do mesmo.</w:t>
+      </w:r>
+      <w:r>
+        <w:t xml:space="preserve"> Poderá ver também a lista de alimentos e seus Carboidratos, páginas informativas grátis sobre o que é melhor, suplementação etc… e a lista de exercícios é explicada mais detalhadamente.</w:t>
+      </w:r>
+    </w:p>
+    <w:p/>
+    <w:p/>
+    <w:p/>
+    <w:p/>
+    <w:p>
+      <w:pPr>
+        <w:pStyle w:val="Ttulo1"/>
+      </w:pPr>
+      <w:bookmarkStart w:id="1" w:name="_Toc51941923"/>
+      <w:r>
+        <w:t xml:space="preserve">Análise de </w:t>
+      </w:r>
+      <w:r>
+        <w:t>I</w:t>
+      </w:r>
+      <w:r>
+        <w:t>mpacto</w:t>
+      </w:r>
+      <w:bookmarkEnd w:id="1"/>
+    </w:p>
+    <w:p>
+      <w:r>
+        <w:rPr>
+          <w:highlight w:val="yellow"/>
+        </w:rPr>
+        <w:t>&lt;</w:t>
+      </w:r>
+      <w:r>
+        <w:rPr>
+          <w:highlight w:val="yellow"/>
+        </w:rPr>
+        <w:t>Impactos</w:t>
+      </w:r>
+      <w:r>
+        <w:rPr>
+          <w:highlight w:val="yellow"/>
+        </w:rPr>
+        <w:t xml:space="preserve"> positivos e negativos do</w:t>
+      </w:r>
+      <w:r>
+        <w:rPr>
+          <w:highlight w:val="yellow"/>
+        </w:rPr>
+        <w:t xml:space="preserve"> sistema a desenvolver&gt;</w:t>
       </w:r>
     </w:p>
     <w:p/>
@@ -3080,52 +3177,7 @@
     <w:p/>
     <w:p>
       <w:pPr>
-        <w:pStyle w:val="Heading1"/>
-      </w:pPr>
-      <w:bookmarkStart w:id="1" w:name="_Toc51941923"/>
-      <w:r>
-        <w:t xml:space="preserve">Análise de </w:t>
-      </w:r>
-      <w:r>
-        <w:t>I</w:t>
-      </w:r>
-      <w:r>
-        <w:t>mpacto</w:t>
-      </w:r>
-      <w:bookmarkEnd w:id="1"/>
-    </w:p>
-    <w:p>
-      <w:r>
-        <w:rPr>
-          <w:highlight w:val="yellow"/>
-        </w:rPr>
-        <w:t>&lt;</w:t>
-      </w:r>
-      <w:r>
-        <w:rPr>
-          <w:highlight w:val="yellow"/>
-        </w:rPr>
-        <w:t>Impactos</w:t>
-      </w:r>
-      <w:r>
-        <w:rPr>
-          <w:highlight w:val="yellow"/>
-        </w:rPr>
-        <w:t xml:space="preserve"> positivos e negativos do</w:t>
-      </w:r>
-      <w:r>
-        <w:rPr>
-          <w:highlight w:val="yellow"/>
-        </w:rPr>
-        <w:t xml:space="preserve"> sistema a desenvolver&gt;</w:t>
-      </w:r>
-    </w:p>
-    <w:p/>
-    <w:p/>
-    <w:p/>
-    <w:p>
-      <w:pPr>
-        <w:pStyle w:val="Heading2"/>
+        <w:pStyle w:val="Ttulo2"/>
       </w:pPr>
       <w:bookmarkStart w:id="2" w:name="_Toc51941924"/>
       <w:r>
@@ -3138,7 +3190,7 @@
     </w:p>
     <w:p>
       <w:pPr>
-        <w:pStyle w:val="Heading3"/>
+        <w:pStyle w:val="Ttulo3"/>
       </w:pPr>
       <w:bookmarkStart w:id="3" w:name="_Toc51941925"/>
       <w:r>
@@ -3187,7 +3239,7 @@
     </w:p>
     <w:p>
       <w:pPr>
-        <w:pStyle w:val="Heading3"/>
+        <w:pStyle w:val="Ttulo3"/>
       </w:pPr>
       <w:bookmarkStart w:id="4" w:name="_Toc51941926"/>
       <w:r>
@@ -3248,7 +3300,7 @@
     </w:p>
     <w:p>
       <w:pPr>
-        <w:pStyle w:val="Heading3"/>
+        <w:pStyle w:val="Ttulo3"/>
       </w:pPr>
       <w:bookmarkStart w:id="5" w:name="_Toc51941927"/>
       <w:r>
@@ -3311,7 +3363,7 @@
     </w:p>
     <w:p>
       <w:pPr>
-        <w:pStyle w:val="Heading3"/>
+        <w:pStyle w:val="Ttulo3"/>
       </w:pPr>
       <w:bookmarkStart w:id="6" w:name="_Toc51941928"/>
       <w:r>
@@ -3335,21 +3387,34 @@
     </w:p>
     <w:p>
       <w:pPr>
-        <w:pStyle w:val="Caption"/>
+        <w:pStyle w:val="Legenda"/>
         <w:keepNext/>
       </w:pPr>
       <w:bookmarkStart w:id="7" w:name="_Toc51941862"/>
       <w:r>
         <w:t xml:space="preserve">Tabela </w:t>
       </w:r>
-      <w:fldSimple w:instr=" SEQ Tabela \* ARABIC ">
-        <w:r>
-          <w:rPr>
-            <w:noProof/>
-          </w:rPr>
-          <w:t>1</w:t>
-        </w:r>
-      </w:fldSimple>
+      <w:r>
+        <w:fldChar w:fldCharType="begin"/>
+      </w:r>
+      <w:r>
+        <w:instrText xml:space="preserve"> SEQ Tabela \* ARABIC </w:instrText>
+      </w:r>
+      <w:r>
+        <w:fldChar w:fldCharType="separate"/>
+      </w:r>
+      <w:r>
+        <w:rPr>
+          <w:noProof/>
+        </w:rPr>
+        <w:t>1</w:t>
+      </w:r>
+      <w:r>
+        <w:rPr>
+          <w:noProof/>
+        </w:rPr>
+        <w:fldChar w:fldCharType="end"/>
+      </w:r>
       <w:r>
         <w:t xml:space="preserve"> – Comparação entre os sistemas concorrenciais</w:t>
       </w:r>
@@ -3357,7 +3422,7 @@
     </w:p>
     <w:tbl>
       <w:tblPr>
-        <w:tblStyle w:val="GridTable7ColourfulAccent3"/>
+        <w:tblStyle w:val="TabeladeGrelha7Colorida-Destaque3"/>
         <w:tblW w:w="0" w:type="auto"/>
         <w:tblLook w:val="04A0" w:firstRow="1" w:lastRow="0" w:firstColumn="1" w:lastColumn="0" w:noHBand="0" w:noVBand="1"/>
       </w:tblPr>
@@ -3608,7 +3673,6 @@
               <w:rPr>
                 <w:highlight w:val="yellow"/>
               </w:rPr>
-              <w:lastRenderedPageBreak/>
               <w:t>Func</w:t>
             </w:r>
             <w:proofErr w:type="spellEnd"/>
@@ -3867,7 +3931,7 @@
     <w:p/>
     <w:p>
       <w:pPr>
-        <w:pStyle w:val="Heading1"/>
+        <w:pStyle w:val="Ttulo1"/>
       </w:pPr>
       <w:bookmarkStart w:id="8" w:name="_Toc51941929"/>
       <w:r>
@@ -3904,21 +3968,34 @@
     <w:p/>
     <w:p>
       <w:pPr>
-        <w:pStyle w:val="Caption"/>
+        <w:pStyle w:val="Legenda"/>
         <w:keepNext/>
       </w:pPr>
       <w:bookmarkStart w:id="9" w:name="_Toc51941863"/>
       <w:r>
         <w:t xml:space="preserve">Tabela </w:t>
       </w:r>
-      <w:fldSimple w:instr=" SEQ Tabela \* ARABIC ">
-        <w:r>
-          <w:rPr>
-            <w:noProof/>
-          </w:rPr>
-          <w:t>2</w:t>
-        </w:r>
-      </w:fldSimple>
+      <w:r>
+        <w:fldChar w:fldCharType="begin"/>
+      </w:r>
+      <w:r>
+        <w:instrText xml:space="preserve"> SEQ Tabela \* ARABIC </w:instrText>
+      </w:r>
+      <w:r>
+        <w:fldChar w:fldCharType="separate"/>
+      </w:r>
+      <w:r>
+        <w:rPr>
+          <w:noProof/>
+        </w:rPr>
+        <w:t>2</w:t>
+      </w:r>
+      <w:r>
+        <w:rPr>
+          <w:noProof/>
+        </w:rPr>
+        <w:fldChar w:fldCharType="end"/>
+      </w:r>
       <w:r>
         <w:t xml:space="preserve"> – Requisitos Não Funcionais</w:t>
       </w:r>
@@ -3926,7 +4003,7 @@
     </w:p>
     <w:tbl>
       <w:tblPr>
-        <w:tblStyle w:val="GridTable2-Accent3"/>
+        <w:tblStyle w:val="TabeladeGrelha2-Destaque3"/>
         <w:tblW w:w="9498" w:type="dxa"/>
         <w:tblLook w:val="04A0" w:firstRow="1" w:lastRow="0" w:firstColumn="1" w:lastColumn="0" w:noHBand="0" w:noVBand="1"/>
       </w:tblPr>
@@ -3978,7 +4055,110 @@
           </w:tcPr>
           <w:p>
             <w:pPr>
-              <w:pStyle w:val="ListParagraph"/>
+              <w:pStyle w:val="PargrafodaLista"/>
+              <w:numPr>
+                <w:ilvl w:val="0"/>
+                <w:numId w:val="75"/>
+              </w:numPr>
+              <w:rPr>
+                <w:b w:val="0"/>
+                <w:bCs w:val="0"/>
+              </w:rPr>
+            </w:pPr>
+            <w:r>
+              <w:rPr>
+                <w:b w:val="0"/>
+                <w:bCs w:val="0"/>
+              </w:rPr>
+              <w:t xml:space="preserve">(Segurança) Proteção contra SQL </w:t>
+            </w:r>
+            <w:proofErr w:type="spellStart"/>
+            <w:r>
+              <w:rPr>
+                <w:b w:val="0"/>
+                <w:bCs w:val="0"/>
+              </w:rPr>
+              <w:t>Injection</w:t>
+            </w:r>
+            <w:proofErr w:type="spellEnd"/>
+            <w:r>
+              <w:rPr>
+                <w:b w:val="0"/>
+                <w:bCs w:val="0"/>
+              </w:rPr>
+              <w:t>.</w:t>
+            </w:r>
+          </w:p>
+        </w:tc>
+        <w:tc>
+          <w:tcPr>
+            <w:tcW w:w="1276" w:type="dxa"/>
+          </w:tcPr>
+          <w:p>
+            <w:pPr>
+              <w:jc w:val="center"/>
+              <w:cnfStyle w:val="000000100000" w:firstRow="0" w:lastRow="0" w:firstColumn="0" w:lastColumn="0" w:oddVBand="0" w:evenVBand="0" w:oddHBand="1" w:evenHBand="0" w:firstRowFirstColumn="0" w:firstRowLastColumn="0" w:lastRowFirstColumn="0" w:lastRowLastColumn="0"/>
+            </w:pPr>
+            <w:r>
+              <w:t>10</w:t>
+            </w:r>
+          </w:p>
+        </w:tc>
+      </w:tr>
+      <w:tr>
+        <w:tc>
+          <w:tcPr>
+            <w:cnfStyle w:val="001000000000" w:firstRow="0" w:lastRow="0" w:firstColumn="1" w:lastColumn="0" w:oddVBand="0" w:evenVBand="0" w:oddHBand="0" w:evenHBand="0" w:firstRowFirstColumn="0" w:firstRowLastColumn="0" w:lastRowFirstColumn="0" w:lastRowLastColumn="0"/>
+            <w:tcW w:w="8222" w:type="dxa"/>
+          </w:tcPr>
+          <w:p>
+            <w:pPr>
+              <w:pStyle w:val="PargrafodaLista"/>
+              <w:numPr>
+                <w:ilvl w:val="0"/>
+                <w:numId w:val="75"/>
+              </w:numPr>
+              <w:rPr>
+                <w:b w:val="0"/>
+                <w:bCs w:val="0"/>
+              </w:rPr>
+            </w:pPr>
+            <w:r>
+              <w:rPr>
+                <w:b w:val="0"/>
+                <w:bCs w:val="0"/>
+              </w:rPr>
+              <w:t>Um sistema de encriptar todas as passwords através do algoritmo sha256.</w:t>
+            </w:r>
+          </w:p>
+        </w:tc>
+        <w:tc>
+          <w:tcPr>
+            <w:tcW w:w="1276" w:type="dxa"/>
+          </w:tcPr>
+          <w:p>
+            <w:pPr>
+              <w:jc w:val="center"/>
+              <w:cnfStyle w:val="000000000000" w:firstRow="0" w:lastRow="0" w:firstColumn="0" w:lastColumn="0" w:oddVBand="0" w:evenVBand="0" w:oddHBand="0" w:evenHBand="0" w:firstRowFirstColumn="0" w:firstRowLastColumn="0" w:lastRowFirstColumn="0" w:lastRowLastColumn="0"/>
+            </w:pPr>
+            <w:r>
+              <w:t>10</w:t>
+            </w:r>
+          </w:p>
+        </w:tc>
+      </w:tr>
+      <w:tr>
+        <w:trPr>
+          <w:cnfStyle w:val="000000100000" w:firstRow="0" w:lastRow="0" w:firstColumn="0" w:lastColumn="0" w:oddVBand="0" w:evenVBand="0" w:oddHBand="1" w:evenHBand="0" w:firstRowFirstColumn="0" w:firstRowLastColumn="0" w:lastRowFirstColumn="0" w:lastRowLastColumn="0"/>
+        </w:trPr>
+        <w:tc>
+          <w:tcPr>
+            <w:cnfStyle w:val="001000000000" w:firstRow="0" w:lastRow="0" w:firstColumn="1" w:lastColumn="0" w:oddVBand="0" w:evenVBand="0" w:oddHBand="0" w:evenHBand="0" w:firstRowFirstColumn="0" w:firstRowLastColumn="0" w:lastRowFirstColumn="0" w:lastRowLastColumn="0"/>
+            <w:tcW w:w="8222" w:type="dxa"/>
+          </w:tcPr>
+          <w:p>
+            <w:pPr>
+              <w:pStyle w:val="PargrafodaLista"/>
               <w:numPr>
                 <w:ilvl w:val="0"/>
                 <w:numId w:val="75"/>
@@ -4010,11 +4190,6 @@
           </w:tcPr>
           <w:p>
             <w:pPr>
-              <w:pStyle w:val="ListParagraph"/>
-              <w:numPr>
-                <w:ilvl w:val="0"/>
-                <w:numId w:val="75"/>
-              </w:numPr>
               <w:rPr>
                 <w:b w:val="0"/>
                 <w:bCs w:val="0"/>
@@ -4045,11 +4220,6 @@
           </w:tcPr>
           <w:p>
             <w:pPr>
-              <w:pStyle w:val="ListParagraph"/>
-              <w:numPr>
-                <w:ilvl w:val="0"/>
-                <w:numId w:val="75"/>
-              </w:numPr>
               <w:rPr>
                 <w:b w:val="0"/>
                 <w:bCs w:val="0"/>
@@ -4126,63 +4296,6 @@
           </w:p>
         </w:tc>
       </w:tr>
-      <w:tr>
-        <w:tc>
-          <w:tcPr>
-            <w:cnfStyle w:val="001000000000" w:firstRow="0" w:lastRow="0" w:firstColumn="1" w:lastColumn="0" w:oddVBand="0" w:evenVBand="0" w:oddHBand="0" w:evenHBand="0" w:firstRowFirstColumn="0" w:firstRowLastColumn="0" w:lastRowFirstColumn="0" w:lastRowLastColumn="0"/>
-            <w:tcW w:w="8222" w:type="dxa"/>
-          </w:tcPr>
-          <w:p>
-            <w:pPr>
-              <w:rPr>
-                <w:b w:val="0"/>
-                <w:bCs w:val="0"/>
-              </w:rPr>
-            </w:pPr>
-          </w:p>
-        </w:tc>
-        <w:tc>
-          <w:tcPr>
-            <w:tcW w:w="1276" w:type="dxa"/>
-          </w:tcPr>
-          <w:p>
-            <w:pPr>
-              <w:jc w:val="center"/>
-              <w:cnfStyle w:val="000000000000" w:firstRow="0" w:lastRow="0" w:firstColumn="0" w:lastColumn="0" w:oddVBand="0" w:evenVBand="0" w:oddHBand="0" w:evenHBand="0" w:firstRowFirstColumn="0" w:firstRowLastColumn="0" w:lastRowFirstColumn="0" w:lastRowLastColumn="0"/>
-            </w:pPr>
-          </w:p>
-        </w:tc>
-      </w:tr>
-      <w:tr>
-        <w:trPr>
-          <w:cnfStyle w:val="000000100000" w:firstRow="0" w:lastRow="0" w:firstColumn="0" w:lastColumn="0" w:oddVBand="0" w:evenVBand="0" w:oddHBand="1" w:evenHBand="0" w:firstRowFirstColumn="0" w:firstRowLastColumn="0" w:lastRowFirstColumn="0" w:lastRowLastColumn="0"/>
-        </w:trPr>
-        <w:tc>
-          <w:tcPr>
-            <w:cnfStyle w:val="001000000000" w:firstRow="0" w:lastRow="0" w:firstColumn="1" w:lastColumn="0" w:oddVBand="0" w:evenVBand="0" w:oddHBand="0" w:evenHBand="0" w:firstRowFirstColumn="0" w:firstRowLastColumn="0" w:lastRowFirstColumn="0" w:lastRowLastColumn="0"/>
-            <w:tcW w:w="8222" w:type="dxa"/>
-          </w:tcPr>
-          <w:p>
-            <w:pPr>
-              <w:rPr>
-                <w:b w:val="0"/>
-                <w:bCs w:val="0"/>
-              </w:rPr>
-            </w:pPr>
-          </w:p>
-        </w:tc>
-        <w:tc>
-          <w:tcPr>
-            <w:tcW w:w="1276" w:type="dxa"/>
-          </w:tcPr>
-          <w:p>
-            <w:pPr>
-              <w:jc w:val="center"/>
-              <w:cnfStyle w:val="000000100000" w:firstRow="0" w:lastRow="0" w:firstColumn="0" w:lastColumn="0" w:oddVBand="0" w:evenVBand="0" w:oddHBand="1" w:evenHBand="0" w:firstRowFirstColumn="0" w:firstRowLastColumn="0" w:lastRowFirstColumn="0" w:lastRowLastColumn="0"/>
-            </w:pPr>
-          </w:p>
-        </w:tc>
-      </w:tr>
     </w:tbl>
     <w:p/>
     <w:p/>
@@ -4190,7 +4303,7 @@
     <w:p/>
     <w:p>
       <w:pPr>
-        <w:pStyle w:val="Heading1"/>
+        <w:pStyle w:val="Ttulo1"/>
       </w:pPr>
       <w:bookmarkStart w:id="10" w:name="_Toc51941930"/>
       <w:proofErr w:type="spellStart"/>
@@ -4330,7 +4443,6 @@
         </w:rPr>
       </w:pPr>
       <w:r>
-        <w:lastRenderedPageBreak/>
         <w:t xml:space="preserve"> </w:t>
       </w:r>
       <w:r>
@@ -4384,7 +4496,7 @@
     </w:p>
     <w:p>
       <w:pPr>
-        <w:pStyle w:val="ListParagraph"/>
+        <w:pStyle w:val="PargrafodaLista"/>
         <w:numPr>
           <w:ilvl w:val="0"/>
           <w:numId w:val="2"/>
@@ -4402,7 +4514,7 @@
     </w:p>
     <w:p>
       <w:pPr>
-        <w:pStyle w:val="ListParagraph"/>
+        <w:pStyle w:val="PargrafodaLista"/>
         <w:numPr>
           <w:ilvl w:val="0"/>
           <w:numId w:val="2"/>
@@ -4434,7 +4546,7 @@
     </w:p>
     <w:p>
       <w:pPr>
-        <w:pStyle w:val="ListParagraph"/>
+        <w:pStyle w:val="PargrafodaLista"/>
         <w:numPr>
           <w:ilvl w:val="0"/>
           <w:numId w:val="2"/>
@@ -4575,21 +4687,34 @@
     </w:p>
     <w:p>
       <w:pPr>
-        <w:pStyle w:val="Caption"/>
+        <w:pStyle w:val="Legenda"/>
         <w:keepNext/>
       </w:pPr>
       <w:bookmarkStart w:id="11" w:name="_Toc51941864"/>
       <w:r>
         <w:t xml:space="preserve">Tabela </w:t>
       </w:r>
-      <w:fldSimple w:instr=" SEQ Tabela \* ARABIC ">
-        <w:r>
-          <w:rPr>
-            <w:noProof/>
-          </w:rPr>
-          <w:t>3</w:t>
-        </w:r>
-      </w:fldSimple>
+      <w:r>
+        <w:fldChar w:fldCharType="begin"/>
+      </w:r>
+      <w:r>
+        <w:instrText xml:space="preserve"> SEQ Tabela \* ARABIC </w:instrText>
+      </w:r>
+      <w:r>
+        <w:fldChar w:fldCharType="separate"/>
+      </w:r>
+      <w:r>
+        <w:rPr>
+          <w:noProof/>
+        </w:rPr>
+        <w:t>3</w:t>
+      </w:r>
+      <w:r>
+        <w:rPr>
+          <w:noProof/>
+        </w:rPr>
+        <w:fldChar w:fldCharType="end"/>
+      </w:r>
       <w:r>
         <w:t xml:space="preserve"> – </w:t>
       </w:r>
@@ -4613,7 +4738,7 @@
     </w:p>
     <w:tbl>
       <w:tblPr>
-        <w:tblStyle w:val="GridTable2-Accent3"/>
+        <w:tblStyle w:val="TabeladeGrelha2-Destaque3"/>
         <w:tblW w:w="0" w:type="auto"/>
         <w:tblLook w:val="04A0" w:firstRow="1" w:lastRow="0" w:firstColumn="1" w:lastColumn="0" w:noHBand="0" w:noVBand="1"/>
       </w:tblPr>
@@ -4787,7 +4912,7 @@
           </w:p>
           <w:p>
             <w:pPr>
-              <w:pStyle w:val="ListParagraph"/>
+              <w:pStyle w:val="PargrafodaLista"/>
               <w:numPr>
                 <w:ilvl w:val="0"/>
                 <w:numId w:val="68"/>
@@ -4810,7 +4935,7 @@
           </w:p>
           <w:p>
             <w:pPr>
-              <w:pStyle w:val="ListParagraph"/>
+              <w:pStyle w:val="PargrafodaLista"/>
               <w:numPr>
                 <w:ilvl w:val="0"/>
                 <w:numId w:val="68"/>
@@ -4957,7 +5082,7 @@
           </w:p>
           <w:p>
             <w:pPr>
-              <w:pStyle w:val="ListParagraph"/>
+              <w:pStyle w:val="PargrafodaLista"/>
               <w:numPr>
                 <w:ilvl w:val="0"/>
                 <w:numId w:val="68"/>
@@ -4980,7 +5105,7 @@
           </w:p>
           <w:p>
             <w:pPr>
-              <w:pStyle w:val="ListParagraph"/>
+              <w:pStyle w:val="PargrafodaLista"/>
               <w:numPr>
                 <w:ilvl w:val="0"/>
                 <w:numId w:val="68"/>
@@ -5102,7 +5227,7 @@
           </w:p>
           <w:p>
             <w:pPr>
-              <w:pStyle w:val="ListParagraph"/>
+              <w:pStyle w:val="PargrafodaLista"/>
               <w:numPr>
                 <w:ilvl w:val="0"/>
                 <w:numId w:val="73"/>
@@ -5128,7 +5253,6 @@
               </w:rPr>
             </w:pPr>
             <w:r>
-              <w:lastRenderedPageBreak/>
               <w:t>Título</w:t>
             </w:r>
             <w:r>
@@ -5212,7 +5336,7 @@
           </w:p>
           <w:p>
             <w:pPr>
-              <w:pStyle w:val="ListParagraph"/>
+              <w:pStyle w:val="PargrafodaLista"/>
               <w:numPr>
                 <w:ilvl w:val="0"/>
                 <w:numId w:val="72"/>
@@ -5321,7 +5445,7 @@
           </w:p>
           <w:p>
             <w:pPr>
-              <w:pStyle w:val="ListParagraph"/>
+              <w:pStyle w:val="PargrafodaLista"/>
               <w:numPr>
                 <w:ilvl w:val="0"/>
                 <w:numId w:val="72"/>
@@ -5383,7 +5507,7 @@
     <w:p/>
     <w:p>
       <w:pPr>
-        <w:pStyle w:val="Heading1"/>
+        <w:pStyle w:val="Ttulo1"/>
       </w:pPr>
       <w:bookmarkStart w:id="12" w:name="_Toc51941931"/>
       <w:proofErr w:type="gramStart"/>
@@ -5472,7 +5596,7 @@
     </w:p>
     <w:p>
       <w:pPr>
-        <w:pStyle w:val="Caption"/>
+        <w:pStyle w:val="Legenda"/>
         <w:rPr>
           <w:lang w:val="en-US"/>
         </w:rPr>
@@ -5546,7 +5670,7 @@
     </w:p>
     <w:tbl>
       <w:tblPr>
-        <w:tblStyle w:val="GridTable6ColourfulAccent3"/>
+        <w:tblStyle w:val="TabeladeGrelha6Colorida-Destaque3"/>
         <w:tblW w:w="0" w:type="auto"/>
         <w:tblLook w:val="04A0" w:firstRow="1" w:lastRow="0" w:firstColumn="1" w:lastColumn="0" w:noHBand="0" w:noVBand="1"/>
       </w:tblPr>
@@ -5822,7 +5946,6 @@
             </w:pPr>
             <w:proofErr w:type="spellStart"/>
             <w:r>
-              <w:lastRenderedPageBreak/>
               <w:t>Postconditions</w:t>
             </w:r>
             <w:proofErr w:type="spellEnd"/>
@@ -5950,7 +6073,7 @@
           </w:p>
           <w:p>
             <w:pPr>
-              <w:pStyle w:val="ListParagraph"/>
+              <w:pStyle w:val="PargrafodaLista"/>
               <w:numPr>
                 <w:ilvl w:val="0"/>
                 <w:numId w:val="74"/>
@@ -5969,7 +6092,7 @@
           </w:p>
           <w:p>
             <w:pPr>
-              <w:pStyle w:val="ListParagraph"/>
+              <w:pStyle w:val="PargrafodaLista"/>
               <w:numPr>
                 <w:ilvl w:val="0"/>
                 <w:numId w:val="74"/>
@@ -5982,7 +6105,7 @@
           </w:p>
           <w:p>
             <w:pPr>
-              <w:pStyle w:val="ListParagraph"/>
+              <w:pStyle w:val="PargrafodaLista"/>
               <w:numPr>
                 <w:ilvl w:val="0"/>
                 <w:numId w:val="74"/>
@@ -6078,7 +6201,7 @@
     </w:p>
     <w:p>
       <w:pPr>
-        <w:pStyle w:val="Heading1"/>
+        <w:pStyle w:val="Ttulo1"/>
       </w:pPr>
       <w:bookmarkStart w:id="14" w:name="_Toc51941932"/>
       <w:r>
@@ -6161,20 +6284,33 @@
     </w:p>
     <w:p>
       <w:pPr>
-        <w:pStyle w:val="Caption"/>
+        <w:pStyle w:val="Legenda"/>
       </w:pPr>
       <w:bookmarkStart w:id="15" w:name="_Toc51941842"/>
       <w:r>
         <w:t xml:space="preserve">Figura </w:t>
       </w:r>
-      <w:fldSimple w:instr=" SEQ Figura \* ARABIC ">
-        <w:r>
-          <w:rPr>
-            <w:noProof/>
-          </w:rPr>
-          <w:t>2</w:t>
-        </w:r>
-      </w:fldSimple>
+      <w:r>
+        <w:fldChar w:fldCharType="begin"/>
+      </w:r>
+      <w:r>
+        <w:instrText xml:space="preserve"> SEQ Figura \* ARABIC </w:instrText>
+      </w:r>
+      <w:r>
+        <w:fldChar w:fldCharType="separate"/>
+      </w:r>
+      <w:r>
+        <w:rPr>
+          <w:noProof/>
+        </w:rPr>
+        <w:t>2</w:t>
+      </w:r>
+      <w:r>
+        <w:rPr>
+          <w:noProof/>
+        </w:rPr>
+        <w:fldChar w:fldCharType="end"/>
+      </w:r>
       <w:r>
         <w:t xml:space="preserve"> – Diagrama de classes do projeto</w:t>
       </w:r>
@@ -6184,7 +6320,7 @@
     <w:p/>
     <w:p>
       <w:pPr>
-        <w:pStyle w:val="Heading1"/>
+        <w:pStyle w:val="Ttulo1"/>
       </w:pPr>
       <w:bookmarkStart w:id="16" w:name="_Toc51941933"/>
       <w:proofErr w:type="spellStart"/>
@@ -6291,7 +6427,7 @@
 <w:ftr xmlns:wpc="http://schemas.microsoft.com/office/word/2010/wordprocessingCanvas" xmlns:cx="http://schemas.microsoft.com/office/drawing/2014/chartex" xmlns:cx1="http://schemas.microsoft.com/office/drawing/2015/9/8/chartex" xmlns:cx2="http://schemas.microsoft.com/office/drawing/2015/10/21/chartex" xmlns:cx3="http://schemas.microsoft.com/office/drawing/2016/5/9/chartex" xmlns:cx4="http://schemas.microsoft.com/office/drawing/2016/5/10/chartex" xmlns:cx5="http://schemas.microsoft.com/office/drawing/2016/5/11/chartex" xmlns:cx6="http://schemas.microsoft.com/office/drawing/2016/5/12/chartex" xmlns:cx7="http://schemas.microsoft.com/office/drawing/2016/5/13/chartex" xmlns:cx8="http://schemas.microsoft.com/office/drawing/2016/5/14/chartex" xmlns:mc="http://schemas.openxmlformats.org/markup-compatibility/2006" xmlns:aink="http://schemas.microsoft.com/office/drawing/2016/ink" xmlns:am3d="http://schemas.microsoft.com/office/drawing/2017/model3d" xmlns:o="urn:schemas-microsoft-com:office:office" xmlns:r="http://schemas.openxmlformats.org/officeDocument/2006/relationships" xmlns:m="http://schemas.openxmlformats.org/officeDocument/2006/math" xmlns:v="urn:schemas-microsoft-com:vml" xmlns:wp14="http://schemas.microsoft.com/office/word/2010/wordprocessingDrawing" xmlns:wp="http://schemas.openxmlformats.org/drawingml/2006/wordprocessingDrawing" xmlns:w10="urn:schemas-microsoft-com:office:word" xmlns:w="http://schemas.openxmlformats.org/wordprocessingml/2006/main" xmlns:w14="http://schemas.microsoft.com/office/word/2010/wordml" xmlns:w15="http://schemas.microsoft.com/office/word/2012/wordml" xmlns:w16cex="http://schemas.microsoft.com/office/word/2018/wordml/cex" xmlns:w16cid="http://schemas.microsoft.com/office/word/2016/wordml/cid" xmlns:w16="http://schemas.microsoft.com/office/word/2018/wordml" xmlns:w16se="http://schemas.microsoft.com/office/word/2015/wordml/symex" xmlns:wpg="http://schemas.microsoft.com/office/word/2010/wordprocessingGroup" xmlns:wpi="http://schemas.microsoft.com/office/word/2010/wordprocessingInk" xmlns:wne="http://schemas.microsoft.com/office/word/2006/wordml" xmlns:wps="http://schemas.microsoft.com/office/word/2010/wordprocessingShape" mc:Ignorable="w14 w15 w16se w16cid w16 w16cex wp14">
   <w:p>
     <w:pPr>
-      <w:pStyle w:val="Footer"/>
+      <w:pStyle w:val="Rodap"/>
       <w:rPr>
         <w:rFonts w:cstheme="minorHAnsi"/>
         <w:sz w:val="16"/>
@@ -6309,7 +6445,7 @@
   </w:p>
   <w:p>
     <w:pPr>
-      <w:pStyle w:val="Footer"/>
+      <w:pStyle w:val="Rodap"/>
     </w:pPr>
     <w:r>
       <w:rPr>
@@ -6372,7 +6508,7 @@
 <w:ftr xmlns:wpc="http://schemas.microsoft.com/office/word/2010/wordprocessingCanvas" xmlns:cx="http://schemas.microsoft.com/office/drawing/2014/chartex" xmlns:cx1="http://schemas.microsoft.com/office/drawing/2015/9/8/chartex" xmlns:cx2="http://schemas.microsoft.com/office/drawing/2015/10/21/chartex" xmlns:cx3="http://schemas.microsoft.com/office/drawing/2016/5/9/chartex" xmlns:cx4="http://schemas.microsoft.com/office/drawing/2016/5/10/chartex" xmlns:cx5="http://schemas.microsoft.com/office/drawing/2016/5/11/chartex" xmlns:cx6="http://schemas.microsoft.com/office/drawing/2016/5/12/chartex" xmlns:cx7="http://schemas.microsoft.com/office/drawing/2016/5/13/chartex" xmlns:cx8="http://schemas.microsoft.com/office/drawing/2016/5/14/chartex" xmlns:mc="http://schemas.openxmlformats.org/markup-compatibility/2006" xmlns:aink="http://schemas.microsoft.com/office/drawing/2016/ink" xmlns:am3d="http://schemas.microsoft.com/office/drawing/2017/model3d" xmlns:o="urn:schemas-microsoft-com:office:office" xmlns:r="http://schemas.openxmlformats.org/officeDocument/2006/relationships" xmlns:m="http://schemas.openxmlformats.org/officeDocument/2006/math" xmlns:v="urn:schemas-microsoft-com:vml" xmlns:wp14="http://schemas.microsoft.com/office/word/2010/wordprocessingDrawing" xmlns:wp="http://schemas.openxmlformats.org/drawingml/2006/wordprocessingDrawing" xmlns:w10="urn:schemas-microsoft-com:office:word" xmlns:w="http://schemas.openxmlformats.org/wordprocessingml/2006/main" xmlns:w14="http://schemas.microsoft.com/office/word/2010/wordml" xmlns:w15="http://schemas.microsoft.com/office/word/2012/wordml" xmlns:w16cex="http://schemas.microsoft.com/office/word/2018/wordml/cex" xmlns:w16cid="http://schemas.microsoft.com/office/word/2016/wordml/cid" xmlns:w16="http://schemas.microsoft.com/office/word/2018/wordml" xmlns:w16se="http://schemas.microsoft.com/office/word/2015/wordml/symex" xmlns:wpg="http://schemas.microsoft.com/office/word/2010/wordprocessingGroup" xmlns:wpi="http://schemas.microsoft.com/office/word/2010/wordprocessingInk" xmlns:wne="http://schemas.microsoft.com/office/word/2006/wordml" xmlns:wps="http://schemas.microsoft.com/office/word/2010/wordprocessingShape" mc:Ignorable="w14 w15 w16se w16cid w16 w16cex wp14">
   <w:p>
     <w:pPr>
-      <w:pStyle w:val="Footer"/>
+      <w:pStyle w:val="Rodap"/>
       <w:rPr>
         <w:rFonts w:cstheme="minorHAnsi"/>
         <w:sz w:val="16"/>
@@ -6390,7 +6526,7 @@
   </w:p>
   <w:p>
     <w:pPr>
-      <w:pStyle w:val="Footer"/>
+      <w:pStyle w:val="Rodap"/>
     </w:pPr>
     <w:r>
       <w:rPr>
@@ -6482,7 +6618,7 @@
     <w:sdtContent>
       <w:p>
         <w:pPr>
-          <w:pStyle w:val="Header"/>
+          <w:pStyle w:val="Cabealho"/>
           <w:jc w:val="right"/>
         </w:pPr>
         <w:r>
@@ -6601,7 +6737,7 @@
             </mc:Choice>
             <mc:Fallback>
               <w:pict>
-                <v:rect w14:anchorId="2C4F6764" id="Retângulo 11" o:spid="_x0000_s1026" style="position:absolute;left:0;text-align:left;margin-left:6.1pt;margin-top:0;width:57.3pt;height:25.95pt;z-index:251659264;visibility:visible;mso-wrap-style:square;mso-width-percent:800;mso-height-percent:0;mso-wrap-distance-left:9pt;mso-wrap-distance-top:0;mso-wrap-distance-right:9pt;mso-wrap-distance-bottom:0;mso-position-horizontal:right;mso-position-horizontal-relative:right-margin-area;mso-position-vertical:center;mso-position-vertical-relative:margin;mso-width-percent:800;mso-height-percent:0;mso-width-relative:right-margin-area;mso-height-relative:page;v-text-anchor:top" o:gfxdata="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" o:allowincell="f" stroked="f">
+                <v:rect w14:anchorId="2C4F6764" id="Retângulo 11" o:spid="_x0000_s1026" style="position:absolute;left:0;text-align:left;margin-left:6.1pt;margin-top:0;width:57.3pt;height:25.95pt;z-index:251659264;visibility:visible;mso-wrap-style:square;mso-width-percent:800;mso-height-percent:0;mso-wrap-distance-left:9pt;mso-wrap-distance-top:0;mso-wrap-distance-right:9pt;mso-wrap-distance-bottom:0;mso-position-horizontal:right;mso-position-horizontal-relative:right-margin-area;mso-position-vertical:center;mso-position-vertical-relative:margin;mso-width-percent:800;mso-height-percent:0;mso-width-relative:right-margin-area;mso-height-relative:page;v-text-anchor:top" o:gfxdata="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" o:allowincell="f" stroked="f">
                   <v:textbox>
                     <w:txbxContent>
                       <w:p>
@@ -10150,7 +10286,7 @@
     <w:lvl w:ilvl="0">
       <w:start w:val="1"/>
       <w:numFmt w:val="decimal"/>
-      <w:pStyle w:val="Heading1"/>
+      <w:pStyle w:val="Ttulo1"/>
       <w:lvlText w:val="%1"/>
       <w:lvlJc w:val="left"/>
       <w:pPr>
@@ -10160,7 +10296,7 @@
     <w:lvl w:ilvl="1">
       <w:start w:val="1"/>
       <w:numFmt w:val="decimal"/>
-      <w:pStyle w:val="Heading2"/>
+      <w:pStyle w:val="Ttulo2"/>
       <w:lvlText w:val="%1.%2"/>
       <w:lvlJc w:val="left"/>
       <w:pPr>
@@ -10170,7 +10306,7 @@
     <w:lvl w:ilvl="2">
       <w:start w:val="1"/>
       <w:numFmt w:val="decimal"/>
-      <w:pStyle w:val="Heading3"/>
+      <w:pStyle w:val="Ttulo3"/>
       <w:lvlText w:val="%1.%2.%3"/>
       <w:lvlJc w:val="left"/>
       <w:pPr>
@@ -10180,7 +10316,7 @@
     <w:lvl w:ilvl="3">
       <w:start w:val="1"/>
       <w:numFmt w:val="decimal"/>
-      <w:pStyle w:val="Heading4"/>
+      <w:pStyle w:val="Ttulo4"/>
       <w:lvlText w:val="%1.%2.%3.%4"/>
       <w:lvlJc w:val="left"/>
       <w:pPr>
@@ -10190,7 +10326,7 @@
     <w:lvl w:ilvl="4">
       <w:start w:val="1"/>
       <w:numFmt w:val="decimal"/>
-      <w:pStyle w:val="Heading5"/>
+      <w:pStyle w:val="Ttulo5"/>
       <w:lvlText w:val="%1.%2.%3.%4.%5"/>
       <w:lvlJc w:val="left"/>
       <w:pPr>
@@ -10200,7 +10336,7 @@
     <w:lvl w:ilvl="5">
       <w:start w:val="1"/>
       <w:numFmt w:val="decimal"/>
-      <w:pStyle w:val="Heading6"/>
+      <w:pStyle w:val="Ttulo6"/>
       <w:lvlText w:val="%1.%2.%3.%4.%5.%6"/>
       <w:lvlJc w:val="left"/>
       <w:pPr>
@@ -10210,7 +10346,7 @@
     <w:lvl w:ilvl="6">
       <w:start w:val="1"/>
       <w:numFmt w:val="decimal"/>
-      <w:pStyle w:val="Heading7"/>
+      <w:pStyle w:val="Ttulo7"/>
       <w:lvlText w:val="%1.%2.%3.%4.%5.%6.%7"/>
       <w:lvlJc w:val="left"/>
       <w:pPr>
@@ -10220,7 +10356,7 @@
     <w:lvl w:ilvl="7">
       <w:start w:val="1"/>
       <w:numFmt w:val="decimal"/>
-      <w:pStyle w:val="Heading8"/>
+      <w:pStyle w:val="Ttulo8"/>
       <w:lvlText w:val="%1.%2.%3.%4.%5.%6.%7.%8"/>
       <w:lvlJc w:val="left"/>
       <w:pPr>
@@ -10230,7 +10366,7 @@
     <w:lvl w:ilvl="8">
       <w:start w:val="1"/>
       <w:numFmt w:val="decimal"/>
-      <w:pStyle w:val="Heading9"/>
+      <w:pStyle w:val="Ttulo9"/>
       <w:lvlText w:val="%1.%2.%3.%4.%5.%6.%7.%8.%9"/>
       <w:lvlJc w:val="left"/>
       <w:pPr>
@@ -12075,10 +12211,10 @@
       <w:lang w:bidi="ar-SA"/>
     </w:rPr>
   </w:style>
-  <w:style w:type="paragraph" w:styleId="Heading1">
+  <w:style w:type="paragraph" w:styleId="Ttulo1">
     <w:name w:val="heading 1"/>
     <w:basedOn w:val="Normal"/>
-    <w:link w:val="Heading1Char"/>
+    <w:link w:val="Ttulo1Carter"/>
     <w:qFormat/>
     <w:rsid w:val="00B673A5"/>
     <w:pPr>
@@ -12099,10 +12235,10 @@
       <w:szCs w:val="20"/>
     </w:rPr>
   </w:style>
-  <w:style w:type="paragraph" w:styleId="Heading2">
+  <w:style w:type="paragraph" w:styleId="Ttulo2">
     <w:name w:val="heading 2"/>
     <w:basedOn w:val="Normal"/>
-    <w:link w:val="Heading2Char"/>
+    <w:link w:val="Ttulo2Carter"/>
     <w:qFormat/>
     <w:rsid w:val="00E874D4"/>
     <w:pPr>
@@ -12125,11 +12261,11 @@
       <w:szCs w:val="20"/>
     </w:rPr>
   </w:style>
-  <w:style w:type="paragraph" w:styleId="Heading3">
+  <w:style w:type="paragraph" w:styleId="Ttulo3">
     <w:name w:val="heading 3"/>
     <w:basedOn w:val="Normal"/>
     <w:next w:val="Normal"/>
-    <w:link w:val="Heading3Char"/>
+    <w:link w:val="Ttulo3Carter"/>
     <w:uiPriority w:val="9"/>
     <w:unhideWhenUsed/>
     <w:qFormat/>
@@ -12151,11 +12287,11 @@
       <w:sz w:val="32"/>
     </w:rPr>
   </w:style>
-  <w:style w:type="paragraph" w:styleId="Heading4">
+  <w:style w:type="paragraph" w:styleId="Ttulo4">
     <w:name w:val="heading 4"/>
     <w:basedOn w:val="Normal"/>
     <w:next w:val="Normal"/>
-    <w:link w:val="Heading4Char"/>
+    <w:link w:val="Ttulo4Carter"/>
     <w:uiPriority w:val="9"/>
     <w:semiHidden/>
     <w:unhideWhenUsed/>
@@ -12178,11 +12314,11 @@
       <w:color w:val="2F5496" w:themeColor="accent1" w:themeShade="BF"/>
     </w:rPr>
   </w:style>
-  <w:style w:type="paragraph" w:styleId="Heading5">
+  <w:style w:type="paragraph" w:styleId="Ttulo5">
     <w:name w:val="heading 5"/>
     <w:basedOn w:val="Normal"/>
     <w:next w:val="Normal"/>
-    <w:link w:val="Heading5Char"/>
+    <w:link w:val="Ttulo5Carter"/>
     <w:uiPriority w:val="9"/>
     <w:semiHidden/>
     <w:unhideWhenUsed/>
@@ -12203,11 +12339,11 @@
       <w:color w:val="2F5496" w:themeColor="accent1" w:themeShade="BF"/>
     </w:rPr>
   </w:style>
-  <w:style w:type="paragraph" w:styleId="Heading6">
+  <w:style w:type="paragraph" w:styleId="Ttulo6">
     <w:name w:val="heading 6"/>
     <w:basedOn w:val="Normal"/>
     <w:next w:val="Normal"/>
-    <w:link w:val="Heading6Char"/>
+    <w:link w:val="Ttulo6Carter"/>
     <w:uiPriority w:val="9"/>
     <w:semiHidden/>
     <w:unhideWhenUsed/>
@@ -12228,11 +12364,11 @@
       <w:color w:val="1F3763" w:themeColor="accent1" w:themeShade="7F"/>
     </w:rPr>
   </w:style>
-  <w:style w:type="paragraph" w:styleId="Heading7">
+  <w:style w:type="paragraph" w:styleId="Ttulo7">
     <w:name w:val="heading 7"/>
     <w:basedOn w:val="Normal"/>
     <w:next w:val="Normal"/>
-    <w:link w:val="Heading7Char"/>
+    <w:link w:val="Ttulo7Carter"/>
     <w:uiPriority w:val="9"/>
     <w:semiHidden/>
     <w:unhideWhenUsed/>
@@ -12255,11 +12391,11 @@
       <w:color w:val="1F3763" w:themeColor="accent1" w:themeShade="7F"/>
     </w:rPr>
   </w:style>
-  <w:style w:type="paragraph" w:styleId="Heading8">
+  <w:style w:type="paragraph" w:styleId="Ttulo8">
     <w:name w:val="heading 8"/>
     <w:basedOn w:val="Normal"/>
     <w:next w:val="Normal"/>
-    <w:link w:val="Heading8Char"/>
+    <w:link w:val="Ttulo8Carter"/>
     <w:uiPriority w:val="9"/>
     <w:semiHidden/>
     <w:unhideWhenUsed/>
@@ -12282,11 +12418,11 @@
       <w:szCs w:val="21"/>
     </w:rPr>
   </w:style>
-  <w:style w:type="paragraph" w:styleId="Heading9">
+  <w:style w:type="paragraph" w:styleId="Ttulo9">
     <w:name w:val="heading 9"/>
     <w:basedOn w:val="Normal"/>
     <w:next w:val="Normal"/>
-    <w:link w:val="Heading9Char"/>
+    <w:link w:val="Ttulo9Carter"/>
     <w:uiPriority w:val="9"/>
     <w:semiHidden/>
     <w:unhideWhenUsed/>
@@ -12311,13 +12447,12 @@
       <w:szCs w:val="21"/>
     </w:rPr>
   </w:style>
-  <w:style w:type="character" w:default="1" w:styleId="DefaultParagraphFont">
+  <w:style w:type="character" w:default="1" w:styleId="Tipodeletrapredefinidodopargrafo">
     <w:name w:val="Default Paragraph Font"/>
     <w:uiPriority w:val="1"/>
-    <w:semiHidden/>
     <w:unhideWhenUsed/>
   </w:style>
-  <w:style w:type="table" w:default="1" w:styleId="TableNormal">
+  <w:style w:type="table" w:default="1" w:styleId="Tabelanormal">
     <w:name w:val="Normal Table"/>
     <w:uiPriority w:val="99"/>
     <w:semiHidden/>
@@ -12332,16 +12467,16 @@
       </w:tblCellMar>
     </w:tblPr>
   </w:style>
-  <w:style w:type="numbering" w:default="1" w:styleId="NoList">
+  <w:style w:type="numbering" w:default="1" w:styleId="Semlista">
     <w:name w:val="No List"/>
     <w:uiPriority w:val="99"/>
     <w:semiHidden/>
     <w:unhideWhenUsed/>
   </w:style>
-  <w:style w:type="character" w:customStyle="1" w:styleId="Heading1Char">
-    <w:name w:val="Heading 1 Char"/>
-    <w:basedOn w:val="DefaultParagraphFont"/>
-    <w:link w:val="Heading1"/>
+  <w:style w:type="character" w:customStyle="1" w:styleId="Ttulo1Carter">
+    <w:name w:val="Título 1 Caráter"/>
+    <w:basedOn w:val="Tipodeletrapredefinidodopargrafo"/>
+    <w:link w:val="Ttulo1"/>
     <w:rsid w:val="00B673A5"/>
     <w:rPr>
       <w:rFonts w:ascii="Calibri" w:eastAsia="Times New Roman" w:hAnsi="Calibri" w:cs="Times New Roman"/>
@@ -12353,10 +12488,10 @@
       <w:lang w:bidi="ar-SA"/>
     </w:rPr>
   </w:style>
-  <w:style w:type="character" w:customStyle="1" w:styleId="Heading2Char">
-    <w:name w:val="Heading 2 Char"/>
-    <w:basedOn w:val="DefaultParagraphFont"/>
-    <w:link w:val="Heading2"/>
+  <w:style w:type="character" w:customStyle="1" w:styleId="Ttulo2Carter">
+    <w:name w:val="Título 2 Caráter"/>
+    <w:basedOn w:val="Tipodeletrapredefinidodopargrafo"/>
+    <w:link w:val="Ttulo2"/>
     <w:rsid w:val="00E874D4"/>
     <w:rPr>
       <w:rFonts w:eastAsia="Times New Roman" w:cs="Times New Roman"/>
@@ -12368,10 +12503,10 @@
       <w:lang w:bidi="ar-SA"/>
     </w:rPr>
   </w:style>
-  <w:style w:type="character" w:customStyle="1" w:styleId="FooterChar">
-    <w:name w:val="Footer Char"/>
-    <w:basedOn w:val="DefaultParagraphFont"/>
-    <w:link w:val="Footer"/>
+  <w:style w:type="character" w:customStyle="1" w:styleId="RodapCarter">
+    <w:name w:val="Rodapé Caráter"/>
+    <w:basedOn w:val="Tipodeletrapredefinidodopargrafo"/>
+    <w:link w:val="Rodap"/>
     <w:uiPriority w:val="99"/>
     <w:qFormat/>
     <w:rsid w:val="003C397B"/>
@@ -12381,10 +12516,10 @@
       <w:lang w:val="en-US"/>
     </w:rPr>
   </w:style>
-  <w:style w:type="character" w:customStyle="1" w:styleId="BodyTextChar">
-    <w:name w:val="Body Text Char"/>
-    <w:basedOn w:val="DefaultParagraphFont"/>
-    <w:link w:val="BodyText"/>
+  <w:style w:type="character" w:customStyle="1" w:styleId="CorpodetextoCarter">
+    <w:name w:val="Corpo de texto Caráter"/>
+    <w:basedOn w:val="Tipodeletrapredefinidodopargrafo"/>
+    <w:link w:val="Corpodetexto"/>
     <w:qFormat/>
     <w:rsid w:val="003C397B"/>
     <w:rPr>
@@ -12393,10 +12528,10 @@
       <w:lang w:val="en-US"/>
     </w:rPr>
   </w:style>
-  <w:style w:type="character" w:customStyle="1" w:styleId="HeaderChar">
-    <w:name w:val="Header Char"/>
-    <w:basedOn w:val="DefaultParagraphFont"/>
-    <w:link w:val="Header"/>
+  <w:style w:type="character" w:customStyle="1" w:styleId="CabealhoCarter">
+    <w:name w:val="Cabeçalho Caráter"/>
+    <w:basedOn w:val="Tipodeletrapredefinidodopargrafo"/>
+    <w:link w:val="Cabealho"/>
     <w:uiPriority w:val="99"/>
     <w:qFormat/>
     <w:rsid w:val="003C397B"/>
@@ -12426,10 +12561,10 @@
       <w:lang w:eastAsia="pt-PT" w:bidi="pt-PT"/>
     </w:rPr>
   </w:style>
-  <w:style w:type="paragraph" w:styleId="Footer">
+  <w:style w:type="paragraph" w:styleId="Rodap">
     <w:name w:val="footer"/>
     <w:basedOn w:val="Normal"/>
-    <w:link w:val="FooterChar"/>
+    <w:link w:val="RodapCarter"/>
     <w:uiPriority w:val="99"/>
     <w:rsid w:val="003C397B"/>
     <w:pPr>
@@ -12446,7 +12581,7 @@
   </w:style>
   <w:style w:type="character" w:customStyle="1" w:styleId="RodapCarter1">
     <w:name w:val="Rodapé Caráter1"/>
-    <w:basedOn w:val="DefaultParagraphFont"/>
+    <w:basedOn w:val="Tipodeletrapredefinidodopargrafo"/>
     <w:uiPriority w:val="99"/>
     <w:semiHidden/>
     <w:rsid w:val="003C397B"/>
@@ -12458,10 +12593,10 @@
       <w:lang w:bidi="ar-SA"/>
     </w:rPr>
   </w:style>
-  <w:style w:type="paragraph" w:styleId="Header">
+  <w:style w:type="paragraph" w:styleId="Cabealho">
     <w:name w:val="header"/>
     <w:basedOn w:val="Normal"/>
-    <w:link w:val="HeaderChar"/>
+    <w:link w:val="CabealhoCarter"/>
     <w:uiPriority w:val="99"/>
     <w:rsid w:val="003C397B"/>
     <w:pPr>
@@ -12478,7 +12613,7 @@
   </w:style>
   <w:style w:type="character" w:customStyle="1" w:styleId="CabealhoCarter1">
     <w:name w:val="Cabeçalho Caráter1"/>
-    <w:basedOn w:val="DefaultParagraphFont"/>
+    <w:basedOn w:val="Tipodeletrapredefinidodopargrafo"/>
     <w:uiPriority w:val="99"/>
     <w:semiHidden/>
     <w:rsid w:val="003C397B"/>
@@ -12490,7 +12625,7 @@
       <w:lang w:bidi="ar-SA"/>
     </w:rPr>
   </w:style>
-  <w:style w:type="paragraph" w:styleId="ListParagraph">
+  <w:style w:type="paragraph" w:styleId="PargrafodaLista">
     <w:name w:val="List Paragraph"/>
     <w:basedOn w:val="Normal"/>
     <w:uiPriority w:val="34"/>
@@ -12500,10 +12635,10 @@
       <w:ind w:left="708"/>
     </w:pPr>
   </w:style>
-  <w:style w:type="paragraph" w:styleId="BodyText">
+  <w:style w:type="paragraph" w:styleId="Corpodetexto">
     <w:name w:val="Body Text"/>
     <w:basedOn w:val="Normal"/>
-    <w:link w:val="BodyTextChar"/>
+    <w:link w:val="CorpodetextoCarter"/>
     <w:rsid w:val="003C397B"/>
     <w:pPr>
       <w:spacing w:after="60" w:line="340" w:lineRule="atLeast"/>
@@ -12516,7 +12651,7 @@
   </w:style>
   <w:style w:type="character" w:customStyle="1" w:styleId="CorpodetextoCarter1">
     <w:name w:val="Corpo de texto Caráter1"/>
-    <w:basedOn w:val="DefaultParagraphFont"/>
+    <w:basedOn w:val="Tipodeletrapredefinidodopargrafo"/>
     <w:uiPriority w:val="99"/>
     <w:semiHidden/>
     <w:rsid w:val="003C397B"/>
@@ -12528,9 +12663,9 @@
       <w:lang w:bidi="ar-SA"/>
     </w:rPr>
   </w:style>
-  <w:style w:type="character" w:styleId="Hyperlink">
+  <w:style w:type="character" w:styleId="Hiperligao">
     <w:name w:val="Hyperlink"/>
-    <w:basedOn w:val="DefaultParagraphFont"/>
+    <w:basedOn w:val="Tipodeletrapredefinidodopargrafo"/>
     <w:uiPriority w:val="99"/>
     <w:unhideWhenUsed/>
     <w:rsid w:val="003C397B"/>
@@ -12555,23 +12690,23 @@
   </w:style>
   <w:style w:type="character" w:customStyle="1" w:styleId="spellingerror">
     <w:name w:val="spellingerror"/>
-    <w:basedOn w:val="DefaultParagraphFont"/>
+    <w:basedOn w:val="Tipodeletrapredefinidodopargrafo"/>
     <w:rsid w:val="007F08FB"/>
   </w:style>
   <w:style w:type="character" w:customStyle="1" w:styleId="normaltextrun">
     <w:name w:val="normaltextrun"/>
-    <w:basedOn w:val="DefaultParagraphFont"/>
+    <w:basedOn w:val="Tipodeletrapredefinidodopargrafo"/>
     <w:rsid w:val="007F08FB"/>
   </w:style>
   <w:style w:type="character" w:customStyle="1" w:styleId="eop">
     <w:name w:val="eop"/>
-    <w:basedOn w:val="DefaultParagraphFont"/>
+    <w:basedOn w:val="Tipodeletrapredefinidodopargrafo"/>
     <w:rsid w:val="007F08FB"/>
   </w:style>
-  <w:style w:type="paragraph" w:styleId="BalloonText">
+  <w:style w:type="paragraph" w:styleId="Textodebalo">
     <w:name w:val="Balloon Text"/>
     <w:basedOn w:val="Normal"/>
-    <w:link w:val="BalloonTextChar"/>
+    <w:link w:val="TextodebaloCarter"/>
     <w:uiPriority w:val="99"/>
     <w:semiHidden/>
     <w:unhideWhenUsed/>
@@ -12582,10 +12717,10 @@
       <w:szCs w:val="18"/>
     </w:rPr>
   </w:style>
-  <w:style w:type="character" w:customStyle="1" w:styleId="BalloonTextChar">
-    <w:name w:val="Balloon Text Char"/>
-    <w:basedOn w:val="DefaultParagraphFont"/>
-    <w:link w:val="BalloonText"/>
+  <w:style w:type="character" w:customStyle="1" w:styleId="TextodebaloCarter">
+    <w:name w:val="Texto de balão Caráter"/>
+    <w:basedOn w:val="Tipodeletrapredefinidodopargrafo"/>
+    <w:link w:val="Textodebalo"/>
     <w:uiPriority w:val="99"/>
     <w:semiHidden/>
     <w:rsid w:val="00991CD4"/>
@@ -12597,7 +12732,7 @@
       <w:lang w:bidi="ar-SA"/>
     </w:rPr>
   </w:style>
-  <w:style w:type="paragraph" w:styleId="TOC1">
+  <w:style w:type="paragraph" w:styleId="ndice1">
     <w:name w:val="toc 1"/>
     <w:basedOn w:val="Normal"/>
     <w:next w:val="Normal"/>
@@ -12616,7 +12751,7 @@
       <w:caps/>
     </w:rPr>
   </w:style>
-  <w:style w:type="paragraph" w:styleId="TOC2">
+  <w:style w:type="paragraph" w:styleId="ndice2">
     <w:name w:val="toc 2"/>
     <w:basedOn w:val="Normal"/>
     <w:next w:val="Normal"/>
@@ -12636,7 +12771,7 @@
       <w:szCs w:val="20"/>
     </w:rPr>
   </w:style>
-  <w:style w:type="paragraph" w:styleId="TOC3">
+  <w:style w:type="paragraph" w:styleId="ndice3">
     <w:name w:val="toc 3"/>
     <w:basedOn w:val="Normal"/>
     <w:next w:val="Normal"/>
@@ -12655,7 +12790,7 @@
       <w:szCs w:val="20"/>
     </w:rPr>
   </w:style>
-  <w:style w:type="paragraph" w:styleId="TOC4">
+  <w:style w:type="paragraph" w:styleId="ndice4">
     <w:name w:val="toc 4"/>
     <w:basedOn w:val="Normal"/>
     <w:next w:val="Normal"/>
@@ -12674,7 +12809,7 @@
       <w:szCs w:val="20"/>
     </w:rPr>
   </w:style>
-  <w:style w:type="paragraph" w:styleId="TOC5">
+  <w:style w:type="paragraph" w:styleId="ndice5">
     <w:name w:val="toc 5"/>
     <w:basedOn w:val="Normal"/>
     <w:next w:val="Normal"/>
@@ -12693,7 +12828,7 @@
       <w:szCs w:val="20"/>
     </w:rPr>
   </w:style>
-  <w:style w:type="paragraph" w:styleId="TOC6">
+  <w:style w:type="paragraph" w:styleId="ndice6">
     <w:name w:val="toc 6"/>
     <w:basedOn w:val="Normal"/>
     <w:next w:val="Normal"/>
@@ -12712,7 +12847,7 @@
       <w:szCs w:val="20"/>
     </w:rPr>
   </w:style>
-  <w:style w:type="paragraph" w:styleId="TOC7">
+  <w:style w:type="paragraph" w:styleId="ndice7">
     <w:name w:val="toc 7"/>
     <w:basedOn w:val="Normal"/>
     <w:next w:val="Normal"/>
@@ -12731,7 +12866,7 @@
       <w:szCs w:val="20"/>
     </w:rPr>
   </w:style>
-  <w:style w:type="paragraph" w:styleId="TOC8">
+  <w:style w:type="paragraph" w:styleId="ndice8">
     <w:name w:val="toc 8"/>
     <w:basedOn w:val="Normal"/>
     <w:next w:val="Normal"/>
@@ -12750,7 +12885,7 @@
       <w:szCs w:val="20"/>
     </w:rPr>
   </w:style>
-  <w:style w:type="paragraph" w:styleId="TOC9">
+  <w:style w:type="paragraph" w:styleId="ndice9">
     <w:name w:val="toc 9"/>
     <w:basedOn w:val="Normal"/>
     <w:next w:val="Normal"/>
@@ -12769,9 +12904,9 @@
       <w:szCs w:val="20"/>
     </w:rPr>
   </w:style>
-  <w:style w:type="table" w:styleId="TableGrid">
+  <w:style w:type="table" w:styleId="TabelacomGrelha">
     <w:name w:val="Table Grid"/>
-    <w:basedOn w:val="TableNormal"/>
+    <w:basedOn w:val="Tabelanormal"/>
     <w:uiPriority w:val="39"/>
     <w:rsid w:val="003F3694"/>
     <w:pPr>
@@ -12788,10 +12923,10 @@
       </w:tblBorders>
     </w:tblPr>
   </w:style>
-  <w:style w:type="character" w:customStyle="1" w:styleId="Heading3Char">
-    <w:name w:val="Heading 3 Char"/>
-    <w:basedOn w:val="DefaultParagraphFont"/>
-    <w:link w:val="Heading3"/>
+  <w:style w:type="character" w:customStyle="1" w:styleId="Ttulo3Carter">
+    <w:name w:val="Título 3 Caráter"/>
+    <w:basedOn w:val="Tipodeletrapredefinidodopargrafo"/>
+    <w:link w:val="Ttulo3"/>
     <w:uiPriority w:val="9"/>
     <w:rsid w:val="002C70FD"/>
     <w:rPr>
@@ -12803,10 +12938,10 @@
       <w:lang w:bidi="ar-SA"/>
     </w:rPr>
   </w:style>
-  <w:style w:type="character" w:customStyle="1" w:styleId="Heading4Char">
-    <w:name w:val="Heading 4 Char"/>
-    <w:basedOn w:val="DefaultParagraphFont"/>
-    <w:link w:val="Heading4"/>
+  <w:style w:type="character" w:customStyle="1" w:styleId="Ttulo4Carter">
+    <w:name w:val="Título 4 Caráter"/>
+    <w:basedOn w:val="Tipodeletrapredefinidodopargrafo"/>
+    <w:link w:val="Ttulo4"/>
     <w:uiPriority w:val="9"/>
     <w:semiHidden/>
     <w:rsid w:val="00776AAF"/>
@@ -12820,10 +12955,10 @@
       <w:lang w:bidi="ar-SA"/>
     </w:rPr>
   </w:style>
-  <w:style w:type="character" w:customStyle="1" w:styleId="Heading5Char">
-    <w:name w:val="Heading 5 Char"/>
-    <w:basedOn w:val="DefaultParagraphFont"/>
-    <w:link w:val="Heading5"/>
+  <w:style w:type="character" w:customStyle="1" w:styleId="Ttulo5Carter">
+    <w:name w:val="Título 5 Caráter"/>
+    <w:basedOn w:val="Tipodeletrapredefinidodopargrafo"/>
+    <w:link w:val="Ttulo5"/>
     <w:uiPriority w:val="9"/>
     <w:semiHidden/>
     <w:rsid w:val="00776AAF"/>
@@ -12835,10 +12970,10 @@
       <w:lang w:bidi="ar-SA"/>
     </w:rPr>
   </w:style>
-  <w:style w:type="character" w:customStyle="1" w:styleId="Heading6Char">
-    <w:name w:val="Heading 6 Char"/>
-    <w:basedOn w:val="DefaultParagraphFont"/>
-    <w:link w:val="Heading6"/>
+  <w:style w:type="character" w:customStyle="1" w:styleId="Ttulo6Carter">
+    <w:name w:val="Título 6 Caráter"/>
+    <w:basedOn w:val="Tipodeletrapredefinidodopargrafo"/>
+    <w:link w:val="Ttulo6"/>
     <w:uiPriority w:val="9"/>
     <w:semiHidden/>
     <w:rsid w:val="00776AAF"/>
@@ -12850,10 +12985,10 @@
       <w:lang w:bidi="ar-SA"/>
     </w:rPr>
   </w:style>
-  <w:style w:type="character" w:customStyle="1" w:styleId="Heading7Char">
-    <w:name w:val="Heading 7 Char"/>
-    <w:basedOn w:val="DefaultParagraphFont"/>
-    <w:link w:val="Heading7"/>
+  <w:style w:type="character" w:customStyle="1" w:styleId="Ttulo7Carter">
+    <w:name w:val="Título 7 Caráter"/>
+    <w:basedOn w:val="Tipodeletrapredefinidodopargrafo"/>
+    <w:link w:val="Ttulo7"/>
     <w:uiPriority w:val="9"/>
     <w:semiHidden/>
     <w:rsid w:val="00776AAF"/>
@@ -12867,10 +13002,10 @@
       <w:lang w:bidi="ar-SA"/>
     </w:rPr>
   </w:style>
-  <w:style w:type="character" w:customStyle="1" w:styleId="Heading8Char">
-    <w:name w:val="Heading 8 Char"/>
-    <w:basedOn w:val="DefaultParagraphFont"/>
-    <w:link w:val="Heading8"/>
+  <w:style w:type="character" w:customStyle="1" w:styleId="Ttulo8Carter">
+    <w:name w:val="Título 8 Caráter"/>
+    <w:basedOn w:val="Tipodeletrapredefinidodopargrafo"/>
+    <w:link w:val="Ttulo8"/>
     <w:uiPriority w:val="9"/>
     <w:semiHidden/>
     <w:rsid w:val="00776AAF"/>
@@ -12882,10 +13017,10 @@
       <w:lang w:bidi="ar-SA"/>
     </w:rPr>
   </w:style>
-  <w:style w:type="character" w:customStyle="1" w:styleId="Heading9Char">
-    <w:name w:val="Heading 9 Char"/>
-    <w:basedOn w:val="DefaultParagraphFont"/>
-    <w:link w:val="Heading9"/>
+  <w:style w:type="character" w:customStyle="1" w:styleId="Ttulo9Carter">
+    <w:name w:val="Título 9 Caráter"/>
+    <w:basedOn w:val="Tipodeletrapredefinidodopargrafo"/>
+    <w:link w:val="Ttulo9"/>
     <w:uiPriority w:val="9"/>
     <w:semiHidden/>
     <w:rsid w:val="00776AAF"/>
@@ -12899,9 +13034,9 @@
       <w:lang w:bidi="ar-SA"/>
     </w:rPr>
   </w:style>
-  <w:style w:type="table" w:styleId="GridTable7ColourfulAccent3">
+  <w:style w:type="table" w:styleId="TabeladeGrelha7Colorida-Destaque3">
     <w:name w:val="Grid Table 7 Colorful Accent 3"/>
-    <w:basedOn w:val="TableNormal"/>
+    <w:basedOn w:val="Tabelanormal"/>
     <w:uiPriority w:val="52"/>
     <w:rsid w:val="003F3694"/>
     <w:pPr>
@@ -13038,7 +13173,7 @@
       </w:tcPr>
     </w:tblStylePr>
   </w:style>
-  <w:style w:type="paragraph" w:styleId="Caption">
+  <w:style w:type="paragraph" w:styleId="Legenda">
     <w:name w:val="caption"/>
     <w:basedOn w:val="Normal"/>
     <w:next w:val="Normal"/>
@@ -13058,9 +13193,9 @@
       <w:szCs w:val="18"/>
     </w:rPr>
   </w:style>
-  <w:style w:type="table" w:styleId="GridTable2-Accent3">
+  <w:style w:type="table" w:styleId="TabeladeGrelha2-Destaque3">
     <w:name w:val="Grid Table 2 Accent 3"/>
-    <w:basedOn w:val="TableNormal"/>
+    <w:basedOn w:val="Tabelanormal"/>
     <w:uiPriority w:val="47"/>
     <w:rsid w:val="00D67C82"/>
     <w:pPr>
@@ -13182,7 +13317,7 @@
       <w:lang w:val="en-US"/>
     </w:rPr>
   </w:style>
-  <w:style w:type="paragraph" w:styleId="TableofFigures">
+  <w:style w:type="paragraph" w:styleId="ndicedeilustraes">
     <w:name w:val="table of figures"/>
     <w:basedOn w:val="Normal"/>
     <w:next w:val="Normal"/>
@@ -13193,9 +13328,9 @@
       <w:spacing w:after="0"/>
     </w:pPr>
   </w:style>
-  <w:style w:type="table" w:styleId="GridTable5Dark-Accent3">
+  <w:style w:type="table" w:styleId="TabeladeGrelha5Escura-Destaque3">
     <w:name w:val="Grid Table 5 Dark Accent 3"/>
-    <w:basedOn w:val="TableNormal"/>
+    <w:basedOn w:val="Tabelanormal"/>
     <w:uiPriority w:val="50"/>
     <w:rsid w:val="00BA7408"/>
     <w:pPr>
@@ -13299,9 +13434,9 @@
       </w:tcPr>
     </w:tblStylePr>
   </w:style>
-  <w:style w:type="table" w:styleId="GridTable6ColourfulAccent3">
+  <w:style w:type="table" w:styleId="TabeladeGrelha6Colorida-Destaque3">
     <w:name w:val="Grid Table 6 Colorful Accent 3"/>
-    <w:basedOn w:val="TableNormal"/>
+    <w:basedOn w:val="Tabelanormal"/>
     <w:uiPriority w:val="51"/>
     <w:rsid w:val="00BA7408"/>
     <w:pPr>

</xml_diff>

<commit_message>
Fix de algumas cienas
</commit_message>
<xml_diff>
--- a/Relatórios/IPL-TeSP-PSI-PSI-Template_Analise_v1.0.docx
+++ b/Relatórios/IPL-TeSP-PSI-PSI-Template_Analise_v1.0.docx
@@ -421,6 +421,7 @@
               </w:rPr>
               <w:t xml:space="preserve"> de </w:t>
             </w:r>
+            <w:proofErr w:type="gramStart"/>
             <w:r>
               <w:rPr>
                 <w:rFonts w:asciiTheme="minorHAnsi" w:hAnsiTheme="minorHAnsi" w:cstheme="minorHAnsi"/>
@@ -430,6 +431,7 @@
               </w:rPr>
               <w:t>Outubro</w:t>
             </w:r>
+            <w:proofErr w:type="gramEnd"/>
             <w:r>
               <w:rPr>
                 <w:rFonts w:asciiTheme="minorHAnsi" w:hAnsiTheme="minorHAnsi" w:cstheme="minorHAnsi"/>
@@ -1135,7 +1137,7 @@
     </w:p>
     <w:p>
       <w:pPr>
-        <w:pStyle w:val="TOC1"/>
+        <w:pStyle w:val="ndice1"/>
         <w:tabs>
           <w:tab w:val="left" w:pos="440"/>
           <w:tab w:val="right" w:pos="9394"/>
@@ -1179,7 +1181,7 @@
       <w:hyperlink w:anchor="_Toc53493478" w:history="1">
         <w:r>
           <w:rPr>
-            <w:rStyle w:val="Hyperlink"/>
+            <w:rStyle w:val="Hiperligao"/>
             <w:noProof/>
           </w:rPr>
           <w:t>1</w:t>
@@ -1200,7 +1202,7 @@
         </w:r>
         <w:r>
           <w:rPr>
-            <w:rStyle w:val="Hyperlink"/>
+            <w:rStyle w:val="Hiperligao"/>
             <w:noProof/>
           </w:rPr>
           <w:t>Definição da Lógica de Negócio</w:t>
@@ -1257,7 +1259,7 @@
     </w:p>
     <w:p>
       <w:pPr>
-        <w:pStyle w:val="TOC1"/>
+        <w:pStyle w:val="ndice1"/>
         <w:tabs>
           <w:tab w:val="left" w:pos="440"/>
           <w:tab w:val="right" w:pos="9394"/>
@@ -1277,7 +1279,7 @@
       <w:hyperlink w:anchor="_Toc53493479" w:history="1">
         <w:r>
           <w:rPr>
-            <w:rStyle w:val="Hyperlink"/>
+            <w:rStyle w:val="Hiperligao"/>
             <w:noProof/>
           </w:rPr>
           <w:t>2</w:t>
@@ -1298,7 +1300,7 @@
         </w:r>
         <w:r>
           <w:rPr>
-            <w:rStyle w:val="Hyperlink"/>
+            <w:rStyle w:val="Hiperligao"/>
             <w:noProof/>
           </w:rPr>
           <w:t>Análise de Impacto</w:t>
@@ -1355,7 +1357,7 @@
     </w:p>
     <w:p>
       <w:pPr>
-        <w:pStyle w:val="TOC2"/>
+        <w:pStyle w:val="ndice2"/>
         <w:tabs>
           <w:tab w:val="left" w:pos="660"/>
           <w:tab w:val="right" w:pos="9394"/>
@@ -1374,7 +1376,7 @@
       <w:hyperlink w:anchor="_Toc53493480" w:history="1">
         <w:r>
           <w:rPr>
-            <w:rStyle w:val="Hyperlink"/>
+            <w:rStyle w:val="Hiperligao"/>
             <w:noProof/>
           </w:rPr>
           <w:t>2.1</w:t>
@@ -1394,7 +1396,7 @@
         </w:r>
         <w:r>
           <w:rPr>
-            <w:rStyle w:val="Hyperlink"/>
+            <w:rStyle w:val="Hiperligao"/>
             <w:noProof/>
           </w:rPr>
           <w:t>Análise Concorrencial</w:t>
@@ -1451,7 +1453,7 @@
     </w:p>
     <w:p>
       <w:pPr>
-        <w:pStyle w:val="TOC3"/>
+        <w:pStyle w:val="ndice3"/>
         <w:tabs>
           <w:tab w:val="left" w:pos="880"/>
           <w:tab w:val="right" w:pos="9394"/>
@@ -1468,7 +1470,7 @@
       <w:hyperlink w:anchor="_Toc53493481" w:history="1">
         <w:r>
           <w:rPr>
-            <w:rStyle w:val="Hyperlink"/>
+            <w:rStyle w:val="Hiperligao"/>
             <w:noProof/>
           </w:rPr>
           <w:t>2.1.1</w:t>
@@ -1486,7 +1488,7 @@
         </w:r>
         <w:r>
           <w:rPr>
-            <w:rStyle w:val="Hyperlink"/>
+            <w:rStyle w:val="Hiperligao"/>
             <w:noProof/>
             <w:highlight w:val="yellow"/>
           </w:rPr>
@@ -1544,7 +1546,7 @@
     </w:p>
     <w:p>
       <w:pPr>
-        <w:pStyle w:val="TOC3"/>
+        <w:pStyle w:val="ndice3"/>
         <w:tabs>
           <w:tab w:val="left" w:pos="880"/>
           <w:tab w:val="right" w:pos="9394"/>
@@ -1561,7 +1563,7 @@
       <w:hyperlink w:anchor="_Toc53493482" w:history="1">
         <w:r>
           <w:rPr>
-            <w:rStyle w:val="Hyperlink"/>
+            <w:rStyle w:val="Hiperligao"/>
             <w:noProof/>
           </w:rPr>
           <w:t>2.1.2</w:t>
@@ -1579,7 +1581,7 @@
         </w:r>
         <w:r>
           <w:rPr>
-            <w:rStyle w:val="Hyperlink"/>
+            <w:rStyle w:val="Hiperligao"/>
             <w:noProof/>
             <w:highlight w:val="yellow"/>
           </w:rPr>
@@ -1637,7 +1639,7 @@
     </w:p>
     <w:p>
       <w:pPr>
-        <w:pStyle w:val="TOC3"/>
+        <w:pStyle w:val="ndice3"/>
         <w:tabs>
           <w:tab w:val="left" w:pos="880"/>
           <w:tab w:val="right" w:pos="9394"/>
@@ -1654,7 +1656,7 @@
       <w:hyperlink w:anchor="_Toc53493483" w:history="1">
         <w:r>
           <w:rPr>
-            <w:rStyle w:val="Hyperlink"/>
+            <w:rStyle w:val="Hiperligao"/>
             <w:noProof/>
           </w:rPr>
           <w:t>2.1.3</w:t>
@@ -1672,7 +1674,7 @@
         </w:r>
         <w:r>
           <w:rPr>
-            <w:rStyle w:val="Hyperlink"/>
+            <w:rStyle w:val="Hiperligao"/>
             <w:noProof/>
             <w:highlight w:val="yellow"/>
           </w:rPr>
@@ -1680,7 +1682,7 @@
         </w:r>
         <w:r>
           <w:rPr>
-            <w:rStyle w:val="Hyperlink"/>
+            <w:rStyle w:val="Hiperligao"/>
             <w:i/>
             <w:iCs/>
             <w:noProof/>
@@ -1690,7 +1692,7 @@
         </w:r>
         <w:r>
           <w:rPr>
-            <w:rStyle w:val="Hyperlink"/>
+            <w:rStyle w:val="Hiperligao"/>
             <w:noProof/>
             <w:highlight w:val="yellow"/>
           </w:rPr>
@@ -1748,7 +1750,7 @@
     </w:p>
     <w:p>
       <w:pPr>
-        <w:pStyle w:val="TOC3"/>
+        <w:pStyle w:val="ndice3"/>
         <w:tabs>
           <w:tab w:val="left" w:pos="880"/>
           <w:tab w:val="right" w:pos="9394"/>
@@ -1765,7 +1767,7 @@
       <w:hyperlink w:anchor="_Toc53493484" w:history="1">
         <w:r>
           <w:rPr>
-            <w:rStyle w:val="Hyperlink"/>
+            <w:rStyle w:val="Hiperligao"/>
             <w:noProof/>
           </w:rPr>
           <w:t>2.1.4</w:t>
@@ -1783,7 +1785,7 @@
         </w:r>
         <w:r>
           <w:rPr>
-            <w:rStyle w:val="Hyperlink"/>
+            <w:rStyle w:val="Hiperligao"/>
             <w:noProof/>
           </w:rPr>
           <w:t>Comparação dos Sistemas</w:t>
@@ -1840,7 +1842,7 @@
     </w:p>
     <w:p>
       <w:pPr>
-        <w:pStyle w:val="TOC1"/>
+        <w:pStyle w:val="ndice1"/>
         <w:tabs>
           <w:tab w:val="left" w:pos="440"/>
           <w:tab w:val="right" w:pos="9394"/>
@@ -1860,7 +1862,7 @@
       <w:hyperlink w:anchor="_Toc53493485" w:history="1">
         <w:r>
           <w:rPr>
-            <w:rStyle w:val="Hyperlink"/>
+            <w:rStyle w:val="Hiperligao"/>
             <w:noProof/>
           </w:rPr>
           <w:t>3</w:t>
@@ -1881,7 +1883,7 @@
         </w:r>
         <w:r>
           <w:rPr>
-            <w:rStyle w:val="Hyperlink"/>
+            <w:rStyle w:val="Hiperligao"/>
             <w:noProof/>
           </w:rPr>
           <w:t>Requisitos do Sistema</w:t>
@@ -1938,7 +1940,7 @@
     </w:p>
     <w:p>
       <w:pPr>
-        <w:pStyle w:val="TOC1"/>
+        <w:pStyle w:val="ndice1"/>
         <w:tabs>
           <w:tab w:val="left" w:pos="440"/>
           <w:tab w:val="right" w:pos="9394"/>
@@ -1958,7 +1960,7 @@
       <w:hyperlink w:anchor="_Toc53493486" w:history="1">
         <w:r>
           <w:rPr>
-            <w:rStyle w:val="Hyperlink"/>
+            <w:rStyle w:val="Hiperligao"/>
             <w:noProof/>
           </w:rPr>
           <w:t>4</w:t>
@@ -1979,7 +1981,7 @@
         </w:r>
         <w:r>
           <w:rPr>
-            <w:rStyle w:val="Hyperlink"/>
+            <w:rStyle w:val="Hiperligao"/>
             <w:noProof/>
           </w:rPr>
           <w:t>User Stories</w:t>
@@ -2036,7 +2038,7 @@
     </w:p>
     <w:p>
       <w:pPr>
-        <w:pStyle w:val="TOC1"/>
+        <w:pStyle w:val="ndice1"/>
         <w:tabs>
           <w:tab w:val="left" w:pos="440"/>
           <w:tab w:val="right" w:pos="9394"/>
@@ -2056,7 +2058,7 @@
       <w:hyperlink w:anchor="_Toc53493487" w:history="1">
         <w:r>
           <w:rPr>
-            <w:rStyle w:val="Hyperlink"/>
+            <w:rStyle w:val="Hiperligao"/>
             <w:noProof/>
           </w:rPr>
           <w:t>5</w:t>
@@ -2077,7 +2079,7 @@
         </w:r>
         <w:r>
           <w:rPr>
-            <w:rStyle w:val="Hyperlink"/>
+            <w:rStyle w:val="Hiperligao"/>
             <w:noProof/>
           </w:rPr>
           <w:t>Use Cases</w:t>
@@ -2134,7 +2136,7 @@
     </w:p>
     <w:p>
       <w:pPr>
-        <w:pStyle w:val="TOC1"/>
+        <w:pStyle w:val="ndice1"/>
         <w:tabs>
           <w:tab w:val="left" w:pos="440"/>
           <w:tab w:val="right" w:pos="9394"/>
@@ -2154,7 +2156,7 @@
       <w:hyperlink w:anchor="_Toc53493488" w:history="1">
         <w:r>
           <w:rPr>
-            <w:rStyle w:val="Hyperlink"/>
+            <w:rStyle w:val="Hiperligao"/>
             <w:noProof/>
           </w:rPr>
           <w:t>6</w:t>
@@ -2175,7 +2177,7 @@
         </w:r>
         <w:r>
           <w:rPr>
-            <w:rStyle w:val="Hyperlink"/>
+            <w:rStyle w:val="Hiperligao"/>
             <w:noProof/>
           </w:rPr>
           <w:t>Diagrama de Classes e Modelo de Dados</w:t>
@@ -2232,7 +2234,7 @@
     </w:p>
     <w:p>
       <w:pPr>
-        <w:pStyle w:val="TOC1"/>
+        <w:pStyle w:val="ndice1"/>
         <w:tabs>
           <w:tab w:val="left" w:pos="440"/>
           <w:tab w:val="right" w:pos="9394"/>
@@ -2252,7 +2254,7 @@
       <w:hyperlink w:anchor="_Toc53493489" w:history="1">
         <w:r>
           <w:rPr>
-            <w:rStyle w:val="Hyperlink"/>
+            <w:rStyle w:val="Hiperligao"/>
             <w:noProof/>
           </w:rPr>
           <w:t>7</w:t>
@@ -2273,7 +2275,7 @@
         </w:r>
         <w:r>
           <w:rPr>
-            <w:rStyle w:val="Hyperlink"/>
+            <w:rStyle w:val="Hiperligao"/>
             <w:noProof/>
           </w:rPr>
           <w:t>Wireframes/Mockups</w:t>
@@ -2350,7 +2352,7 @@
     </w:p>
     <w:p>
       <w:pPr>
-        <w:pStyle w:val="TableofFigures"/>
+        <w:pStyle w:val="ndicedeilustraes"/>
         <w:tabs>
           <w:tab w:val="right" w:leader="dot" w:pos="9394"/>
         </w:tabs>
@@ -2364,7 +2366,6 @@
           <w:sz w:val="40"/>
           <w:szCs w:val="40"/>
         </w:rPr>
-        <w:lastRenderedPageBreak/>
         <w:t>Índice</w:t>
       </w:r>
       <w:r>
@@ -2381,7 +2382,7 @@
     </w:p>
     <w:p>
       <w:pPr>
-        <w:pStyle w:val="TableofFigures"/>
+        <w:pStyle w:val="ndicedeilustraes"/>
         <w:tabs>
           <w:tab w:val="right" w:leader="dot" w:pos="9394"/>
         </w:tabs>
@@ -2389,7 +2390,7 @@
     </w:p>
     <w:p>
       <w:pPr>
-        <w:pStyle w:val="TableofFigures"/>
+        <w:pStyle w:val="ndicedeilustraes"/>
         <w:tabs>
           <w:tab w:val="right" w:leader="dot" w:pos="9394"/>
         </w:tabs>
@@ -2414,7 +2415,7 @@
       <w:hyperlink w:anchor="_Toc53580191" w:history="1">
         <w:r>
           <w:rPr>
-            <w:rStyle w:val="Hyperlink"/>
+            <w:rStyle w:val="Hiperligao"/>
             <w:noProof/>
             <w:lang w:val="en-US"/>
           </w:rPr>
@@ -2472,7 +2473,7 @@
     </w:p>
     <w:p>
       <w:pPr>
-        <w:pStyle w:val="TableofFigures"/>
+        <w:pStyle w:val="ndicedeilustraes"/>
         <w:tabs>
           <w:tab w:val="right" w:leader="dot" w:pos="9394"/>
         </w:tabs>
@@ -2488,7 +2489,7 @@
       <w:hyperlink w:anchor="_Toc53580192" w:history="1">
         <w:r>
           <w:rPr>
-            <w:rStyle w:val="Hyperlink"/>
+            <w:rStyle w:val="Hiperligao"/>
             <w:noProof/>
           </w:rPr>
           <w:t>Figura 2 – Diagrama de classes do projeto</w:t>
@@ -2594,7 +2595,6 @@
           <w:sz w:val="40"/>
           <w:szCs w:val="40"/>
         </w:rPr>
-        <w:lastRenderedPageBreak/>
         <w:t>Índice</w:t>
       </w:r>
       <w:r>
@@ -2612,7 +2612,7 @@
     <w:p/>
     <w:p>
       <w:pPr>
-        <w:pStyle w:val="TableofFigures"/>
+        <w:pStyle w:val="ndicedeilustraes"/>
         <w:tabs>
           <w:tab w:val="right" w:leader="dot" w:pos="9394"/>
         </w:tabs>
@@ -2637,7 +2637,7 @@
       <w:hyperlink w:anchor="_Toc53580180" w:history="1">
         <w:r>
           <w:rPr>
-            <w:rStyle w:val="Hyperlink"/>
+            <w:rStyle w:val="Hiperligao"/>
             <w:noProof/>
           </w:rPr>
           <w:t>Tabela 1 – Comparação entre os sistemas concorrenciais</w:t>
@@ -2694,7 +2694,7 @@
     </w:p>
     <w:p>
       <w:pPr>
-        <w:pStyle w:val="TableofFigures"/>
+        <w:pStyle w:val="ndicedeilustraes"/>
         <w:tabs>
           <w:tab w:val="right" w:leader="dot" w:pos="9394"/>
         </w:tabs>
@@ -2710,7 +2710,7 @@
       <w:hyperlink w:anchor="_Toc53580181" w:history="1">
         <w:r>
           <w:rPr>
-            <w:rStyle w:val="Hyperlink"/>
+            <w:rStyle w:val="Hiperligao"/>
             <w:noProof/>
           </w:rPr>
           <w:t>Tabela 2 - Requisitos Funcionais - Backend</w:t>
@@ -2767,7 +2767,7 @@
     </w:p>
     <w:p>
       <w:pPr>
-        <w:pStyle w:val="TableofFigures"/>
+        <w:pStyle w:val="ndicedeilustraes"/>
         <w:tabs>
           <w:tab w:val="right" w:leader="dot" w:pos="9394"/>
         </w:tabs>
@@ -2783,7 +2783,7 @@
       <w:hyperlink w:anchor="_Toc53580182" w:history="1">
         <w:r>
           <w:rPr>
-            <w:rStyle w:val="Hyperlink"/>
+            <w:rStyle w:val="Hiperligao"/>
             <w:noProof/>
           </w:rPr>
           <w:t>Tabela 3 - Requisitos Funcionais - Frontend</w:t>
@@ -2840,7 +2840,7 @@
     </w:p>
     <w:p>
       <w:pPr>
-        <w:pStyle w:val="TableofFigures"/>
+        <w:pStyle w:val="ndicedeilustraes"/>
         <w:tabs>
           <w:tab w:val="right" w:leader="dot" w:pos="9394"/>
         </w:tabs>
@@ -2856,7 +2856,7 @@
       <w:hyperlink w:anchor="_Toc53580183" w:history="1">
         <w:r>
           <w:rPr>
-            <w:rStyle w:val="Hyperlink"/>
+            <w:rStyle w:val="Hiperligao"/>
             <w:noProof/>
           </w:rPr>
           <w:t>Tabela 4 - Requisitos Não Funcionais</w:t>
@@ -2930,11 +2930,10 @@
     </w:p>
     <w:p>
       <w:pPr>
-        <w:pStyle w:val="Heading1"/>
+        <w:pStyle w:val="Ttulo1"/>
       </w:pPr>
       <w:bookmarkStart w:id="0" w:name="_Toc53493478"/>
       <w:r>
-        <w:lastRenderedPageBreak/>
         <w:t>Definição da Lógica de Negócio</w:t>
       </w:r>
       <w:bookmarkEnd w:id="0"/>
@@ -2955,83 +2954,159 @@
         <w:t>Será</w:t>
       </w:r>
       <w:r>
-        <w:t xml:space="preserve"> somente para clientes inscritos de um ginásio “fictício” com uma subscrição mensal com vários contratos como por exemplo se é com fidelização ou não tendo toda a gestão da mesma no Backend.</w:t>
+        <w:t xml:space="preserve"> somente para clientes inscritos de um ginásio “fictício” com uma subscrição mensal com vários contratos como por exemplo se é com fidelização ou não tendo toda a gestão da mesma no </w:t>
+      </w:r>
+      <w:proofErr w:type="spellStart"/>
+      <w:r>
+        <w:t>Backend</w:t>
+      </w:r>
+      <w:proofErr w:type="spellEnd"/>
+      <w:r>
+        <w:t>.</w:t>
       </w:r>
     </w:p>
     <w:p>
       <w:r>
         <w:t>Teremos 3 cargos administrativos que serão o ‘</w:t>
       </w:r>
+      <w:proofErr w:type="spellStart"/>
       <w:r>
         <w:rPr>
           <w:i/>
           <w:iCs/>
         </w:rPr>
-        <w:t>Admin’</w:t>
-      </w:r>
-      <w:r>
-        <w:t xml:space="preserve"> que gerirá todos os utilizadores registados na plataforma e de fazer alterações quer no Backend Quer no Frontend. O ‘</w:t>
-      </w:r>
+        <w:t>Admin</w:t>
+      </w:r>
+      <w:proofErr w:type="spellEnd"/>
       <w:r>
         <w:rPr>
           <w:i/>
           <w:iCs/>
         </w:rPr>
-        <w:t>Personal Trainer’</w:t>
-      </w:r>
-      <w:r>
-        <w:t xml:space="preserve"> terá a função de poder criar planos de treino caso o cliente queira ou não, aumentando o valor da subscrição mensal. Não será obrigatório, poderá ser com acompanhamento durante o treino atribuindo um ‘</w:t>
-      </w:r>
+        <w:t>’</w:t>
+      </w:r>
+      <w:r>
+        <w:t xml:space="preserve"> que gerirá todos os utilizadores registados na plataforma e de fazer alterações quer no </w:t>
+      </w:r>
+      <w:proofErr w:type="spellStart"/>
+      <w:r>
+        <w:t>Backend</w:t>
+      </w:r>
+      <w:proofErr w:type="spellEnd"/>
+      <w:r>
+        <w:t xml:space="preserve"> Quer no </w:t>
+      </w:r>
+      <w:proofErr w:type="spellStart"/>
+      <w:r>
+        <w:t>Frontend</w:t>
+      </w:r>
+      <w:proofErr w:type="spellEnd"/>
+      <w:r>
+        <w:t>. O ‘</w:t>
+      </w:r>
+      <w:proofErr w:type="spellStart"/>
       <w:r>
         <w:rPr>
           <w:i/>
           <w:iCs/>
         </w:rPr>
-        <w:t xml:space="preserve">PT’ a um </w:t>
-      </w:r>
-      <w:r>
-        <w:t>‘</w:t>
-      </w:r>
+        <w:t>Personal</w:t>
+      </w:r>
+      <w:proofErr w:type="spellEnd"/>
       <w:r>
         <w:rPr>
           <w:i/>
           <w:iCs/>
         </w:rPr>
-        <w:t>Cliente</w:t>
-      </w:r>
-      <w:r>
-        <w:t>’.  Teremos também o ‘</w:t>
-      </w:r>
+        <w:t xml:space="preserve"> </w:t>
+      </w:r>
+      <w:proofErr w:type="spellStart"/>
       <w:r>
         <w:rPr>
           <w:i/>
           <w:iCs/>
         </w:rPr>
-        <w:t>Nutricionista</w:t>
-      </w:r>
-      <w:r>
-        <w:t>’ que terá como objetivo de gerir planos nutricionais que incluirá o tipo de alimento que o cliente deverá comer, a que horas, dependendo do que o cliente quererá alcançar estando no ginásio, se é por questões de saúde etc. Terão acesso também em gerir uma tabela de alimentos com seus carboidratos para o cliente ter acesso completamente grátis na aplicação. Depois teremos um cargo de ‘</w:t>
-      </w:r>
+        <w:t>Trainer</w:t>
+      </w:r>
+      <w:proofErr w:type="spellEnd"/>
       <w:r>
         <w:rPr>
           <w:i/>
           <w:iCs/>
         </w:rPr>
-        <w:t>Cliente’</w:t>
-      </w:r>
-      <w:r>
-        <w:t xml:space="preserve"> que são os utilizadores que se registarem no website e que façam a subscrição do mesmo dependendo do que quer incluir no seu orçamento ou não, podendo também mudar o mesmo a qualquer momento.</w:t>
-      </w:r>
-      <w:r>
-        <w:t xml:space="preserve"> Terá acesso aos seus planos de treino e aos seus planos nutricionais (se tiver). Terá acesso também a páginas informativas sobre a mesma área. O cliente pode ter um Nutricionista e não ter um </w:t>
+        <w:t>’</w:t>
+      </w:r>
+      <w:r>
+        <w:t xml:space="preserve"> terá a função de poder criar planos de treino caso o cliente queira ou não, aumentando o valor da subscrição mensal. Não será obrigatório, poderá ser com acompanhamento durante o treino atribuindo um ‘</w:t>
       </w:r>
       <w:r>
         <w:rPr>
           <w:i/>
           <w:iCs/>
         </w:rPr>
-        <w:t>Personal Trainer</w:t>
-      </w:r>
+        <w:t xml:space="preserve">PT’ a um </w:t>
+      </w:r>
+      <w:r>
+        <w:t>‘</w:t>
+      </w:r>
+      <w:r>
+        <w:rPr>
+          <w:i/>
+          <w:iCs/>
+        </w:rPr>
+        <w:t>Cliente</w:t>
+      </w:r>
+      <w:r>
+        <w:t>’.  Teremos também o ‘</w:t>
+      </w:r>
+      <w:r>
+        <w:rPr>
+          <w:i/>
+          <w:iCs/>
+        </w:rPr>
+        <w:t>Nutricionista</w:t>
+      </w:r>
+      <w:r>
+        <w:t>’ que terá como objetivo de gerir planos nutricionais que incluirá o tipo de alimento que o cliente deverá comer, a que horas, dependendo do que o cliente quererá alcançar estando no ginásio, se é por questões de saúde etc. Terão acesso também em gerir uma tabela de alimentos com seus carboidratos para o cliente ter acesso completamente grátis na aplicação. Depois teremos um cargo de ‘</w:t>
+      </w:r>
+      <w:r>
+        <w:rPr>
+          <w:i/>
+          <w:iCs/>
+        </w:rPr>
+        <w:t>Cliente’</w:t>
+      </w:r>
+      <w:r>
+        <w:t xml:space="preserve"> que são os utilizadores que se registarem no website e que façam a subscrição do mesmo dependendo do que quer incluir no seu orçamento ou não, podendo também mudar o mesmo a qualquer momento.</w:t>
+      </w:r>
+      <w:r>
+        <w:t xml:space="preserve"> Terá acesso aos seus planos de treino e aos seus planos nutricionais (se tiver). Terá acesso também a páginas informativas sobre a mesma área. O cliente pode ter um Nutricionista e não ter um </w:t>
+      </w:r>
+      <w:proofErr w:type="spellStart"/>
+      <w:r>
+        <w:rPr>
+          <w:i/>
+          <w:iCs/>
+        </w:rPr>
+        <w:t>Personal</w:t>
+      </w:r>
+      <w:proofErr w:type="spellEnd"/>
+      <w:r>
+        <w:rPr>
+          <w:i/>
+          <w:iCs/>
+        </w:rPr>
+        <w:t xml:space="preserve"> </w:t>
+      </w:r>
+      <w:proofErr w:type="spellStart"/>
+      <w:r>
+        <w:rPr>
+          <w:i/>
+          <w:iCs/>
+        </w:rPr>
+        <w:t>Trainer</w:t>
+      </w:r>
+      <w:proofErr w:type="spellEnd"/>
       <w:r>
         <w:t xml:space="preserve">, ou vice-versa. </w:t>
       </w:r>
@@ -3043,14 +3118,24 @@
     </w:p>
     <w:p>
       <w:r>
-        <w:t xml:space="preserve">Na aplicação web terá no Backend a gestão da aplicação toda em geral, podendo fazer alteração a todos os cargos, adicionar e remover funcionários, alteração de orçamentos, etc… </w:t>
+        <w:t xml:space="preserve">Na aplicação web terá no </w:t>
+      </w:r>
+      <w:proofErr w:type="spellStart"/>
+      <w:r>
+        <w:t>Backend</w:t>
+      </w:r>
+      <w:proofErr w:type="spellEnd"/>
+      <w:r>
+        <w:t xml:space="preserve"> a gestão da aplicação toda em geral, podendo fazer alteração a todos os cargos, adicionar e remover funcionários, alteração de orçamentos, etc… </w:t>
       </w:r>
       <w:r>
         <w:t xml:space="preserve">Os </w:t>
       </w:r>
+      <w:proofErr w:type="spellStart"/>
       <w:r>
         <w:t>PT’s</w:t>
       </w:r>
+      <w:proofErr w:type="spellEnd"/>
       <w:r>
         <w:t xml:space="preserve"> poderão gerir os seus planos de treino lá, os Nutricionistas poderão também gerir os planos nutricionais. </w:t>
       </w:r>
@@ -3058,7 +3143,15 @@
         <w:t>Na</w:t>
       </w:r>
       <w:r>
-        <w:t xml:space="preserve"> parte do Frontend o cliente terá acesso também aos seus planos de treino e nutricionais</w:t>
+        <w:t xml:space="preserve"> parte do </w:t>
+      </w:r>
+      <w:proofErr w:type="spellStart"/>
+      <w:r>
+        <w:t>Frontend</w:t>
+      </w:r>
+      <w:proofErr w:type="spellEnd"/>
+      <w:r>
+        <w:t xml:space="preserve"> o cliente terá acesso também aos seus planos de treino e nutricionais</w:t>
       </w:r>
       <w:r>
         <w:t xml:space="preserve"> (se tiver)</w:t>
@@ -3076,11 +3169,10 @@
     <w:p/>
     <w:p>
       <w:pPr>
-        <w:pStyle w:val="Heading1"/>
+        <w:pStyle w:val="Ttulo1"/>
       </w:pPr>
       <w:bookmarkStart w:id="1" w:name="_Toc53493479"/>
       <w:r>
-        <w:lastRenderedPageBreak/>
         <w:t xml:space="preserve">Análise de </w:t>
       </w:r>
       <w:r>
@@ -3109,7 +3201,7 @@
     </w:p>
     <w:p>
       <w:pPr>
-        <w:pStyle w:val="ListParagraph"/>
+        <w:pStyle w:val="PargrafodaLista"/>
         <w:numPr>
           <w:ilvl w:val="0"/>
           <w:numId w:val="10"/>
@@ -3125,7 +3217,7 @@
     </w:p>
     <w:p>
       <w:pPr>
-        <w:pStyle w:val="ListParagraph"/>
+        <w:pStyle w:val="PargrafodaLista"/>
         <w:numPr>
           <w:ilvl w:val="0"/>
           <w:numId w:val="10"/>
@@ -3141,7 +3233,7 @@
     </w:p>
     <w:p>
       <w:pPr>
-        <w:pStyle w:val="ListParagraph"/>
+        <w:pStyle w:val="PargrafodaLista"/>
         <w:numPr>
           <w:ilvl w:val="0"/>
           <w:numId w:val="10"/>
@@ -3173,7 +3265,7 @@
     </w:p>
     <w:p>
       <w:pPr>
-        <w:pStyle w:val="ListParagraph"/>
+        <w:pStyle w:val="PargrafodaLista"/>
         <w:numPr>
           <w:ilvl w:val="0"/>
           <w:numId w:val="11"/>
@@ -3185,7 +3277,7 @@
     </w:p>
     <w:p>
       <w:pPr>
-        <w:pStyle w:val="ListParagraph"/>
+        <w:pStyle w:val="PargrafodaLista"/>
         <w:numPr>
           <w:ilvl w:val="0"/>
           <w:numId w:val="11"/>
@@ -3197,7 +3289,7 @@
     </w:p>
     <w:p>
       <w:pPr>
-        <w:pStyle w:val="ListParagraph"/>
+        <w:pStyle w:val="PargrafodaLista"/>
         <w:numPr>
           <w:ilvl w:val="0"/>
           <w:numId w:val="11"/>
@@ -3210,13 +3302,21 @@
         <w:t xml:space="preserve"> em</w:t>
       </w:r>
       <w:r>
-        <w:t xml:space="preserve"> IOs.</w:t>
+        <w:t xml:space="preserve"> </w:t>
+      </w:r>
+      <w:proofErr w:type="spellStart"/>
+      <w:r>
+        <w:t>IOs</w:t>
+      </w:r>
+      <w:proofErr w:type="spellEnd"/>
+      <w:r>
+        <w:t>.</w:t>
       </w:r>
     </w:p>
     <w:p/>
     <w:p>
       <w:pPr>
-        <w:pStyle w:val="Heading2"/>
+        <w:pStyle w:val="Ttulo2"/>
       </w:pPr>
       <w:bookmarkStart w:id="2" w:name="_Toc53578900"/>
       <w:r>
@@ -3226,11 +3326,19 @@
     </w:p>
     <w:p>
       <w:pPr>
-        <w:pStyle w:val="Heading3"/>
+        <w:pStyle w:val="Ttulo3"/>
       </w:pPr>
       <w:bookmarkStart w:id="3" w:name="_Toc53578901"/>
       <w:r>
-        <w:t>League of Fitness</w:t>
+        <w:t xml:space="preserve">League </w:t>
+      </w:r>
+      <w:proofErr w:type="spellStart"/>
+      <w:r>
+        <w:t>of</w:t>
+      </w:r>
+      <w:proofErr w:type="spellEnd"/>
+      <w:r>
+        <w:t xml:space="preserve"> Fitness</w:t>
       </w:r>
       <w:bookmarkEnd w:id="3"/>
     </w:p>
@@ -3239,62 +3347,127 @@
         <w:t>Esta aplicação irá fornecer a</w:t>
       </w:r>
       <w:r>
-        <w:t xml:space="preserve">o utilizador a possibilidade de escolher como quer programar o seu treino em ginásios League of Fitness. O cliente pode fazer o seu próprio plano de treino ou pode solicitar a ajuda de um Treinador Pessoal </w:t>
-      </w:r>
-      <w:r>
-        <w:t>à</w:t>
-      </w:r>
+        <w:t xml:space="preserve">o utilizador a possibilidade de escolher como quer programar o seu treino em ginásios League </w:t>
+      </w:r>
+      <w:proofErr w:type="spellStart"/>
+      <w:r>
+        <w:t>of</w:t>
+      </w:r>
+      <w:proofErr w:type="spellEnd"/>
+      <w:r>
+        <w:t xml:space="preserve"> Fitness. O cliente pode fazer o seu próprio plano de treino ou pode solicitar a ajuda de um Treinador Pessoal </w:t>
+      </w:r>
+      <w:r>
+        <w:t xml:space="preserve">à </w:t>
+      </w:r>
+      <w:r>
+        <w:t>sua escolha para</w:t>
+      </w:r>
+      <w:r>
+        <w:t xml:space="preserve"> lhe criar o seu plano de treino de acordo com os seus objetivos.</w:t>
+      </w:r>
+    </w:p>
+    <w:p>
+      <w:r>
+        <w:t>Porque uma alimentação bem equilibrada é fundamental para um treino no ginásio, ainda existe uma equipa de nutricionistas que fornecem as melhores dietas nutritivas para o seu objetivo se concretizar.</w:t>
+      </w:r>
+      <w:r>
+        <w:tab/>
+      </w:r>
+    </w:p>
+    <w:p>
+      <w:pPr>
+        <w:pStyle w:val="Ttulo3"/>
+      </w:pPr>
+      <w:bookmarkStart w:id="4" w:name="_Toc53578902"/>
+      <w:proofErr w:type="spellStart"/>
+      <w:r>
+        <w:t>MyHut</w:t>
+      </w:r>
+      <w:bookmarkEnd w:id="4"/>
+      <w:proofErr w:type="spellEnd"/>
+    </w:p>
+    <w:p>
+      <w:r>
+        <w:t xml:space="preserve">O </w:t>
+      </w:r>
+      <w:proofErr w:type="spellStart"/>
+      <w:r>
+        <w:t>MyHut</w:t>
+      </w:r>
+      <w:proofErr w:type="spellEnd"/>
+      <w:r>
+        <w:t xml:space="preserve"> é a aplicação da </w:t>
+      </w:r>
+      <w:r>
+        <w:t xml:space="preserve">1ª rede de Fitness Clubs “Premium, </w:t>
+      </w:r>
+      <w:proofErr w:type="spellStart"/>
+      <w:r>
+        <w:t>Low</w:t>
+      </w:r>
+      <w:proofErr w:type="spellEnd"/>
       <w:r>
         <w:t xml:space="preserve"> </w:t>
       </w:r>
-      <w:r>
-        <w:t>sua escolha para</w:t>
-      </w:r>
-      <w:r>
-        <w:t xml:space="preserve"> lhe criar o seu plano de treino de acordo com os seus objetivos.</w:t>
-      </w:r>
-    </w:p>
-    <w:p>
-      <w:r>
-        <w:t>Porque uma alimentação bem equilibrada é fundamental para um treino no ginásio, ainda existe uma equipa de nutricionistas que fornecem as melhores dietas nutritivas para o seu objetivo se concretizar.</w:t>
-      </w:r>
-      <w:r>
-        <w:tab/>
-      </w:r>
-    </w:p>
-    <w:p>
-      <w:pPr>
-        <w:pStyle w:val="Heading3"/>
-      </w:pPr>
-      <w:bookmarkStart w:id="4" w:name="_Toc53578902"/>
-      <w:r>
-        <w:t>MyHut</w:t>
-      </w:r>
-      <w:bookmarkEnd w:id="4"/>
-    </w:p>
-    <w:p>
-      <w:r>
-        <w:t xml:space="preserve">O MyHut é a aplicação da </w:t>
-      </w:r>
-      <w:r>
-        <w:t>1ª rede de Fitness Clubs “Premium, Low Cost” em Portugal</w:t>
-      </w:r>
-      <w:r>
-        <w:t xml:space="preserve">, Fitness Hut. Esta aplicação é exclusiva a membros de ginásios Fitness Hut. Nela é permitido fazer registo e login, </w:t>
-      </w:r>
-      <w:r>
-        <w:t>marcar aulas, marcar consultas de nutrição, aceder ao código QR que dá acesso aos ginásios, aceder aos dados do utilizador e ainda dá para para visualizar as notícias dos clubes Fitness</w:t>
-      </w:r>
-      <w:r>
-        <w:t xml:space="preserve"> </w:t>
-      </w:r>
-      <w:r>
-        <w:t>Hut pelo país inteiro.</w:t>
-      </w:r>
-    </w:p>
-    <w:p>
-      <w:r>
-        <w:t xml:space="preserve">Uma das desvantagens desta aplicação é que quando o utilizador quiser alterar algum dos seus dados, é reencaminhado para o website do Fitness Hut para poder alterar. Algumas das funcionalidades da aplicação móvel </w:t>
+      <w:proofErr w:type="spellStart"/>
+      <w:r>
+        <w:t>Cost</w:t>
+      </w:r>
+      <w:proofErr w:type="spellEnd"/>
+      <w:r>
+        <w:t>” em Portugal</w:t>
+      </w:r>
+      <w:r>
+        <w:t xml:space="preserve">, Fitness </w:t>
+      </w:r>
+      <w:proofErr w:type="spellStart"/>
+      <w:r>
+        <w:t>Hut</w:t>
+      </w:r>
+      <w:proofErr w:type="spellEnd"/>
+      <w:r>
+        <w:t xml:space="preserve">. Esta aplicação é exclusiva a membros de ginásios Fitness </w:t>
+      </w:r>
+      <w:proofErr w:type="spellStart"/>
+      <w:r>
+        <w:t>Hut</w:t>
+      </w:r>
+      <w:proofErr w:type="spellEnd"/>
+      <w:r>
+        <w:t xml:space="preserve">. Nela é permitido fazer registo e login, </w:t>
+      </w:r>
+      <w:r>
+        <w:t xml:space="preserve">marcar aulas, marcar consultas de nutrição, aceder ao código QR que dá acesso aos ginásios, aceder aos dados do utilizador e ainda dá para </w:t>
+      </w:r>
+      <w:proofErr w:type="spellStart"/>
+      <w:r>
+        <w:t>para</w:t>
+      </w:r>
+      <w:proofErr w:type="spellEnd"/>
+      <w:r>
+        <w:t xml:space="preserve"> visualizar as notícias dos clubes Fitness </w:t>
+      </w:r>
+      <w:proofErr w:type="spellStart"/>
+      <w:r>
+        <w:t>Hut</w:t>
+      </w:r>
+      <w:proofErr w:type="spellEnd"/>
+      <w:r>
+        <w:t xml:space="preserve"> pelo país inteiro.</w:t>
+      </w:r>
+    </w:p>
+    <w:p>
+      <w:r>
+        <w:t xml:space="preserve">Uma das desvantagens desta aplicação é que quando o utilizador quiser alterar algum dos seus dados, é reencaminhado para o website do Fitness </w:t>
+      </w:r>
+      <w:proofErr w:type="spellStart"/>
+      <w:r>
+        <w:t>Hut</w:t>
+      </w:r>
+      <w:proofErr w:type="spellEnd"/>
+      <w:r>
+        <w:t xml:space="preserve"> para poder alterar. Algumas das funcionalidades da aplicação móvel </w:t>
       </w:r>
       <w:r>
         <w:t>são</w:t>
@@ -3311,18 +3484,25 @@
     </w:p>
     <w:p>
       <w:pPr>
-        <w:pStyle w:val="Heading3"/>
+        <w:pStyle w:val="Ttulo3"/>
       </w:pPr>
       <w:bookmarkStart w:id="5" w:name="_Toc53578903"/>
       <w:r>
-        <w:lastRenderedPageBreak/>
         <w:t>6AM Club</w:t>
       </w:r>
       <w:bookmarkEnd w:id="5"/>
     </w:p>
     <w:p>
       <w:r>
-        <w:t>6AM Club é um conceito um pouco diferente ao que é normal de uma aplicação de ginásio. Criado por uma empresa chamada YoPRO da Danone, o 6AM Club é um programa liderado por três Treinadores Pessoais Profissionais onde cada um tem a sua equipa para atingir o topo da Tabela Classificativa da aplicação.</w:t>
+        <w:t xml:space="preserve">6AM Club é um conceito um pouco diferente ao que é normal de uma aplicação de ginásio. Criado por uma empresa chamada </w:t>
+      </w:r>
+      <w:proofErr w:type="spellStart"/>
+      <w:r>
+        <w:t>YoPRO</w:t>
+      </w:r>
+      <w:proofErr w:type="spellEnd"/>
+      <w:r>
+        <w:t xml:space="preserve"> da Danone, o 6AM Club é um programa liderado por três Treinadores Pessoais Profissionais onde cada um tem a sua equipa para atingir o topo da Tabela Classificativa da aplicação.</w:t>
       </w:r>
     </w:p>
     <w:p>
@@ -3343,7 +3523,7 @@
     </w:p>
     <w:p>
       <w:pPr>
-        <w:pStyle w:val="Heading3"/>
+        <w:pStyle w:val="Ttulo3"/>
       </w:pPr>
       <w:bookmarkStart w:id="6" w:name="_Toc53578904"/>
       <w:r>
@@ -3358,7 +3538,7 @@
     </w:p>
     <w:p>
       <w:pPr>
-        <w:pStyle w:val="Caption"/>
+        <w:pStyle w:val="Legenda"/>
         <w:keepNext/>
       </w:pPr>
       <w:bookmarkStart w:id="7" w:name="_Toc53492262"/>
@@ -3369,7 +3549,7 @@
     </w:p>
     <w:tbl>
       <w:tblPr>
-        <w:tblStyle w:val="GridTable7Colorful-Accent3"/>
+        <w:tblStyle w:val="TabeladeGrelha7Colorida-Destaque3"/>
         <w:tblW w:w="0" w:type="auto"/>
         <w:tblLook w:val="04A0" w:firstRow="1" w:lastRow="0" w:firstColumn="1" w:lastColumn="0" w:noHBand="0" w:noVBand="1"/>
       </w:tblPr>
@@ -3404,7 +3584,15 @@
               <w:cnfStyle w:val="100000000000" w:firstRow="1" w:lastRow="0" w:firstColumn="0" w:lastColumn="0" w:oddVBand="0" w:evenVBand="0" w:oddHBand="0" w:evenHBand="0" w:firstRowFirstColumn="0" w:firstRowLastColumn="0" w:lastRowFirstColumn="0" w:lastRowLastColumn="0"/>
             </w:pPr>
             <w:r>
-              <w:t>League of Fitness</w:t>
+              <w:t xml:space="preserve">League </w:t>
+            </w:r>
+            <w:proofErr w:type="spellStart"/>
+            <w:r>
+              <w:t>of</w:t>
+            </w:r>
+            <w:proofErr w:type="spellEnd"/>
+            <w:r>
+              <w:t xml:space="preserve"> Fitness</w:t>
             </w:r>
           </w:p>
         </w:tc>
@@ -3417,9 +3605,11 @@
               <w:jc w:val="center"/>
               <w:cnfStyle w:val="100000000000" w:firstRow="1" w:lastRow="0" w:firstColumn="0" w:lastColumn="0" w:oddVBand="0" w:evenVBand="0" w:oddHBand="0" w:evenHBand="0" w:firstRowFirstColumn="0" w:firstRowLastColumn="0" w:lastRowFirstColumn="0" w:lastRowLastColumn="0"/>
             </w:pPr>
+            <w:proofErr w:type="spellStart"/>
             <w:r>
               <w:t>MyHut</w:t>
             </w:r>
+            <w:proofErr w:type="spellEnd"/>
           </w:p>
         </w:tc>
         <w:tc>
@@ -3798,7 +3988,15 @@
           </w:tcPr>
           <w:p>
             <w:r>
-              <w:t>Gestão de utilizadores (Admin)</w:t>
+              <w:t>Gestão de utilizadores (</w:t>
+            </w:r>
+            <w:proofErr w:type="spellStart"/>
+            <w:r>
+              <w:t>Admin</w:t>
+            </w:r>
+            <w:proofErr w:type="spellEnd"/>
+            <w:r>
+              <w:t>)</w:t>
             </w:r>
           </w:p>
         </w:tc>
@@ -3848,9 +4046,13 @@
     </w:tbl>
     <w:p/>
     <w:p/>
-    <w:p>
-      <w:pPr>
-        <w:pStyle w:val="Heading1"/>
+    <w:p/>
+    <w:p/>
+    <w:p/>
+    <w:p/>
+    <w:p>
+      <w:pPr>
+        <w:pStyle w:val="Ttulo1"/>
       </w:pPr>
       <w:bookmarkStart w:id="8" w:name="_Toc53493485"/>
       <w:r>
@@ -3861,42 +4063,34 @@
     <w:p/>
     <w:p>
       <w:pPr>
-        <w:pStyle w:val="Caption"/>
+        <w:pStyle w:val="Legenda"/>
         <w:keepNext/>
       </w:pPr>
       <w:bookmarkStart w:id="9" w:name="_Toc53580181"/>
       <w:r>
         <w:t xml:space="preserve">Tabela </w:t>
       </w:r>
-      <w:r>
-        <w:fldChar w:fldCharType="begin"/>
-      </w:r>
-      <w:r>
-        <w:instrText xml:space="preserve"> SEQ Tabela \* ARABIC </w:instrText>
-      </w:r>
-      <w:r>
-        <w:fldChar w:fldCharType="separate"/>
-      </w:r>
-      <w:r>
-        <w:rPr>
-          <w:noProof/>
-        </w:rPr>
-        <w:t>2</w:t>
-      </w:r>
-      <w:r>
-        <w:rPr>
-          <w:noProof/>
-        </w:rPr>
-        <w:fldChar w:fldCharType="end"/>
-      </w:r>
-      <w:r>
-        <w:t xml:space="preserve"> - Requisitos Funcionais - Backend</w:t>
+      <w:fldSimple w:instr=" SEQ Tabela \* ARABIC ">
+        <w:r>
+          <w:rPr>
+            <w:noProof/>
+          </w:rPr>
+          <w:t>2</w:t>
+        </w:r>
+      </w:fldSimple>
+      <w:r>
+        <w:t xml:space="preserve"> - Requisitos Funcionais - </w:t>
+      </w:r>
+      <w:proofErr w:type="spellStart"/>
+      <w:r>
+        <w:t>Backend</w:t>
       </w:r>
       <w:bookmarkEnd w:id="9"/>
+      <w:proofErr w:type="spellEnd"/>
     </w:p>
     <w:tbl>
       <w:tblPr>
-        <w:tblStyle w:val="GridTable2-Accent3"/>
+        <w:tblStyle w:val="TabeladeGrelha2-Destaque3"/>
         <w:tblW w:w="9498" w:type="dxa"/>
         <w:tblLook w:val="04A0" w:firstRow="1" w:lastRow="0" w:firstColumn="1" w:lastColumn="0" w:noHBand="0" w:noVBand="1"/>
       </w:tblPr>
@@ -3928,8 +4122,13 @@
               <w:t>–</w:t>
             </w:r>
             <w:r>
-              <w:t xml:space="preserve"> Backend</w:t>
-            </w:r>
+              <w:t xml:space="preserve"> </w:t>
+            </w:r>
+            <w:proofErr w:type="spellStart"/>
+            <w:r>
+              <w:t>Backend</w:t>
+            </w:r>
+            <w:proofErr w:type="spellEnd"/>
           </w:p>
         </w:tc>
         <w:tc>
@@ -3958,7 +4157,7 @@
           </w:tcPr>
           <w:p>
             <w:pPr>
-              <w:pStyle w:val="ListParagraph"/>
+              <w:pStyle w:val="PargrafodaLista"/>
               <w:numPr>
                 <w:ilvl w:val="0"/>
                 <w:numId w:val="7"/>
@@ -4000,7 +4199,7 @@
           </w:tcPr>
           <w:p>
             <w:pPr>
-              <w:pStyle w:val="ListParagraph"/>
+              <w:pStyle w:val="PargrafodaLista"/>
               <w:numPr>
                 <w:ilvl w:val="0"/>
                 <w:numId w:val="7"/>
@@ -4015,7 +4214,6 @@
                 <w:b w:val="0"/>
                 <w:bCs w:val="0"/>
               </w:rPr>
-              <w:lastRenderedPageBreak/>
               <w:t>Gestão de Clientes do ginásio e seus pagamentos + contratos.</w:t>
             </w:r>
           </w:p>
@@ -4046,7 +4244,7 @@
           </w:tcPr>
           <w:p>
             <w:pPr>
-              <w:pStyle w:val="ListParagraph"/>
+              <w:pStyle w:val="PargrafodaLista"/>
               <w:numPr>
                 <w:ilvl w:val="0"/>
                 <w:numId w:val="7"/>
@@ -4061,7 +4259,39 @@
                 <w:b w:val="0"/>
                 <w:bCs w:val="0"/>
               </w:rPr>
-              <w:t>Gestão de Funcionários do Ginásio (Personal Trainers e Nutricionistas).</w:t>
+              <w:t>Gestão de Funcionários do Ginásio (</w:t>
+            </w:r>
+            <w:proofErr w:type="spellStart"/>
+            <w:r>
+              <w:rPr>
+                <w:b w:val="0"/>
+                <w:bCs w:val="0"/>
+              </w:rPr>
+              <w:t>Personal</w:t>
+            </w:r>
+            <w:proofErr w:type="spellEnd"/>
+            <w:r>
+              <w:rPr>
+                <w:b w:val="0"/>
+                <w:bCs w:val="0"/>
+              </w:rPr>
+              <w:t xml:space="preserve"> </w:t>
+            </w:r>
+            <w:proofErr w:type="spellStart"/>
+            <w:r>
+              <w:rPr>
+                <w:b w:val="0"/>
+                <w:bCs w:val="0"/>
+              </w:rPr>
+              <w:t>Trainers</w:t>
+            </w:r>
+            <w:proofErr w:type="spellEnd"/>
+            <w:r>
+              <w:rPr>
+                <w:b w:val="0"/>
+                <w:bCs w:val="0"/>
+              </w:rPr>
+              <w:t xml:space="preserve"> e Nutricionistas).</w:t>
             </w:r>
           </w:p>
         </w:tc>
@@ -4088,7 +4318,7 @@
           </w:tcPr>
           <w:p>
             <w:pPr>
-              <w:pStyle w:val="ListParagraph"/>
+              <w:pStyle w:val="PargrafodaLista"/>
               <w:numPr>
                 <w:ilvl w:val="0"/>
                 <w:numId w:val="7"/>
@@ -4098,12 +4328,37 @@
                 <w:bCs w:val="0"/>
               </w:rPr>
             </w:pPr>
+            <w:proofErr w:type="spellStart"/>
             <w:r>
               <w:rPr>
                 <w:b w:val="0"/>
                 <w:bCs w:val="0"/>
               </w:rPr>
-              <w:t>Personal Trainers terão acesso a criar Planos de Treino e gerir o</w:t>
+              <w:t>Personal</w:t>
+            </w:r>
+            <w:proofErr w:type="spellEnd"/>
+            <w:r>
+              <w:rPr>
+                <w:b w:val="0"/>
+                <w:bCs w:val="0"/>
+              </w:rPr>
+              <w:t xml:space="preserve"> </w:t>
+            </w:r>
+            <w:proofErr w:type="spellStart"/>
+            <w:r>
+              <w:rPr>
+                <w:b w:val="0"/>
+                <w:bCs w:val="0"/>
+              </w:rPr>
+              <w:t>Trainers</w:t>
+            </w:r>
+            <w:proofErr w:type="spellEnd"/>
+            <w:r>
+              <w:rPr>
+                <w:b w:val="0"/>
+                <w:bCs w:val="0"/>
+              </w:rPr>
+              <w:t xml:space="preserve"> terão acesso a criar Planos de Treino e gerir o</w:t>
             </w:r>
             <w:r>
               <w:rPr>
@@ -4147,7 +4402,7 @@
           </w:tcPr>
           <w:p>
             <w:pPr>
-              <w:pStyle w:val="ListParagraph"/>
+              <w:pStyle w:val="PargrafodaLista"/>
               <w:numPr>
                 <w:ilvl w:val="0"/>
                 <w:numId w:val="7"/>
@@ -4184,52 +4439,43 @@
     </w:tbl>
     <w:p>
       <w:pPr>
-        <w:pStyle w:val="Caption"/>
+        <w:pStyle w:val="Legenda"/>
         <w:keepNext/>
         <w:jc w:val="both"/>
       </w:pPr>
     </w:p>
     <w:p/>
     <w:p/>
-    <w:p/>
-    <w:p>
-      <w:pPr>
-        <w:pStyle w:val="Caption"/>
+    <w:p>
+      <w:pPr>
+        <w:pStyle w:val="Legenda"/>
         <w:keepNext/>
       </w:pPr>
       <w:bookmarkStart w:id="10" w:name="_Toc53580182"/>
       <w:r>
         <w:t xml:space="preserve">Tabela </w:t>
       </w:r>
-      <w:r>
-        <w:fldChar w:fldCharType="begin"/>
-      </w:r>
-      <w:r>
-        <w:instrText xml:space="preserve"> SEQ Tabela \* ARABIC </w:instrText>
-      </w:r>
-      <w:r>
-        <w:fldChar w:fldCharType="separate"/>
-      </w:r>
-      <w:r>
-        <w:rPr>
-          <w:noProof/>
-        </w:rPr>
-        <w:t>3</w:t>
-      </w:r>
-      <w:r>
-        <w:rPr>
-          <w:noProof/>
-        </w:rPr>
-        <w:fldChar w:fldCharType="end"/>
-      </w:r>
-      <w:r>
-        <w:t xml:space="preserve"> - Requisitos Funcionais - Frontend</w:t>
+      <w:fldSimple w:instr=" SEQ Tabela \* ARABIC ">
+        <w:r>
+          <w:rPr>
+            <w:noProof/>
+          </w:rPr>
+          <w:t>3</w:t>
+        </w:r>
+      </w:fldSimple>
+      <w:r>
+        <w:t xml:space="preserve"> - Requisitos Funcionais - </w:t>
+      </w:r>
+      <w:proofErr w:type="spellStart"/>
+      <w:r>
+        <w:t>Frontend</w:t>
       </w:r>
       <w:bookmarkEnd w:id="10"/>
+      <w:proofErr w:type="spellEnd"/>
     </w:p>
     <w:tbl>
       <w:tblPr>
-        <w:tblStyle w:val="GridTable2-Accent3"/>
+        <w:tblStyle w:val="TabeladeGrelha2-Destaque3"/>
         <w:tblW w:w="9498" w:type="dxa"/>
         <w:tblLook w:val="04A0" w:firstRow="1" w:lastRow="0" w:firstColumn="1" w:lastColumn="0" w:noHBand="0" w:noVBand="1"/>
       </w:tblPr>
@@ -4261,8 +4507,13 @@
               <w:t>–</w:t>
             </w:r>
             <w:r>
-              <w:t xml:space="preserve"> Frontend</w:t>
-            </w:r>
+              <w:t xml:space="preserve"> </w:t>
+            </w:r>
+            <w:proofErr w:type="spellStart"/>
+            <w:r>
+              <w:t>Frontend</w:t>
+            </w:r>
+            <w:proofErr w:type="spellEnd"/>
           </w:p>
         </w:tc>
         <w:tc>
@@ -4290,7 +4541,7 @@
           </w:tcPr>
           <w:p>
             <w:pPr>
-              <w:pStyle w:val="ListParagraph"/>
+              <w:pStyle w:val="PargrafodaLista"/>
               <w:numPr>
                 <w:ilvl w:val="0"/>
                 <w:numId w:val="8"/>
@@ -4305,7 +4556,39 @@
                 <w:b w:val="0"/>
                 <w:bCs w:val="0"/>
               </w:rPr>
-              <w:t>Uma Home Page detalhada do Ginásio.</w:t>
+              <w:t xml:space="preserve">Uma </w:t>
+            </w:r>
+            <w:proofErr w:type="spellStart"/>
+            <w:r>
+              <w:rPr>
+                <w:b w:val="0"/>
+                <w:bCs w:val="0"/>
+              </w:rPr>
+              <w:t>Home</w:t>
+            </w:r>
+            <w:proofErr w:type="spellEnd"/>
+            <w:r>
+              <w:rPr>
+                <w:b w:val="0"/>
+                <w:bCs w:val="0"/>
+              </w:rPr>
+              <w:t xml:space="preserve"> </w:t>
+            </w:r>
+            <w:proofErr w:type="spellStart"/>
+            <w:r>
+              <w:rPr>
+                <w:b w:val="0"/>
+                <w:bCs w:val="0"/>
+              </w:rPr>
+              <w:t>Page</w:t>
+            </w:r>
+            <w:proofErr w:type="spellEnd"/>
+            <w:r>
+              <w:rPr>
+                <w:b w:val="0"/>
+                <w:bCs w:val="0"/>
+              </w:rPr>
+              <w:t xml:space="preserve"> detalhada do Ginásio.</w:t>
             </w:r>
           </w:p>
         </w:tc>
@@ -4332,7 +4615,7 @@
           </w:tcPr>
           <w:p>
             <w:pPr>
-              <w:pStyle w:val="ListParagraph"/>
+              <w:pStyle w:val="PargrafodaLista"/>
               <w:numPr>
                 <w:ilvl w:val="0"/>
                 <w:numId w:val="8"/>
@@ -4377,7 +4660,7 @@
           </w:tcPr>
           <w:p>
             <w:pPr>
-              <w:pStyle w:val="ListParagraph"/>
+              <w:pStyle w:val="PargrafodaLista"/>
               <w:numPr>
                 <w:ilvl w:val="0"/>
                 <w:numId w:val="8"/>
@@ -4419,7 +4702,7 @@
           </w:tcPr>
           <w:p>
             <w:pPr>
-              <w:pStyle w:val="ListParagraph"/>
+              <w:pStyle w:val="PargrafodaLista"/>
               <w:numPr>
                 <w:ilvl w:val="0"/>
                 <w:numId w:val="8"/>
@@ -4464,7 +4747,7 @@
           </w:tcPr>
           <w:p>
             <w:pPr>
-              <w:pStyle w:val="ListParagraph"/>
+              <w:pStyle w:val="PargrafodaLista"/>
               <w:numPr>
                 <w:ilvl w:val="0"/>
                 <w:numId w:val="8"/>
@@ -4506,7 +4789,7 @@
           </w:tcPr>
           <w:p>
             <w:pPr>
-              <w:pStyle w:val="ListParagraph"/>
+              <w:pStyle w:val="PargrafodaLista"/>
               <w:numPr>
                 <w:ilvl w:val="0"/>
                 <w:numId w:val="8"/>
@@ -4551,7 +4834,7 @@
           </w:tcPr>
           <w:p>
             <w:pPr>
-              <w:pStyle w:val="ListParagraph"/>
+              <w:pStyle w:val="PargrafodaLista"/>
               <w:numPr>
                 <w:ilvl w:val="0"/>
                 <w:numId w:val="8"/>
@@ -4593,7 +4876,7 @@
           </w:tcPr>
           <w:p>
             <w:pPr>
-              <w:pStyle w:val="ListParagraph"/>
+              <w:pStyle w:val="PargrafodaLista"/>
               <w:numPr>
                 <w:ilvl w:val="0"/>
                 <w:numId w:val="8"/>
@@ -4631,34 +4914,21 @@
     <w:p/>
     <w:p>
       <w:pPr>
-        <w:pStyle w:val="Caption"/>
+        <w:pStyle w:val="Legenda"/>
         <w:keepNext/>
       </w:pPr>
       <w:bookmarkStart w:id="11" w:name="_Toc53580183"/>
       <w:r>
         <w:t xml:space="preserve">Tabela </w:t>
       </w:r>
-      <w:r>
-        <w:fldChar w:fldCharType="begin"/>
-      </w:r>
-      <w:r>
-        <w:instrText xml:space="preserve"> SEQ Tabela \* ARABIC </w:instrText>
-      </w:r>
-      <w:r>
-        <w:fldChar w:fldCharType="separate"/>
-      </w:r>
-      <w:r>
-        <w:rPr>
-          <w:noProof/>
-        </w:rPr>
-        <w:t>4</w:t>
-      </w:r>
-      <w:r>
-        <w:rPr>
-          <w:noProof/>
-        </w:rPr>
-        <w:fldChar w:fldCharType="end"/>
-      </w:r>
+      <w:fldSimple w:instr=" SEQ Tabela \* ARABIC ">
+        <w:r>
+          <w:rPr>
+            <w:noProof/>
+          </w:rPr>
+          <w:t>4</w:t>
+        </w:r>
+      </w:fldSimple>
       <w:r>
         <w:t xml:space="preserve"> - Requisitos Não Funcionais</w:t>
       </w:r>
@@ -4666,7 +4936,7 @@
     </w:p>
     <w:tbl>
       <w:tblPr>
-        <w:tblStyle w:val="GridTable2-Accent3"/>
+        <w:tblStyle w:val="TabeladeGrelha2-Destaque3"/>
         <w:tblW w:w="9498" w:type="dxa"/>
         <w:tblLook w:val="04A0" w:firstRow="1" w:lastRow="0" w:firstColumn="1" w:lastColumn="0" w:noHBand="0" w:noVBand="1"/>
       </w:tblPr>
@@ -4727,7 +4997,7 @@
           </w:tcPr>
           <w:p>
             <w:pPr>
-              <w:pStyle w:val="ListParagraph"/>
+              <w:pStyle w:val="PargrafodaLista"/>
               <w:numPr>
                 <w:ilvl w:val="0"/>
                 <w:numId w:val="9"/>
@@ -4742,7 +5012,23 @@
                 <w:b w:val="0"/>
                 <w:bCs w:val="0"/>
               </w:rPr>
-              <w:t>(Segurança) Proteção contra SQL Injection.</w:t>
+              <w:t xml:space="preserve">(Segurança) Proteção contra SQL </w:t>
+            </w:r>
+            <w:proofErr w:type="spellStart"/>
+            <w:r>
+              <w:rPr>
+                <w:b w:val="0"/>
+                <w:bCs w:val="0"/>
+              </w:rPr>
+              <w:t>Injection</w:t>
+            </w:r>
+            <w:proofErr w:type="spellEnd"/>
+            <w:r>
+              <w:rPr>
+                <w:b w:val="0"/>
+                <w:bCs w:val="0"/>
+              </w:rPr>
+              <w:t>.</w:t>
             </w:r>
           </w:p>
         </w:tc>
@@ -4769,7 +5055,7 @@
           </w:tcPr>
           <w:p>
             <w:pPr>
-              <w:pStyle w:val="ListParagraph"/>
+              <w:pStyle w:val="PargrafodaLista"/>
               <w:numPr>
                 <w:ilvl w:val="0"/>
                 <w:numId w:val="9"/>
@@ -4806,25 +5092,25 @@
     </w:tbl>
     <w:p/>
     <w:p/>
-    <w:p/>
-    <w:p/>
-    <w:p/>
-    <w:p/>
-    <w:p/>
-    <w:p/>
-    <w:p/>
-    <w:p/>
-    <w:p/>
-    <w:p/>
-    <w:p>
-      <w:pPr>
-        <w:pStyle w:val="Heading1"/>
+    <w:p>
+      <w:pPr>
+        <w:pStyle w:val="Ttulo1"/>
       </w:pPr>
       <w:bookmarkStart w:id="12" w:name="_Toc53493486"/>
-      <w:r>
-        <w:t>User Stories</w:t>
+      <w:proofErr w:type="spellStart"/>
+      <w:r>
+        <w:t>User</w:t>
+      </w:r>
+      <w:proofErr w:type="spellEnd"/>
+      <w:r>
+        <w:t xml:space="preserve"> </w:t>
+      </w:r>
+      <w:proofErr w:type="spellStart"/>
+      <w:r>
+        <w:t>Stories</w:t>
       </w:r>
       <w:bookmarkEnd w:id="12"/>
+      <w:proofErr w:type="spellEnd"/>
     </w:p>
     <w:p>
       <w:r>
@@ -4837,16 +5123,108 @@
         <w:rPr>
           <w:highlight w:val="yellow"/>
         </w:rPr>
-        <w:t>especificados os requisitos funcionais do ponto de vista do utilizador sob forma de User Stories</w:t>
-      </w:r>
-      <w:r>
+        <w:t xml:space="preserve">especificados os requisitos funcionais do ponto de vista do utilizador sob forma de </w:t>
+      </w:r>
+      <w:proofErr w:type="spellStart"/>
+      <w:r>
+        <w:rPr>
+          <w:highlight w:val="yellow"/>
+        </w:rPr>
+        <w:t>User</w:t>
+      </w:r>
+      <w:proofErr w:type="spellEnd"/>
+      <w:r>
+        <w:rPr>
+          <w:highlight w:val="yellow"/>
+        </w:rPr>
         <w:t xml:space="preserve"> </w:t>
       </w:r>
+      <w:proofErr w:type="spellStart"/>
       <w:r>
         <w:rPr>
           <w:highlight w:val="yellow"/>
         </w:rPr>
-        <w:t>As issues devem ser estimadas em Story Points utilizando a sequência de Fibonacci: 1, 2, 3, 5, 8, 13, 20, 40 (máx).&gt;</w:t>
+        <w:t>Stories</w:t>
+      </w:r>
+      <w:proofErr w:type="spellEnd"/>
+      <w:r>
+        <w:t xml:space="preserve"> </w:t>
+      </w:r>
+      <w:r>
+        <w:rPr>
+          <w:highlight w:val="yellow"/>
+        </w:rPr>
+        <w:t xml:space="preserve">As </w:t>
+      </w:r>
+      <w:proofErr w:type="spellStart"/>
+      <w:r>
+        <w:rPr>
+          <w:highlight w:val="yellow"/>
+        </w:rPr>
+        <w:t>issues</w:t>
+      </w:r>
+      <w:proofErr w:type="spellEnd"/>
+      <w:r>
+        <w:rPr>
+          <w:highlight w:val="yellow"/>
+        </w:rPr>
+        <w:t xml:space="preserve"> devem ser estimadas em </w:t>
+      </w:r>
+      <w:proofErr w:type="spellStart"/>
+      <w:r>
+        <w:rPr>
+          <w:highlight w:val="yellow"/>
+        </w:rPr>
+        <w:t>Story</w:t>
+      </w:r>
+      <w:proofErr w:type="spellEnd"/>
+      <w:r>
+        <w:rPr>
+          <w:highlight w:val="yellow"/>
+        </w:rPr>
+        <w:t xml:space="preserve"> </w:t>
+      </w:r>
+      <w:proofErr w:type="spellStart"/>
+      <w:r>
+        <w:rPr>
+          <w:highlight w:val="yellow"/>
+        </w:rPr>
+        <w:t>Points</w:t>
+      </w:r>
+      <w:proofErr w:type="spellEnd"/>
+      <w:r>
+        <w:rPr>
+          <w:highlight w:val="yellow"/>
+        </w:rPr>
+        <w:t xml:space="preserve"> utilizando a sequência de </w:t>
+      </w:r>
+      <w:proofErr w:type="spellStart"/>
+      <w:r>
+        <w:rPr>
+          <w:highlight w:val="yellow"/>
+        </w:rPr>
+        <w:t>Fibonacci</w:t>
+      </w:r>
+      <w:proofErr w:type="spellEnd"/>
+      <w:r>
+        <w:rPr>
+          <w:highlight w:val="yellow"/>
+        </w:rPr>
+        <w:t>: 1, 2, 3, 5, 8, 13, 20, 40 (</w:t>
+      </w:r>
+      <w:proofErr w:type="spellStart"/>
+      <w:r>
+        <w:rPr>
+          <w:highlight w:val="yellow"/>
+        </w:rPr>
+        <w:t>máx</w:t>
+      </w:r>
+      <w:proofErr w:type="spellEnd"/>
+      <w:r>
+        <w:rPr>
+          <w:highlight w:val="yellow"/>
+        </w:rPr>
+        <w:t>).&gt;</w:t>
       </w:r>
     </w:p>
     <w:p>
@@ -4909,7 +5287,7 @@
     </w:p>
     <w:p>
       <w:pPr>
-        <w:pStyle w:val="ListParagraph"/>
+        <w:pStyle w:val="PargrafodaLista"/>
         <w:numPr>
           <w:ilvl w:val="0"/>
           <w:numId w:val="2"/>
@@ -4927,7 +5305,7 @@
     </w:p>
     <w:p>
       <w:pPr>
-        <w:pStyle w:val="ListParagraph"/>
+        <w:pStyle w:val="PargrafodaLista"/>
         <w:numPr>
           <w:ilvl w:val="0"/>
           <w:numId w:val="2"/>
@@ -4940,12 +5318,26 @@
         <w:rPr>
           <w:highlight w:val="yellow"/>
         </w:rPr>
-        <w:t xml:space="preserve">O quê – quais os ados que são tratados e necessários </w:t>
-      </w:r>
-    </w:p>
-    <w:p>
-      <w:pPr>
-        <w:pStyle w:val="ListParagraph"/>
+        <w:t xml:space="preserve">O quê – quais os </w:t>
+      </w:r>
+      <w:proofErr w:type="spellStart"/>
+      <w:r>
+        <w:rPr>
+          <w:highlight w:val="yellow"/>
+        </w:rPr>
+        <w:t>ados</w:t>
+      </w:r>
+      <w:proofErr w:type="spellEnd"/>
+      <w:r>
+        <w:rPr>
+          <w:highlight w:val="yellow"/>
+        </w:rPr>
+        <w:t xml:space="preserve"> que são tratados e necessários </w:t>
+      </w:r>
+    </w:p>
+    <w:p>
+      <w:pPr>
+        <w:pStyle w:val="PargrafodaLista"/>
         <w:numPr>
           <w:ilvl w:val="0"/>
           <w:numId w:val="2"/>
@@ -4955,37 +5347,76 @@
           <w:lang w:val="en-US"/>
         </w:rPr>
       </w:pPr>
+      <w:proofErr w:type="spellStart"/>
       <w:r>
         <w:rPr>
           <w:highlight w:val="yellow"/>
           <w:lang w:val="en-US"/>
         </w:rPr>
-        <w:t xml:space="preserve">Porquê – segue o “so that” numa user story. </w:t>
-      </w:r>
-    </w:p>
-    <w:p>
-      <w:pPr>
+        <w:t>Porquê</w:t>
+      </w:r>
+      <w:proofErr w:type="spellEnd"/>
+      <w:r>
         <w:rPr>
           <w:highlight w:val="yellow"/>
-        </w:rPr>
-      </w:pPr>
+          <w:lang w:val="en-US"/>
+        </w:rPr>
+        <w:t xml:space="preserve"> – segue o “so that” </w:t>
+      </w:r>
+      <w:proofErr w:type="spellStart"/>
       <w:r>
         <w:rPr>
           <w:highlight w:val="yellow"/>
-        </w:rPr>
-        <w:t>Focar nestes 3 e evitar o Como (excluir aspetos de desenho, interface design statements).</w:t>
-      </w:r>
-    </w:p>
-    <w:p>
-      <w:pPr>
+          <w:lang w:val="en-US"/>
+        </w:rPr>
+        <w:t>numa</w:t>
+      </w:r>
+      <w:proofErr w:type="spellEnd"/>
+      <w:r>
         <w:rPr>
           <w:highlight w:val="yellow"/>
-        </w:rPr>
-      </w:pPr>
-      <w:r>
+          <w:lang w:val="en-US"/>
+        </w:rPr>
+        <w:t xml:space="preserve"> user story. </w:t>
+      </w:r>
+    </w:p>
+    <w:p>
+      <w:pPr>
         <w:rPr>
           <w:highlight w:val="yellow"/>
         </w:rPr>
+      </w:pPr>
+      <w:r>
+        <w:rPr>
+          <w:highlight w:val="yellow"/>
+        </w:rPr>
+        <w:t xml:space="preserve">Focar nestes 3 e evitar o Como (excluir aspetos de desenho, interface design </w:t>
+      </w:r>
+      <w:proofErr w:type="spellStart"/>
+      <w:r>
+        <w:rPr>
+          <w:highlight w:val="yellow"/>
+        </w:rPr>
+        <w:t>statements</w:t>
+      </w:r>
+      <w:proofErr w:type="spellEnd"/>
+      <w:r>
+        <w:rPr>
+          <w:highlight w:val="yellow"/>
+        </w:rPr>
+        <w:t>).</w:t>
+      </w:r>
+    </w:p>
+    <w:p>
+      <w:pPr>
+        <w:rPr>
+          <w:highlight w:val="yellow"/>
+        </w:rPr>
+      </w:pPr>
+      <w:r>
+        <w:rPr>
+          <w:highlight w:val="yellow"/>
+        </w:rPr>
         <w:t>“Como [persona],” – Para quem estamos a construir isto? Não estamos atrás de um título de trabalho, estamos atrás da persona da pessoa. Entendemos como a pessoa funciona, como pensa e como se sente.</w:t>
       </w:r>
     </w:p>
@@ -5007,7 +5438,35 @@
         <w:rPr>
           <w:highlight w:val="yellow"/>
         </w:rPr>
-        <w:t>“[para que].” – como é que o desejo imediato deles para fazer algo se integra na big picture? Qual o objetivo geral que estão a tentar atingir? Qual o principal problema que precisa de ser resolvido?</w:t>
+        <w:t xml:space="preserve">“[para que].” – como é que o desejo imediato deles para fazer algo se integra na </w:t>
+      </w:r>
+      <w:proofErr w:type="spellStart"/>
+      <w:r>
+        <w:rPr>
+          <w:highlight w:val="yellow"/>
+        </w:rPr>
+        <w:t>big</w:t>
+      </w:r>
+      <w:proofErr w:type="spellEnd"/>
+      <w:r>
+        <w:rPr>
+          <w:highlight w:val="yellow"/>
+        </w:rPr>
+        <w:t xml:space="preserve"> </w:t>
+      </w:r>
+      <w:proofErr w:type="spellStart"/>
+      <w:r>
+        <w:rPr>
+          <w:highlight w:val="yellow"/>
+        </w:rPr>
+        <w:t>picture</w:t>
+      </w:r>
+      <w:proofErr w:type="spellEnd"/>
+      <w:r>
+        <w:rPr>
+          <w:highlight w:val="yellow"/>
+        </w:rPr>
+        <w:t>? Qual o objetivo geral que estão a tentar atingir? Qual o principal problema que precisa de ser resolvido?</w:t>
       </w:r>
     </w:p>
     <w:p/>
@@ -5026,7 +5485,7 @@
     <w:p/>
     <w:p>
       <w:pPr>
-        <w:pStyle w:val="Caption"/>
+        <w:pStyle w:val="Legenda"/>
         <w:keepNext/>
       </w:pPr>
       <w:r>
@@ -5036,12 +5495,28 @@
         <w:t>5</w:t>
       </w:r>
       <w:r>
-        <w:t xml:space="preserve"> – User Stories e respetivos critérios de aceitação</w:t>
+        <w:t xml:space="preserve"> – </w:t>
+      </w:r>
+      <w:proofErr w:type="spellStart"/>
+      <w:r>
+        <w:t>User</w:t>
+      </w:r>
+      <w:proofErr w:type="spellEnd"/>
+      <w:r>
+        <w:t xml:space="preserve"> </w:t>
+      </w:r>
+      <w:proofErr w:type="spellStart"/>
+      <w:r>
+        <w:t>Stories</w:t>
+      </w:r>
+      <w:proofErr w:type="spellEnd"/>
+      <w:r>
+        <w:t xml:space="preserve"> e respetivos critérios de aceitação</w:t>
       </w:r>
     </w:p>
     <w:tbl>
       <w:tblPr>
-        <w:tblStyle w:val="GridTable2-Accent3"/>
+        <w:tblStyle w:val="TabeladeGrelha2-Destaque3"/>
         <w:tblW w:w="0" w:type="auto"/>
         <w:tblLook w:val="04A0" w:firstRow="1" w:lastRow="0" w:firstColumn="1" w:lastColumn="0" w:noHBand="0" w:noVBand="1"/>
       </w:tblPr>
@@ -5139,13 +5614,31 @@
             <w:pPr>
               <w:cnfStyle w:val="000000100000" w:firstRow="0" w:lastRow="0" w:firstColumn="0" w:lastColumn="0" w:oddVBand="0" w:evenVBand="0" w:oddHBand="1" w:evenHBand="0" w:firstRowFirstColumn="0" w:firstRowLastColumn="0" w:lastRowFirstColumn="0" w:lastRowLastColumn="0"/>
             </w:pPr>
+            <w:proofErr w:type="spellStart"/>
             <w:r>
               <w:rPr>
                 <w:b/>
                 <w:bCs/>
               </w:rPr>
-              <w:t>Story Points</w:t>
-            </w:r>
+              <w:t>Story</w:t>
+            </w:r>
+            <w:proofErr w:type="spellEnd"/>
+            <w:r>
+              <w:rPr>
+                <w:b/>
+                <w:bCs/>
+              </w:rPr>
+              <w:t xml:space="preserve"> </w:t>
+            </w:r>
+            <w:proofErr w:type="spellStart"/>
+            <w:r>
+              <w:rPr>
+                <w:b/>
+                <w:bCs/>
+              </w:rPr>
+              <w:t>Points</w:t>
+            </w:r>
+            <w:proofErr w:type="spellEnd"/>
             <w:r>
               <w:t>:</w:t>
             </w:r>
@@ -5197,7 +5690,7 @@
           </w:p>
           <w:p>
             <w:pPr>
-              <w:pStyle w:val="ListParagraph"/>
+              <w:pStyle w:val="PargrafodaLista"/>
               <w:numPr>
                 <w:ilvl w:val="0"/>
                 <w:numId w:val="3"/>
@@ -5220,7 +5713,7 @@
           </w:p>
           <w:p>
             <w:pPr>
-              <w:pStyle w:val="ListParagraph"/>
+              <w:pStyle w:val="PargrafodaLista"/>
               <w:numPr>
                 <w:ilvl w:val="0"/>
                 <w:numId w:val="3"/>
@@ -5291,13 +5784,31 @@
             <w:pPr>
               <w:cnfStyle w:val="000000100000" w:firstRow="0" w:lastRow="0" w:firstColumn="0" w:lastColumn="0" w:oddVBand="0" w:evenVBand="0" w:oddHBand="1" w:evenHBand="0" w:firstRowFirstColumn="0" w:firstRowLastColumn="0" w:lastRowFirstColumn="0" w:lastRowLastColumn="0"/>
             </w:pPr>
+            <w:proofErr w:type="spellStart"/>
             <w:r>
               <w:rPr>
                 <w:b/>
                 <w:bCs/>
               </w:rPr>
-              <w:t>Story Points</w:t>
-            </w:r>
+              <w:t>Story</w:t>
+            </w:r>
+            <w:proofErr w:type="spellEnd"/>
+            <w:r>
+              <w:rPr>
+                <w:b/>
+                <w:bCs/>
+              </w:rPr>
+              <w:t xml:space="preserve"> </w:t>
+            </w:r>
+            <w:proofErr w:type="spellStart"/>
+            <w:r>
+              <w:rPr>
+                <w:b/>
+                <w:bCs/>
+              </w:rPr>
+              <w:t>Points</w:t>
+            </w:r>
+            <w:proofErr w:type="spellEnd"/>
             <w:r>
               <w:t>:</w:t>
             </w:r>
@@ -5349,7 +5860,7 @@
           </w:p>
           <w:p>
             <w:pPr>
-              <w:pStyle w:val="ListParagraph"/>
+              <w:pStyle w:val="PargrafodaLista"/>
               <w:numPr>
                 <w:ilvl w:val="0"/>
                 <w:numId w:val="3"/>
@@ -5372,7 +5883,7 @@
           </w:p>
           <w:p>
             <w:pPr>
-              <w:pStyle w:val="ListParagraph"/>
+              <w:pStyle w:val="PargrafodaLista"/>
               <w:numPr>
                 <w:ilvl w:val="0"/>
                 <w:numId w:val="3"/>
@@ -5435,13 +5946,31 @@
             <w:pPr>
               <w:cnfStyle w:val="000000100000" w:firstRow="0" w:lastRow="0" w:firstColumn="0" w:lastColumn="0" w:oddVBand="0" w:evenVBand="0" w:oddHBand="1" w:evenHBand="0" w:firstRowFirstColumn="0" w:firstRowLastColumn="0" w:lastRowFirstColumn="0" w:lastRowLastColumn="0"/>
             </w:pPr>
+            <w:proofErr w:type="spellStart"/>
             <w:r>
               <w:rPr>
                 <w:b/>
                 <w:bCs/>
               </w:rPr>
-              <w:t>Story Points</w:t>
-            </w:r>
+              <w:t>Story</w:t>
+            </w:r>
+            <w:proofErr w:type="spellEnd"/>
+            <w:r>
+              <w:rPr>
+                <w:b/>
+                <w:bCs/>
+              </w:rPr>
+              <w:t xml:space="preserve"> </w:t>
+            </w:r>
+            <w:proofErr w:type="spellStart"/>
+            <w:r>
+              <w:rPr>
+                <w:b/>
+                <w:bCs/>
+              </w:rPr>
+              <w:t>Points</w:t>
+            </w:r>
+            <w:proofErr w:type="spellEnd"/>
             <w:r>
               <w:t>:</w:t>
             </w:r>
@@ -5476,7 +6005,7 @@
           </w:p>
           <w:p>
             <w:pPr>
-              <w:pStyle w:val="ListParagraph"/>
+              <w:pStyle w:val="PargrafodaLista"/>
               <w:numPr>
                 <w:ilvl w:val="0"/>
                 <w:numId w:val="5"/>
@@ -5526,13 +6055,31 @@
             <w:pPr>
               <w:cnfStyle w:val="000000100000" w:firstRow="0" w:lastRow="0" w:firstColumn="0" w:lastColumn="0" w:oddVBand="0" w:evenVBand="0" w:oddHBand="1" w:evenHBand="0" w:firstRowFirstColumn="0" w:firstRowLastColumn="0" w:lastRowFirstColumn="0" w:lastRowLastColumn="0"/>
             </w:pPr>
+            <w:proofErr w:type="spellStart"/>
             <w:r>
               <w:rPr>
                 <w:b/>
                 <w:bCs/>
               </w:rPr>
-              <w:t>Story Points</w:t>
-            </w:r>
+              <w:t>Story</w:t>
+            </w:r>
+            <w:proofErr w:type="spellEnd"/>
+            <w:r>
+              <w:rPr>
+                <w:b/>
+                <w:bCs/>
+              </w:rPr>
+              <w:t xml:space="preserve"> </w:t>
+            </w:r>
+            <w:proofErr w:type="spellStart"/>
+            <w:r>
+              <w:rPr>
+                <w:b/>
+                <w:bCs/>
+              </w:rPr>
+              <w:t>Points</w:t>
+            </w:r>
+            <w:proofErr w:type="spellEnd"/>
             <w:r>
               <w:t>:</w:t>
             </w:r>
@@ -5567,7 +6114,7 @@
           </w:p>
           <w:p>
             <w:pPr>
-              <w:pStyle w:val="ListParagraph"/>
+              <w:pStyle w:val="PargrafodaLista"/>
               <w:numPr>
                 <w:ilvl w:val="0"/>
                 <w:numId w:val="4"/>
@@ -5605,7 +6152,6 @@
                 <w:b w:val="0"/>
                 <w:bCs w:val="0"/>
               </w:rPr>
-              <w:lastRenderedPageBreak/>
               <w:t>US</w:t>
             </w:r>
           </w:p>
@@ -5618,14 +6164,31 @@
             <w:pPr>
               <w:cnfStyle w:val="000000100000" w:firstRow="0" w:lastRow="0" w:firstColumn="0" w:lastColumn="0" w:oddVBand="0" w:evenVBand="0" w:oddHBand="1" w:evenHBand="0" w:firstRowFirstColumn="0" w:firstRowLastColumn="0" w:lastRowFirstColumn="0" w:lastRowLastColumn="0"/>
             </w:pPr>
+            <w:proofErr w:type="spellStart"/>
             <w:r>
               <w:rPr>
                 <w:b/>
                 <w:bCs/>
               </w:rPr>
-              <w:lastRenderedPageBreak/>
-              <w:t>Story Points</w:t>
-            </w:r>
+              <w:t>Story</w:t>
+            </w:r>
+            <w:proofErr w:type="spellEnd"/>
+            <w:r>
+              <w:rPr>
+                <w:b/>
+                <w:bCs/>
+              </w:rPr>
+              <w:t xml:space="preserve"> </w:t>
+            </w:r>
+            <w:proofErr w:type="spellStart"/>
+            <w:r>
+              <w:rPr>
+                <w:b/>
+                <w:bCs/>
+              </w:rPr>
+              <w:t>Points</w:t>
+            </w:r>
+            <w:proofErr w:type="spellEnd"/>
             <w:r>
               <w:t>:</w:t>
             </w:r>
@@ -5660,7 +6223,7 @@
           </w:p>
           <w:p>
             <w:pPr>
-              <w:pStyle w:val="ListParagraph"/>
+              <w:pStyle w:val="PargrafodaLista"/>
               <w:numPr>
                 <w:ilvl w:val="0"/>
                 <w:numId w:val="4"/>
@@ -5713,13 +6276,15 @@
     </w:tbl>
     <w:p>
       <w:pPr>
-        <w:pStyle w:val="Heading1"/>
+        <w:pStyle w:val="Ttulo1"/>
       </w:pPr>
       <w:bookmarkStart w:id="13" w:name="_Toc53493487"/>
+      <w:proofErr w:type="gramStart"/>
       <w:r>
         <w:t>Use Cases</w:t>
       </w:r>
       <w:bookmarkEnd w:id="13"/>
+      <w:proofErr w:type="gramEnd"/>
     </w:p>
     <w:p>
       <w:r>
@@ -5800,17 +6365,25 @@
     </w:p>
     <w:p>
       <w:pPr>
-        <w:pStyle w:val="Caption"/>
+        <w:pStyle w:val="Legenda"/>
         <w:rPr>
           <w:lang w:val="en-US"/>
         </w:rPr>
       </w:pPr>
       <w:bookmarkStart w:id="14" w:name="_Toc53580191"/>
+      <w:proofErr w:type="spellStart"/>
       <w:r>
         <w:rPr>
           <w:lang w:val="en-US"/>
         </w:rPr>
-        <w:t xml:space="preserve">Figura </w:t>
+        <w:t>Figura</w:t>
+      </w:r>
+      <w:proofErr w:type="spellEnd"/>
+      <w:r>
+        <w:rPr>
+          <w:lang w:val="en-US"/>
+        </w:rPr>
+        <w:t xml:space="preserve"> </w:t>
       </w:r>
       <w:r>
         <w:fldChar w:fldCharType="begin"/>
@@ -5866,7 +6439,7 @@
     </w:p>
     <w:tbl>
       <w:tblPr>
-        <w:tblStyle w:val="GridTable6Colorful-Accent3"/>
+        <w:tblStyle w:val="TabeladeGrelha6Colorida-Destaque3"/>
         <w:tblW w:w="0" w:type="auto"/>
         <w:tblLook w:val="04A0" w:firstRow="1" w:lastRow="0" w:firstColumn="1" w:lastColumn="0" w:noHBand="0" w:noVBand="1"/>
       </w:tblPr>
@@ -5889,8 +6462,13 @@
             <w:pPr>
               <w:jc w:val="right"/>
             </w:pPr>
-            <w:r>
-              <w:t>Title:</w:t>
+            <w:proofErr w:type="spellStart"/>
+            <w:r>
+              <w:t>Title</w:t>
+            </w:r>
+            <w:proofErr w:type="spellEnd"/>
+            <w:r>
+              <w:t>:</w:t>
             </w:r>
           </w:p>
         </w:tc>
@@ -6076,9 +6654,11 @@
             <w:pPr>
               <w:jc w:val="right"/>
             </w:pPr>
+            <w:proofErr w:type="spellStart"/>
             <w:r>
               <w:t>Preconditions</w:t>
             </w:r>
+            <w:proofErr w:type="spellEnd"/>
             <w:r>
               <w:t>:</w:t>
             </w:r>
@@ -6133,8 +6713,13 @@
             <w:pPr>
               <w:jc w:val="right"/>
             </w:pPr>
-            <w:r>
-              <w:t>Postconditions:</w:t>
+            <w:proofErr w:type="spellStart"/>
+            <w:r>
+              <w:t>Postconditions</w:t>
+            </w:r>
+            <w:proofErr w:type="spellEnd"/>
+            <w:r>
+              <w:t>:</w:t>
             </w:r>
           </w:p>
         </w:tc>
@@ -6192,8 +6777,29 @@
             <w:pPr>
               <w:jc w:val="right"/>
             </w:pPr>
-            <w:r>
-              <w:t>Main Success Scenario:</w:t>
+            <w:proofErr w:type="spellStart"/>
+            <w:r>
+              <w:t>Main</w:t>
+            </w:r>
+            <w:proofErr w:type="spellEnd"/>
+            <w:r>
+              <w:t xml:space="preserve"> </w:t>
+            </w:r>
+            <w:proofErr w:type="spellStart"/>
+            <w:r>
+              <w:t>Success</w:t>
+            </w:r>
+            <w:proofErr w:type="spellEnd"/>
+            <w:r>
+              <w:t xml:space="preserve"> </w:t>
+            </w:r>
+            <w:proofErr w:type="spellStart"/>
+            <w:r>
+              <w:t>Scenario</w:t>
+            </w:r>
+            <w:proofErr w:type="spellEnd"/>
+            <w:r>
+              <w:t>:</w:t>
             </w:r>
           </w:p>
         </w:tc>
@@ -6223,20 +6829,38 @@
                 <w:iCs/>
                 <w:lang w:val="en-US"/>
               </w:rPr>
-              <w:t>describe the flow of events from preconditions to postconditions, when nothing goes wrong. This is the meat of the use case</w:t>
-            </w:r>
+              <w:t xml:space="preserve">describe the flow of events from preconditions to </w:t>
+            </w:r>
+            <w:proofErr w:type="gramStart"/>
             <w:r>
               <w:rPr>
                 <w:i/>
                 <w:iCs/>
                 <w:lang w:val="en-US"/>
               </w:rPr>
+              <w:t>postconditions, when</w:t>
+            </w:r>
+            <w:proofErr w:type="gramEnd"/>
+            <w:r>
+              <w:rPr>
+                <w:i/>
+                <w:iCs/>
+                <w:lang w:val="en-US"/>
+              </w:rPr>
+              <w:t xml:space="preserve"> nothing goes wrong. This is the meat of the use case</w:t>
+            </w:r>
+            <w:r>
+              <w:rPr>
+                <w:i/>
+                <w:iCs/>
+                <w:lang w:val="en-US"/>
+              </w:rPr>
               <w:t>]</w:t>
             </w:r>
           </w:p>
           <w:p>
             <w:pPr>
-              <w:pStyle w:val="ListParagraph"/>
+              <w:pStyle w:val="PargrafodaLista"/>
               <w:numPr>
                 <w:ilvl w:val="0"/>
                 <w:numId w:val="6"/>
@@ -6255,7 +6879,7 @@
           </w:p>
           <w:p>
             <w:pPr>
-              <w:pStyle w:val="ListParagraph"/>
+              <w:pStyle w:val="PargrafodaLista"/>
               <w:numPr>
                 <w:ilvl w:val="0"/>
                 <w:numId w:val="6"/>
@@ -6268,7 +6892,7 @@
           </w:p>
           <w:p>
             <w:pPr>
-              <w:pStyle w:val="ListParagraph"/>
+              <w:pStyle w:val="PargrafodaLista"/>
               <w:numPr>
                 <w:ilvl w:val="0"/>
                 <w:numId w:val="6"/>
@@ -6291,8 +6915,13 @@
             <w:pPr>
               <w:jc w:val="right"/>
             </w:pPr>
-            <w:r>
-              <w:t>Extensions:</w:t>
+            <w:proofErr w:type="spellStart"/>
+            <w:r>
+              <w:t>Extensions</w:t>
+            </w:r>
+            <w:proofErr w:type="spellEnd"/>
+            <w:r>
+              <w:t>:</w:t>
             </w:r>
           </w:p>
         </w:tc>
@@ -6348,8 +6977,21 @@
             <w:pPr>
               <w:jc w:val="right"/>
             </w:pPr>
-            <w:r>
-              <w:t>Story Points:</w:t>
+            <w:proofErr w:type="spellStart"/>
+            <w:r>
+              <w:t>Story</w:t>
+            </w:r>
+            <w:proofErr w:type="spellEnd"/>
+            <w:r>
+              <w:t xml:space="preserve"> </w:t>
+            </w:r>
+            <w:proofErr w:type="spellStart"/>
+            <w:r>
+              <w:t>Points</w:t>
+            </w:r>
+            <w:proofErr w:type="spellEnd"/>
+            <w:r>
+              <w:t>:</w:t>
             </w:r>
           </w:p>
         </w:tc>
@@ -6415,7 +7057,7 @@
     </w:p>
     <w:p>
       <w:pPr>
-        <w:pStyle w:val="Heading1"/>
+        <w:pStyle w:val="Ttulo1"/>
       </w:pPr>
       <w:bookmarkStart w:id="15" w:name="_Toc53493488"/>
       <w:r>
@@ -6498,33 +7140,20 @@
     </w:p>
     <w:p>
       <w:pPr>
-        <w:pStyle w:val="Caption"/>
+        <w:pStyle w:val="Legenda"/>
       </w:pPr>
       <w:bookmarkStart w:id="16" w:name="_Toc53580192"/>
       <w:r>
         <w:t xml:space="preserve">Figura </w:t>
       </w:r>
-      <w:r>
-        <w:fldChar w:fldCharType="begin"/>
-      </w:r>
-      <w:r>
-        <w:instrText xml:space="preserve"> SEQ Figura \* ARABIC </w:instrText>
-      </w:r>
-      <w:r>
-        <w:fldChar w:fldCharType="separate"/>
-      </w:r>
-      <w:r>
-        <w:rPr>
-          <w:noProof/>
-        </w:rPr>
-        <w:t>2</w:t>
-      </w:r>
-      <w:r>
-        <w:rPr>
-          <w:noProof/>
-        </w:rPr>
-        <w:fldChar w:fldCharType="end"/>
-      </w:r>
+      <w:fldSimple w:instr=" SEQ Figura \* ARABIC ">
+        <w:r>
+          <w:rPr>
+            <w:noProof/>
+          </w:rPr>
+          <w:t>2</w:t>
+        </w:r>
+      </w:fldSimple>
       <w:r>
         <w:t xml:space="preserve"> – Diagrama de classes do projeto</w:t>
       </w:r>
@@ -6534,16 +7163,23 @@
     <w:p/>
     <w:p>
       <w:pPr>
-        <w:pStyle w:val="Heading1"/>
+        <w:pStyle w:val="Ttulo1"/>
       </w:pPr>
       <w:bookmarkStart w:id="17" w:name="_Toc53493489"/>
+      <w:proofErr w:type="spellStart"/>
       <w:r>
         <w:t>Wireframes</w:t>
       </w:r>
-      <w:r>
-        <w:t>/Mockups</w:t>
+      <w:proofErr w:type="spellEnd"/>
+      <w:r>
+        <w:t>/</w:t>
+      </w:r>
+      <w:proofErr w:type="spellStart"/>
+      <w:r>
+        <w:t>Mockups</w:t>
       </w:r>
       <w:bookmarkEnd w:id="17"/>
+      <w:proofErr w:type="spellEnd"/>
     </w:p>
     <w:p>
       <w:r>
@@ -6552,18 +7188,28 @@
         </w:rPr>
         <w:t>&lt;</w:t>
       </w:r>
+      <w:proofErr w:type="spellStart"/>
       <w:r>
         <w:rPr>
           <w:highlight w:val="yellow"/>
         </w:rPr>
         <w:t>Wireframes</w:t>
       </w:r>
+      <w:proofErr w:type="spellEnd"/>
       <w:r>
         <w:rPr>
           <w:highlight w:val="yellow"/>
         </w:rPr>
-        <w:t>/Mockups</w:t>
-      </w:r>
+        <w:t>/</w:t>
+      </w:r>
+      <w:proofErr w:type="spellStart"/>
+      <w:r>
+        <w:rPr>
+          <w:highlight w:val="yellow"/>
+        </w:rPr>
+        <w:t>Mockups</w:t>
+      </w:r>
+      <w:proofErr w:type="spellEnd"/>
       <w:r>
         <w:rPr>
           <w:highlight w:val="yellow"/>
@@ -6624,7 +7270,7 @@
 <w:ftr xmlns:wpc="http://schemas.microsoft.com/office/word/2010/wordprocessingCanvas" xmlns:cx="http://schemas.microsoft.com/office/drawing/2014/chartex" xmlns:cx1="http://schemas.microsoft.com/office/drawing/2015/9/8/chartex" xmlns:cx2="http://schemas.microsoft.com/office/drawing/2015/10/21/chartex" xmlns:cx3="http://schemas.microsoft.com/office/drawing/2016/5/9/chartex" xmlns:cx4="http://schemas.microsoft.com/office/drawing/2016/5/10/chartex" xmlns:cx5="http://schemas.microsoft.com/office/drawing/2016/5/11/chartex" xmlns:cx6="http://schemas.microsoft.com/office/drawing/2016/5/12/chartex" xmlns:cx7="http://schemas.microsoft.com/office/drawing/2016/5/13/chartex" xmlns:cx8="http://schemas.microsoft.com/office/drawing/2016/5/14/chartex" xmlns:mc="http://schemas.openxmlformats.org/markup-compatibility/2006" xmlns:aink="http://schemas.microsoft.com/office/drawing/2016/ink" xmlns:am3d="http://schemas.microsoft.com/office/drawing/2017/model3d" xmlns:o="urn:schemas-microsoft-com:office:office" xmlns:r="http://schemas.openxmlformats.org/officeDocument/2006/relationships" xmlns:m="http://schemas.openxmlformats.org/officeDocument/2006/math" xmlns:v="urn:schemas-microsoft-com:vml" xmlns:wp14="http://schemas.microsoft.com/office/word/2010/wordprocessingDrawing" xmlns:wp="http://schemas.openxmlformats.org/drawingml/2006/wordprocessingDrawing" xmlns:w10="urn:schemas-microsoft-com:office:word" xmlns:w="http://schemas.openxmlformats.org/wordprocessingml/2006/main" xmlns:w14="http://schemas.microsoft.com/office/word/2010/wordml" xmlns:w15="http://schemas.microsoft.com/office/word/2012/wordml" xmlns:w16cex="http://schemas.microsoft.com/office/word/2018/wordml/cex" xmlns:w16cid="http://schemas.microsoft.com/office/word/2016/wordml/cid" xmlns:w16="http://schemas.microsoft.com/office/word/2018/wordml" xmlns:w16se="http://schemas.microsoft.com/office/word/2015/wordml/symex" xmlns:wpg="http://schemas.microsoft.com/office/word/2010/wordprocessingGroup" xmlns:wpi="http://schemas.microsoft.com/office/word/2010/wordprocessingInk" xmlns:wne="http://schemas.microsoft.com/office/word/2006/wordml" xmlns:wps="http://schemas.microsoft.com/office/word/2010/wordprocessingShape" mc:Ignorable="w14 w15 w16se w16cid w16 w16cex wp14">
   <w:p>
     <w:pPr>
-      <w:pStyle w:val="Footer"/>
+      <w:pStyle w:val="Rodap"/>
       <w:rPr>
         <w:rFonts w:cstheme="minorHAnsi"/>
         <w:sz w:val="16"/>
@@ -6642,7 +7288,7 @@
   </w:p>
   <w:p>
     <w:pPr>
-      <w:pStyle w:val="Footer"/>
+      <w:pStyle w:val="Rodap"/>
     </w:pPr>
     <w:r>
       <w:rPr>
@@ -6705,7 +7351,7 @@
 <w:ftr xmlns:wpc="http://schemas.microsoft.com/office/word/2010/wordprocessingCanvas" xmlns:cx="http://schemas.microsoft.com/office/drawing/2014/chartex" xmlns:cx1="http://schemas.microsoft.com/office/drawing/2015/9/8/chartex" xmlns:cx2="http://schemas.microsoft.com/office/drawing/2015/10/21/chartex" xmlns:cx3="http://schemas.microsoft.com/office/drawing/2016/5/9/chartex" xmlns:cx4="http://schemas.microsoft.com/office/drawing/2016/5/10/chartex" xmlns:cx5="http://schemas.microsoft.com/office/drawing/2016/5/11/chartex" xmlns:cx6="http://schemas.microsoft.com/office/drawing/2016/5/12/chartex" xmlns:cx7="http://schemas.microsoft.com/office/drawing/2016/5/13/chartex" xmlns:cx8="http://schemas.microsoft.com/office/drawing/2016/5/14/chartex" xmlns:mc="http://schemas.openxmlformats.org/markup-compatibility/2006" xmlns:aink="http://schemas.microsoft.com/office/drawing/2016/ink" xmlns:am3d="http://schemas.microsoft.com/office/drawing/2017/model3d" xmlns:o="urn:schemas-microsoft-com:office:office" xmlns:r="http://schemas.openxmlformats.org/officeDocument/2006/relationships" xmlns:m="http://schemas.openxmlformats.org/officeDocument/2006/math" xmlns:v="urn:schemas-microsoft-com:vml" xmlns:wp14="http://schemas.microsoft.com/office/word/2010/wordprocessingDrawing" xmlns:wp="http://schemas.openxmlformats.org/drawingml/2006/wordprocessingDrawing" xmlns:w10="urn:schemas-microsoft-com:office:word" xmlns:w="http://schemas.openxmlformats.org/wordprocessingml/2006/main" xmlns:w14="http://schemas.microsoft.com/office/word/2010/wordml" xmlns:w15="http://schemas.microsoft.com/office/word/2012/wordml" xmlns:w16cex="http://schemas.microsoft.com/office/word/2018/wordml/cex" xmlns:w16cid="http://schemas.microsoft.com/office/word/2016/wordml/cid" xmlns:w16="http://schemas.microsoft.com/office/word/2018/wordml" xmlns:w16se="http://schemas.microsoft.com/office/word/2015/wordml/symex" xmlns:wpg="http://schemas.microsoft.com/office/word/2010/wordprocessingGroup" xmlns:wpi="http://schemas.microsoft.com/office/word/2010/wordprocessingInk" xmlns:wne="http://schemas.microsoft.com/office/word/2006/wordml" xmlns:wps="http://schemas.microsoft.com/office/word/2010/wordprocessingShape" mc:Ignorable="w14 w15 w16se w16cid w16 w16cex wp14">
   <w:p>
     <w:pPr>
-      <w:pStyle w:val="Footer"/>
+      <w:pStyle w:val="Rodap"/>
       <w:rPr>
         <w:rFonts w:cstheme="minorHAnsi"/>
         <w:sz w:val="16"/>
@@ -6723,7 +7369,7 @@
   </w:p>
   <w:p>
     <w:pPr>
-      <w:pStyle w:val="Footer"/>
+      <w:pStyle w:val="Rodap"/>
     </w:pPr>
     <w:r>
       <w:rPr>
@@ -6815,7 +7461,7 @@
     <w:sdtContent>
       <w:p>
         <w:pPr>
-          <w:pStyle w:val="Header"/>
+          <w:pStyle w:val="Cabealho"/>
           <w:jc w:val="right"/>
         </w:pPr>
         <w:r>
@@ -7686,7 +8332,7 @@
     <w:lvl w:ilvl="0">
       <w:start w:val="1"/>
       <w:numFmt w:val="decimal"/>
-      <w:pStyle w:val="Heading1"/>
+      <w:pStyle w:val="Ttulo1"/>
       <w:lvlText w:val="%1"/>
       <w:lvlJc w:val="left"/>
       <w:pPr>
@@ -7696,7 +8342,7 @@
     <w:lvl w:ilvl="1">
       <w:start w:val="1"/>
       <w:numFmt w:val="decimal"/>
-      <w:pStyle w:val="Heading2"/>
+      <w:pStyle w:val="Ttulo2"/>
       <w:lvlText w:val="%1.%2"/>
       <w:lvlJc w:val="left"/>
       <w:pPr>
@@ -7706,7 +8352,7 @@
     <w:lvl w:ilvl="2">
       <w:start w:val="1"/>
       <w:numFmt w:val="decimal"/>
-      <w:pStyle w:val="Heading3"/>
+      <w:pStyle w:val="Ttulo3"/>
       <w:lvlText w:val="%1.%2.%3"/>
       <w:lvlJc w:val="left"/>
       <w:pPr>
@@ -7716,7 +8362,7 @@
     <w:lvl w:ilvl="3">
       <w:start w:val="1"/>
       <w:numFmt w:val="decimal"/>
-      <w:pStyle w:val="Heading4"/>
+      <w:pStyle w:val="Ttulo4"/>
       <w:lvlText w:val="%1.%2.%3.%4"/>
       <w:lvlJc w:val="left"/>
       <w:pPr>
@@ -7726,7 +8372,7 @@
     <w:lvl w:ilvl="4">
       <w:start w:val="1"/>
       <w:numFmt w:val="decimal"/>
-      <w:pStyle w:val="Heading5"/>
+      <w:pStyle w:val="Ttulo5"/>
       <w:lvlText w:val="%1.%2.%3.%4.%5"/>
       <w:lvlJc w:val="left"/>
       <w:pPr>
@@ -7736,7 +8382,7 @@
     <w:lvl w:ilvl="5">
       <w:start w:val="1"/>
       <w:numFmt w:val="decimal"/>
-      <w:pStyle w:val="Heading6"/>
+      <w:pStyle w:val="Ttulo6"/>
       <w:lvlText w:val="%1.%2.%3.%4.%5.%6"/>
       <w:lvlJc w:val="left"/>
       <w:pPr>
@@ -7746,7 +8392,7 @@
     <w:lvl w:ilvl="6">
       <w:start w:val="1"/>
       <w:numFmt w:val="decimal"/>
-      <w:pStyle w:val="Heading7"/>
+      <w:pStyle w:val="Ttulo7"/>
       <w:lvlText w:val="%1.%2.%3.%4.%5.%6.%7"/>
       <w:lvlJc w:val="left"/>
       <w:pPr>
@@ -7756,7 +8402,7 @@
     <w:lvl w:ilvl="7">
       <w:start w:val="1"/>
       <w:numFmt w:val="decimal"/>
-      <w:pStyle w:val="Heading8"/>
+      <w:pStyle w:val="Ttulo8"/>
       <w:lvlText w:val="%1.%2.%3.%4.%5.%6.%7.%8"/>
       <w:lvlJc w:val="left"/>
       <w:pPr>
@@ -7766,7 +8412,7 @@
     <w:lvl w:ilvl="8">
       <w:start w:val="1"/>
       <w:numFmt w:val="decimal"/>
-      <w:pStyle w:val="Heading9"/>
+      <w:pStyle w:val="Ttulo9"/>
       <w:lvlText w:val="%1.%2.%3.%4.%5.%6.%7.%8.%9"/>
       <w:lvlJc w:val="left"/>
       <w:pPr>
@@ -8561,10 +9207,10 @@
       <w:lang w:bidi="ar-SA"/>
     </w:rPr>
   </w:style>
-  <w:style w:type="paragraph" w:styleId="Heading1">
+  <w:style w:type="paragraph" w:styleId="Ttulo1">
     <w:name w:val="heading 1"/>
     <w:basedOn w:val="Normal"/>
-    <w:link w:val="Heading1Char"/>
+    <w:link w:val="Ttulo1Carter"/>
     <w:qFormat/>
     <w:rsid w:val="00B673A5"/>
     <w:pPr>
@@ -8585,10 +9231,10 @@
       <w:szCs w:val="20"/>
     </w:rPr>
   </w:style>
-  <w:style w:type="paragraph" w:styleId="Heading2">
+  <w:style w:type="paragraph" w:styleId="Ttulo2">
     <w:name w:val="heading 2"/>
     <w:basedOn w:val="Normal"/>
-    <w:link w:val="Heading2Char"/>
+    <w:link w:val="Ttulo2Carter"/>
     <w:qFormat/>
     <w:rsid w:val="00E874D4"/>
     <w:pPr>
@@ -8611,11 +9257,11 @@
       <w:szCs w:val="20"/>
     </w:rPr>
   </w:style>
-  <w:style w:type="paragraph" w:styleId="Heading3">
+  <w:style w:type="paragraph" w:styleId="Ttulo3">
     <w:name w:val="heading 3"/>
     <w:basedOn w:val="Normal"/>
     <w:next w:val="Normal"/>
-    <w:link w:val="Heading3Char"/>
+    <w:link w:val="Ttulo3Carter"/>
     <w:uiPriority w:val="9"/>
     <w:unhideWhenUsed/>
     <w:qFormat/>
@@ -8637,11 +9283,11 @@
       <w:sz w:val="32"/>
     </w:rPr>
   </w:style>
-  <w:style w:type="paragraph" w:styleId="Heading4">
+  <w:style w:type="paragraph" w:styleId="Ttulo4">
     <w:name w:val="heading 4"/>
     <w:basedOn w:val="Normal"/>
     <w:next w:val="Normal"/>
-    <w:link w:val="Heading4Char"/>
+    <w:link w:val="Ttulo4Carter"/>
     <w:uiPriority w:val="9"/>
     <w:semiHidden/>
     <w:unhideWhenUsed/>
@@ -8664,11 +9310,11 @@
       <w:color w:val="2F5496" w:themeColor="accent1" w:themeShade="BF"/>
     </w:rPr>
   </w:style>
-  <w:style w:type="paragraph" w:styleId="Heading5">
+  <w:style w:type="paragraph" w:styleId="Ttulo5">
     <w:name w:val="heading 5"/>
     <w:basedOn w:val="Normal"/>
     <w:next w:val="Normal"/>
-    <w:link w:val="Heading5Char"/>
+    <w:link w:val="Ttulo5Carter"/>
     <w:uiPriority w:val="9"/>
     <w:semiHidden/>
     <w:unhideWhenUsed/>
@@ -8689,11 +9335,11 @@
       <w:color w:val="2F5496" w:themeColor="accent1" w:themeShade="BF"/>
     </w:rPr>
   </w:style>
-  <w:style w:type="paragraph" w:styleId="Heading6">
+  <w:style w:type="paragraph" w:styleId="Ttulo6">
     <w:name w:val="heading 6"/>
     <w:basedOn w:val="Normal"/>
     <w:next w:val="Normal"/>
-    <w:link w:val="Heading6Char"/>
+    <w:link w:val="Ttulo6Carter"/>
     <w:uiPriority w:val="9"/>
     <w:semiHidden/>
     <w:unhideWhenUsed/>
@@ -8714,11 +9360,11 @@
       <w:color w:val="1F3763" w:themeColor="accent1" w:themeShade="7F"/>
     </w:rPr>
   </w:style>
-  <w:style w:type="paragraph" w:styleId="Heading7">
+  <w:style w:type="paragraph" w:styleId="Ttulo7">
     <w:name w:val="heading 7"/>
     <w:basedOn w:val="Normal"/>
     <w:next w:val="Normal"/>
-    <w:link w:val="Heading7Char"/>
+    <w:link w:val="Ttulo7Carter"/>
     <w:uiPriority w:val="9"/>
     <w:semiHidden/>
     <w:unhideWhenUsed/>
@@ -8741,11 +9387,11 @@
       <w:color w:val="1F3763" w:themeColor="accent1" w:themeShade="7F"/>
     </w:rPr>
   </w:style>
-  <w:style w:type="paragraph" w:styleId="Heading8">
+  <w:style w:type="paragraph" w:styleId="Ttulo8">
     <w:name w:val="heading 8"/>
     <w:basedOn w:val="Normal"/>
     <w:next w:val="Normal"/>
-    <w:link w:val="Heading8Char"/>
+    <w:link w:val="Ttulo8Carter"/>
     <w:uiPriority w:val="9"/>
     <w:semiHidden/>
     <w:unhideWhenUsed/>
@@ -8768,11 +9414,11 @@
       <w:szCs w:val="21"/>
     </w:rPr>
   </w:style>
-  <w:style w:type="paragraph" w:styleId="Heading9">
+  <w:style w:type="paragraph" w:styleId="Ttulo9">
     <w:name w:val="heading 9"/>
     <w:basedOn w:val="Normal"/>
     <w:next w:val="Normal"/>
-    <w:link w:val="Heading9Char"/>
+    <w:link w:val="Ttulo9Carter"/>
     <w:uiPriority w:val="9"/>
     <w:semiHidden/>
     <w:unhideWhenUsed/>
@@ -8797,13 +9443,13 @@
       <w:szCs w:val="21"/>
     </w:rPr>
   </w:style>
-  <w:style w:type="character" w:default="1" w:styleId="DefaultParagraphFont">
+  <w:style w:type="character" w:default="1" w:styleId="Tipodeletrapredefinidodopargrafo">
     <w:name w:val="Default Paragraph Font"/>
     <w:uiPriority w:val="1"/>
     <w:semiHidden/>
     <w:unhideWhenUsed/>
   </w:style>
-  <w:style w:type="table" w:default="1" w:styleId="TableNormal">
+  <w:style w:type="table" w:default="1" w:styleId="Tabelanormal">
     <w:name w:val="Normal Table"/>
     <w:uiPriority w:val="99"/>
     <w:semiHidden/>
@@ -8818,16 +9464,16 @@
       </w:tblCellMar>
     </w:tblPr>
   </w:style>
-  <w:style w:type="numbering" w:default="1" w:styleId="NoList">
+  <w:style w:type="numbering" w:default="1" w:styleId="Semlista">
     <w:name w:val="No List"/>
     <w:uiPriority w:val="99"/>
     <w:semiHidden/>
     <w:unhideWhenUsed/>
   </w:style>
-  <w:style w:type="character" w:customStyle="1" w:styleId="Heading1Char">
-    <w:name w:val="Heading 1 Char"/>
-    <w:basedOn w:val="DefaultParagraphFont"/>
-    <w:link w:val="Heading1"/>
+  <w:style w:type="character" w:customStyle="1" w:styleId="Ttulo1Carter">
+    <w:name w:val="Título 1 Caráter"/>
+    <w:basedOn w:val="Tipodeletrapredefinidodopargrafo"/>
+    <w:link w:val="Ttulo1"/>
     <w:rsid w:val="00B673A5"/>
     <w:rPr>
       <w:rFonts w:ascii="Calibri" w:eastAsia="Times New Roman" w:hAnsi="Calibri" w:cs="Times New Roman"/>
@@ -8839,10 +9485,10 @@
       <w:lang w:bidi="ar-SA"/>
     </w:rPr>
   </w:style>
-  <w:style w:type="character" w:customStyle="1" w:styleId="Heading2Char">
-    <w:name w:val="Heading 2 Char"/>
-    <w:basedOn w:val="DefaultParagraphFont"/>
-    <w:link w:val="Heading2"/>
+  <w:style w:type="character" w:customStyle="1" w:styleId="Ttulo2Carter">
+    <w:name w:val="Título 2 Caráter"/>
+    <w:basedOn w:val="Tipodeletrapredefinidodopargrafo"/>
+    <w:link w:val="Ttulo2"/>
     <w:rsid w:val="00E874D4"/>
     <w:rPr>
       <w:rFonts w:eastAsia="Times New Roman" w:cs="Times New Roman"/>
@@ -8854,10 +9500,10 @@
       <w:lang w:bidi="ar-SA"/>
     </w:rPr>
   </w:style>
-  <w:style w:type="character" w:customStyle="1" w:styleId="FooterChar">
-    <w:name w:val="Footer Char"/>
-    <w:basedOn w:val="DefaultParagraphFont"/>
-    <w:link w:val="Footer"/>
+  <w:style w:type="character" w:customStyle="1" w:styleId="RodapCarter">
+    <w:name w:val="Rodapé Caráter"/>
+    <w:basedOn w:val="Tipodeletrapredefinidodopargrafo"/>
+    <w:link w:val="Rodap"/>
     <w:uiPriority w:val="99"/>
     <w:qFormat/>
     <w:rsid w:val="003C397B"/>
@@ -8867,10 +9513,10 @@
       <w:lang w:val="en-US"/>
     </w:rPr>
   </w:style>
-  <w:style w:type="character" w:customStyle="1" w:styleId="BodyTextChar">
-    <w:name w:val="Body Text Char"/>
-    <w:basedOn w:val="DefaultParagraphFont"/>
-    <w:link w:val="BodyText"/>
+  <w:style w:type="character" w:customStyle="1" w:styleId="CorpodetextoCarter">
+    <w:name w:val="Corpo de texto Caráter"/>
+    <w:basedOn w:val="Tipodeletrapredefinidodopargrafo"/>
+    <w:link w:val="Corpodetexto"/>
     <w:qFormat/>
     <w:rsid w:val="003C397B"/>
     <w:rPr>
@@ -8879,10 +9525,10 @@
       <w:lang w:val="en-US"/>
     </w:rPr>
   </w:style>
-  <w:style w:type="character" w:customStyle="1" w:styleId="HeaderChar">
-    <w:name w:val="Header Char"/>
-    <w:basedOn w:val="DefaultParagraphFont"/>
-    <w:link w:val="Header"/>
+  <w:style w:type="character" w:customStyle="1" w:styleId="CabealhoCarter">
+    <w:name w:val="Cabeçalho Caráter"/>
+    <w:basedOn w:val="Tipodeletrapredefinidodopargrafo"/>
+    <w:link w:val="Cabealho"/>
     <w:uiPriority w:val="99"/>
     <w:qFormat/>
     <w:rsid w:val="003C397B"/>
@@ -8912,10 +9558,10 @@
       <w:lang w:eastAsia="pt-PT" w:bidi="pt-PT"/>
     </w:rPr>
   </w:style>
-  <w:style w:type="paragraph" w:styleId="Footer">
+  <w:style w:type="paragraph" w:styleId="Rodap">
     <w:name w:val="footer"/>
     <w:basedOn w:val="Normal"/>
-    <w:link w:val="FooterChar"/>
+    <w:link w:val="RodapCarter"/>
     <w:uiPriority w:val="99"/>
     <w:rsid w:val="003C397B"/>
     <w:pPr>
@@ -8932,7 +9578,7 @@
   </w:style>
   <w:style w:type="character" w:customStyle="1" w:styleId="RodapCarter1">
     <w:name w:val="Rodapé Caráter1"/>
-    <w:basedOn w:val="DefaultParagraphFont"/>
+    <w:basedOn w:val="Tipodeletrapredefinidodopargrafo"/>
     <w:uiPriority w:val="99"/>
     <w:semiHidden/>
     <w:rsid w:val="003C397B"/>
@@ -8944,10 +9590,10 @@
       <w:lang w:bidi="ar-SA"/>
     </w:rPr>
   </w:style>
-  <w:style w:type="paragraph" w:styleId="Header">
+  <w:style w:type="paragraph" w:styleId="Cabealho">
     <w:name w:val="header"/>
     <w:basedOn w:val="Normal"/>
-    <w:link w:val="HeaderChar"/>
+    <w:link w:val="CabealhoCarter"/>
     <w:uiPriority w:val="99"/>
     <w:rsid w:val="003C397B"/>
     <w:pPr>
@@ -8964,7 +9610,7 @@
   </w:style>
   <w:style w:type="character" w:customStyle="1" w:styleId="CabealhoCarter1">
     <w:name w:val="Cabeçalho Caráter1"/>
-    <w:basedOn w:val="DefaultParagraphFont"/>
+    <w:basedOn w:val="Tipodeletrapredefinidodopargrafo"/>
     <w:uiPriority w:val="99"/>
     <w:semiHidden/>
     <w:rsid w:val="003C397B"/>
@@ -8976,7 +9622,7 @@
       <w:lang w:bidi="ar-SA"/>
     </w:rPr>
   </w:style>
-  <w:style w:type="paragraph" w:styleId="ListParagraph">
+  <w:style w:type="paragraph" w:styleId="PargrafodaLista">
     <w:name w:val="List Paragraph"/>
     <w:basedOn w:val="Normal"/>
     <w:uiPriority w:val="34"/>
@@ -8986,10 +9632,10 @@
       <w:ind w:left="708"/>
     </w:pPr>
   </w:style>
-  <w:style w:type="paragraph" w:styleId="BodyText">
+  <w:style w:type="paragraph" w:styleId="Corpodetexto">
     <w:name w:val="Body Text"/>
     <w:basedOn w:val="Normal"/>
-    <w:link w:val="BodyTextChar"/>
+    <w:link w:val="CorpodetextoCarter"/>
     <w:rsid w:val="003C397B"/>
     <w:pPr>
       <w:spacing w:after="60" w:line="340" w:lineRule="atLeast"/>
@@ -9002,7 +9648,7 @@
   </w:style>
   <w:style w:type="character" w:customStyle="1" w:styleId="CorpodetextoCarter1">
     <w:name w:val="Corpo de texto Caráter1"/>
-    <w:basedOn w:val="DefaultParagraphFont"/>
+    <w:basedOn w:val="Tipodeletrapredefinidodopargrafo"/>
     <w:uiPriority w:val="99"/>
     <w:semiHidden/>
     <w:rsid w:val="003C397B"/>
@@ -9014,9 +9660,9 @@
       <w:lang w:bidi="ar-SA"/>
     </w:rPr>
   </w:style>
-  <w:style w:type="character" w:styleId="Hyperlink">
+  <w:style w:type="character" w:styleId="Hiperligao">
     <w:name w:val="Hyperlink"/>
-    <w:basedOn w:val="DefaultParagraphFont"/>
+    <w:basedOn w:val="Tipodeletrapredefinidodopargrafo"/>
     <w:uiPriority w:val="99"/>
     <w:unhideWhenUsed/>
     <w:rsid w:val="003C397B"/>
@@ -9041,23 +9687,23 @@
   </w:style>
   <w:style w:type="character" w:customStyle="1" w:styleId="spellingerror">
     <w:name w:val="spellingerror"/>
-    <w:basedOn w:val="DefaultParagraphFont"/>
+    <w:basedOn w:val="Tipodeletrapredefinidodopargrafo"/>
     <w:rsid w:val="007F08FB"/>
   </w:style>
   <w:style w:type="character" w:customStyle="1" w:styleId="normaltextrun">
     <w:name w:val="normaltextrun"/>
-    <w:basedOn w:val="DefaultParagraphFont"/>
+    <w:basedOn w:val="Tipodeletrapredefinidodopargrafo"/>
     <w:rsid w:val="007F08FB"/>
   </w:style>
   <w:style w:type="character" w:customStyle="1" w:styleId="eop">
     <w:name w:val="eop"/>
-    <w:basedOn w:val="DefaultParagraphFont"/>
+    <w:basedOn w:val="Tipodeletrapredefinidodopargrafo"/>
     <w:rsid w:val="007F08FB"/>
   </w:style>
-  <w:style w:type="paragraph" w:styleId="BalloonText">
+  <w:style w:type="paragraph" w:styleId="Textodebalo">
     <w:name w:val="Balloon Text"/>
     <w:basedOn w:val="Normal"/>
-    <w:link w:val="BalloonTextChar"/>
+    <w:link w:val="TextodebaloCarter"/>
     <w:uiPriority w:val="99"/>
     <w:semiHidden/>
     <w:unhideWhenUsed/>
@@ -9068,10 +9714,10 @@
       <w:szCs w:val="18"/>
     </w:rPr>
   </w:style>
-  <w:style w:type="character" w:customStyle="1" w:styleId="BalloonTextChar">
-    <w:name w:val="Balloon Text Char"/>
-    <w:basedOn w:val="DefaultParagraphFont"/>
-    <w:link w:val="BalloonText"/>
+  <w:style w:type="character" w:customStyle="1" w:styleId="TextodebaloCarter">
+    <w:name w:val="Texto de balão Caráter"/>
+    <w:basedOn w:val="Tipodeletrapredefinidodopargrafo"/>
+    <w:link w:val="Textodebalo"/>
     <w:uiPriority w:val="99"/>
     <w:semiHidden/>
     <w:rsid w:val="00991CD4"/>
@@ -9083,7 +9729,7 @@
       <w:lang w:bidi="ar-SA"/>
     </w:rPr>
   </w:style>
-  <w:style w:type="paragraph" w:styleId="TOC1">
+  <w:style w:type="paragraph" w:styleId="ndice1">
     <w:name w:val="toc 1"/>
     <w:basedOn w:val="Normal"/>
     <w:next w:val="Normal"/>
@@ -9102,7 +9748,7 @@
       <w:caps/>
     </w:rPr>
   </w:style>
-  <w:style w:type="paragraph" w:styleId="TOC2">
+  <w:style w:type="paragraph" w:styleId="ndice2">
     <w:name w:val="toc 2"/>
     <w:basedOn w:val="Normal"/>
     <w:next w:val="Normal"/>
@@ -9122,7 +9768,7 @@
       <w:szCs w:val="20"/>
     </w:rPr>
   </w:style>
-  <w:style w:type="paragraph" w:styleId="TOC3">
+  <w:style w:type="paragraph" w:styleId="ndice3">
     <w:name w:val="toc 3"/>
     <w:basedOn w:val="Normal"/>
     <w:next w:val="Normal"/>
@@ -9141,7 +9787,7 @@
       <w:szCs w:val="20"/>
     </w:rPr>
   </w:style>
-  <w:style w:type="paragraph" w:styleId="TOC4">
+  <w:style w:type="paragraph" w:styleId="ndice4">
     <w:name w:val="toc 4"/>
     <w:basedOn w:val="Normal"/>
     <w:next w:val="Normal"/>
@@ -9160,7 +9806,7 @@
       <w:szCs w:val="20"/>
     </w:rPr>
   </w:style>
-  <w:style w:type="paragraph" w:styleId="TOC5">
+  <w:style w:type="paragraph" w:styleId="ndice5">
     <w:name w:val="toc 5"/>
     <w:basedOn w:val="Normal"/>
     <w:next w:val="Normal"/>
@@ -9179,7 +9825,7 @@
       <w:szCs w:val="20"/>
     </w:rPr>
   </w:style>
-  <w:style w:type="paragraph" w:styleId="TOC6">
+  <w:style w:type="paragraph" w:styleId="ndice6">
     <w:name w:val="toc 6"/>
     <w:basedOn w:val="Normal"/>
     <w:next w:val="Normal"/>
@@ -9198,7 +9844,7 @@
       <w:szCs w:val="20"/>
     </w:rPr>
   </w:style>
-  <w:style w:type="paragraph" w:styleId="TOC7">
+  <w:style w:type="paragraph" w:styleId="ndice7">
     <w:name w:val="toc 7"/>
     <w:basedOn w:val="Normal"/>
     <w:next w:val="Normal"/>
@@ -9217,7 +9863,7 @@
       <w:szCs w:val="20"/>
     </w:rPr>
   </w:style>
-  <w:style w:type="paragraph" w:styleId="TOC8">
+  <w:style w:type="paragraph" w:styleId="ndice8">
     <w:name w:val="toc 8"/>
     <w:basedOn w:val="Normal"/>
     <w:next w:val="Normal"/>
@@ -9236,7 +9882,7 @@
       <w:szCs w:val="20"/>
     </w:rPr>
   </w:style>
-  <w:style w:type="paragraph" w:styleId="TOC9">
+  <w:style w:type="paragraph" w:styleId="ndice9">
     <w:name w:val="toc 9"/>
     <w:basedOn w:val="Normal"/>
     <w:next w:val="Normal"/>
@@ -9255,9 +9901,9 @@
       <w:szCs w:val="20"/>
     </w:rPr>
   </w:style>
-  <w:style w:type="table" w:styleId="TableGrid">
+  <w:style w:type="table" w:styleId="TabelacomGrelha">
     <w:name w:val="Table Grid"/>
-    <w:basedOn w:val="TableNormal"/>
+    <w:basedOn w:val="Tabelanormal"/>
     <w:uiPriority w:val="39"/>
     <w:rsid w:val="003F3694"/>
     <w:pPr>
@@ -9274,10 +9920,10 @@
       </w:tblBorders>
     </w:tblPr>
   </w:style>
-  <w:style w:type="character" w:customStyle="1" w:styleId="Heading3Char">
-    <w:name w:val="Heading 3 Char"/>
-    <w:basedOn w:val="DefaultParagraphFont"/>
-    <w:link w:val="Heading3"/>
+  <w:style w:type="character" w:customStyle="1" w:styleId="Ttulo3Carter">
+    <w:name w:val="Título 3 Caráter"/>
+    <w:basedOn w:val="Tipodeletrapredefinidodopargrafo"/>
+    <w:link w:val="Ttulo3"/>
     <w:uiPriority w:val="9"/>
     <w:rsid w:val="002C70FD"/>
     <w:rPr>
@@ -9289,10 +9935,10 @@
       <w:lang w:bidi="ar-SA"/>
     </w:rPr>
   </w:style>
-  <w:style w:type="character" w:customStyle="1" w:styleId="Heading4Char">
-    <w:name w:val="Heading 4 Char"/>
-    <w:basedOn w:val="DefaultParagraphFont"/>
-    <w:link w:val="Heading4"/>
+  <w:style w:type="character" w:customStyle="1" w:styleId="Ttulo4Carter">
+    <w:name w:val="Título 4 Caráter"/>
+    <w:basedOn w:val="Tipodeletrapredefinidodopargrafo"/>
+    <w:link w:val="Ttulo4"/>
     <w:uiPriority w:val="9"/>
     <w:semiHidden/>
     <w:rsid w:val="00776AAF"/>
@@ -9306,10 +9952,10 @@
       <w:lang w:bidi="ar-SA"/>
     </w:rPr>
   </w:style>
-  <w:style w:type="character" w:customStyle="1" w:styleId="Heading5Char">
-    <w:name w:val="Heading 5 Char"/>
-    <w:basedOn w:val="DefaultParagraphFont"/>
-    <w:link w:val="Heading5"/>
+  <w:style w:type="character" w:customStyle="1" w:styleId="Ttulo5Carter">
+    <w:name w:val="Título 5 Caráter"/>
+    <w:basedOn w:val="Tipodeletrapredefinidodopargrafo"/>
+    <w:link w:val="Ttulo5"/>
     <w:uiPriority w:val="9"/>
     <w:semiHidden/>
     <w:rsid w:val="00776AAF"/>
@@ -9321,10 +9967,10 @@
       <w:lang w:bidi="ar-SA"/>
     </w:rPr>
   </w:style>
-  <w:style w:type="character" w:customStyle="1" w:styleId="Heading6Char">
-    <w:name w:val="Heading 6 Char"/>
-    <w:basedOn w:val="DefaultParagraphFont"/>
-    <w:link w:val="Heading6"/>
+  <w:style w:type="character" w:customStyle="1" w:styleId="Ttulo6Carter">
+    <w:name w:val="Título 6 Caráter"/>
+    <w:basedOn w:val="Tipodeletrapredefinidodopargrafo"/>
+    <w:link w:val="Ttulo6"/>
     <w:uiPriority w:val="9"/>
     <w:semiHidden/>
     <w:rsid w:val="00776AAF"/>
@@ -9336,10 +9982,10 @@
       <w:lang w:bidi="ar-SA"/>
     </w:rPr>
   </w:style>
-  <w:style w:type="character" w:customStyle="1" w:styleId="Heading7Char">
-    <w:name w:val="Heading 7 Char"/>
-    <w:basedOn w:val="DefaultParagraphFont"/>
-    <w:link w:val="Heading7"/>
+  <w:style w:type="character" w:customStyle="1" w:styleId="Ttulo7Carter">
+    <w:name w:val="Título 7 Caráter"/>
+    <w:basedOn w:val="Tipodeletrapredefinidodopargrafo"/>
+    <w:link w:val="Ttulo7"/>
     <w:uiPriority w:val="9"/>
     <w:semiHidden/>
     <w:rsid w:val="00776AAF"/>
@@ -9353,10 +9999,10 @@
       <w:lang w:bidi="ar-SA"/>
     </w:rPr>
   </w:style>
-  <w:style w:type="character" w:customStyle="1" w:styleId="Heading8Char">
-    <w:name w:val="Heading 8 Char"/>
-    <w:basedOn w:val="DefaultParagraphFont"/>
-    <w:link w:val="Heading8"/>
+  <w:style w:type="character" w:customStyle="1" w:styleId="Ttulo8Carter">
+    <w:name w:val="Título 8 Caráter"/>
+    <w:basedOn w:val="Tipodeletrapredefinidodopargrafo"/>
+    <w:link w:val="Ttulo8"/>
     <w:uiPriority w:val="9"/>
     <w:semiHidden/>
     <w:rsid w:val="00776AAF"/>
@@ -9368,10 +10014,10 @@
       <w:lang w:bidi="ar-SA"/>
     </w:rPr>
   </w:style>
-  <w:style w:type="character" w:customStyle="1" w:styleId="Heading9Char">
-    <w:name w:val="Heading 9 Char"/>
-    <w:basedOn w:val="DefaultParagraphFont"/>
-    <w:link w:val="Heading9"/>
+  <w:style w:type="character" w:customStyle="1" w:styleId="Ttulo9Carter">
+    <w:name w:val="Título 9 Caráter"/>
+    <w:basedOn w:val="Tipodeletrapredefinidodopargrafo"/>
+    <w:link w:val="Ttulo9"/>
     <w:uiPriority w:val="9"/>
     <w:semiHidden/>
     <w:rsid w:val="00776AAF"/>
@@ -9385,9 +10031,9 @@
       <w:lang w:bidi="ar-SA"/>
     </w:rPr>
   </w:style>
-  <w:style w:type="table" w:styleId="GridTable7Colorful-Accent3">
+  <w:style w:type="table" w:styleId="TabeladeGrelha7Colorida-Destaque3">
     <w:name w:val="Grid Table 7 Colorful Accent 3"/>
-    <w:basedOn w:val="TableNormal"/>
+    <w:basedOn w:val="Tabelanormal"/>
     <w:uiPriority w:val="52"/>
     <w:rsid w:val="003F3694"/>
     <w:pPr>
@@ -9524,7 +10170,7 @@
       </w:tcPr>
     </w:tblStylePr>
   </w:style>
-  <w:style w:type="paragraph" w:styleId="Caption">
+  <w:style w:type="paragraph" w:styleId="Legenda">
     <w:name w:val="caption"/>
     <w:basedOn w:val="Normal"/>
     <w:next w:val="Normal"/>
@@ -9544,9 +10190,9 @@
       <w:szCs w:val="18"/>
     </w:rPr>
   </w:style>
-  <w:style w:type="table" w:styleId="GridTable2-Accent3">
+  <w:style w:type="table" w:styleId="TabeladeGrelha2-Destaque3">
     <w:name w:val="Grid Table 2 Accent 3"/>
-    <w:basedOn w:val="TableNormal"/>
+    <w:basedOn w:val="Tabelanormal"/>
     <w:uiPriority w:val="47"/>
     <w:rsid w:val="00D67C82"/>
     <w:pPr>
@@ -9668,7 +10314,7 @@
       <w:lang w:val="en-US"/>
     </w:rPr>
   </w:style>
-  <w:style w:type="paragraph" w:styleId="TableofFigures">
+  <w:style w:type="paragraph" w:styleId="ndicedeilustraes">
     <w:name w:val="table of figures"/>
     <w:basedOn w:val="Normal"/>
     <w:next w:val="Normal"/>
@@ -9679,9 +10325,9 @@
       <w:spacing w:after="0"/>
     </w:pPr>
   </w:style>
-  <w:style w:type="table" w:styleId="GridTable5Dark-Accent3">
+  <w:style w:type="table" w:styleId="TabeladeGrelha5Escura-Destaque3">
     <w:name w:val="Grid Table 5 Dark Accent 3"/>
-    <w:basedOn w:val="TableNormal"/>
+    <w:basedOn w:val="Tabelanormal"/>
     <w:uiPriority w:val="50"/>
     <w:rsid w:val="00BA7408"/>
     <w:pPr>
@@ -9785,9 +10431,9 @@
       </w:tcPr>
     </w:tblStylePr>
   </w:style>
-  <w:style w:type="table" w:styleId="GridTable6Colorful-Accent3">
+  <w:style w:type="table" w:styleId="TabeladeGrelha6Colorida-Destaque3">
     <w:name w:val="Grid Table 6 Colorful Accent 3"/>
-    <w:basedOn w:val="TableNormal"/>
+    <w:basedOn w:val="Tabelanormal"/>
     <w:uiPriority w:val="51"/>
     <w:rsid w:val="00BA7408"/>
     <w:pPr>

</xml_diff>